<commit_message>
Instrukcja zarządu oraz drobne poprawki innych elementów
</commit_message>
<xml_diff>
--- a/Documentation/Instrucions for users docx format/Instrukcja_użytkownika_-_Zarząd.docx
+++ b/Documentation/Instrucions for users docx format/Instrukcja_użytkownika_-_Zarząd.docx
@@ -48,7 +48,7 @@
                     </pic:cNvPicPr>
                   </pic:nvPicPr>
                   <pic:blipFill>
-                    <a:blip r:embed="rId8" cstate="print">
+                    <a:blip r:embed="rId9" cstate="print">
                       <a:extLst>
                         <a:ext uri="{28A0092B-C50C-407E-A947-70E740481C1C}">
                           <a14:useLocalDpi xmlns:a14="http://schemas.microsoft.com/office/drawing/2010/main" val="0"/>
@@ -257,7 +257,23 @@
           <w:sz w:val="32"/>
           <w:szCs w:val="32"/>
         </w:rPr>
-        <w:t>19.12.2022</w:t>
+        <w:t>22</w:t>
+      </w:r>
+      <w:r>
+        <w:rPr>
+          <w:rFonts w:cstheme="minorHAnsi"/>
+          <w:sz w:val="32"/>
+          <w:szCs w:val="32"/>
+        </w:rPr>
+        <w:t>.</w:t>
+      </w:r>
+      <w:r>
+        <w:rPr>
+          <w:rFonts w:cstheme="minorHAnsi"/>
+          <w:sz w:val="32"/>
+          <w:szCs w:val="32"/>
+        </w:rPr>
+        <w:t>01.2023</w:t>
       </w:r>
     </w:p>
     <w:p>
@@ -313,7 +329,7 @@
       <w:sdtContent>
         <w:p>
           <w:pPr>
-            <w:pStyle w:val="Heading1"/>
+            <w:pStyle w:val="Nagwek1"/>
           </w:pPr>
           <w:r>
             <w:t>Spis Treści</w:t>
@@ -322,7 +338,7 @@
         </w:p>
         <w:p>
           <w:pPr>
-            <w:pStyle w:val="TOC1"/>
+            <w:pStyle w:val="Spistreci1"/>
             <w:tabs>
               <w:tab w:val="right" w:leader="dot" w:pos="9062"/>
             </w:tabs>
@@ -347,7 +363,7 @@
           <w:hyperlink w:anchor="_Toc122345567" w:history="1">
             <w:r>
               <w:rPr>
-                <w:rStyle w:val="Hyperlink"/>
+                <w:rStyle w:val="Hipercze"/>
                 <w:noProof/>
               </w:rPr>
               <w:t>Spis Treści</w:t>
@@ -404,7 +420,7 @@
         </w:p>
         <w:p>
           <w:pPr>
-            <w:pStyle w:val="TOC1"/>
+            <w:pStyle w:val="Spistreci1"/>
             <w:tabs>
               <w:tab w:val="right" w:leader="dot" w:pos="9062"/>
             </w:tabs>
@@ -417,10 +433,24 @@
           <w:hyperlink w:anchor="_Toc122345568" w:history="1">
             <w:r>
               <w:rPr>
-                <w:rStyle w:val="Hyperlink"/>
+                <w:rStyle w:val="Hipercze"/>
                 <w:noProof/>
               </w:rPr>
-              <w:t>Rola Administratora w systemie</w:t>
+              <w:t xml:space="preserve">Rola </w:t>
+            </w:r>
+            <w:r>
+              <w:rPr>
+                <w:rStyle w:val="Hipercze"/>
+                <w:noProof/>
+              </w:rPr>
+              <w:t>Zarządu</w:t>
+            </w:r>
+            <w:r>
+              <w:rPr>
+                <w:rStyle w:val="Hipercze"/>
+                <w:noProof/>
+              </w:rPr>
+              <w:t xml:space="preserve"> w systemie</w:t>
             </w:r>
             <w:r>
               <w:rPr>
@@ -474,7 +504,7 @@
         </w:p>
         <w:p>
           <w:pPr>
-            <w:pStyle w:val="TOC1"/>
+            <w:pStyle w:val="Spistreci1"/>
             <w:tabs>
               <w:tab w:val="right" w:leader="dot" w:pos="9062"/>
             </w:tabs>
@@ -487,7 +517,7 @@
           <w:hyperlink w:anchor="_Toc122345569" w:history="1">
             <w:r>
               <w:rPr>
-                <w:rStyle w:val="Hyperlink"/>
+                <w:rStyle w:val="Hipercze"/>
                 <w:noProof/>
               </w:rPr>
               <w:t>Logowanie</w:t>
@@ -544,7 +574,7 @@
         </w:p>
         <w:p>
           <w:pPr>
-            <w:pStyle w:val="TOC1"/>
+            <w:pStyle w:val="Spistreci1"/>
             <w:tabs>
               <w:tab w:val="right" w:leader="dot" w:pos="9062"/>
             </w:tabs>
@@ -557,10 +587,17 @@
           <w:hyperlink w:anchor="_Toc122345570" w:history="1">
             <w:r>
               <w:rPr>
-                <w:rStyle w:val="Hyperlink"/>
+                <w:rStyle w:val="Hipercze"/>
                 <w:noProof/>
               </w:rPr>
-              <w:t>Zakładka: Strona Główna</w:t>
+              <w:t xml:space="preserve">Zakładka: </w:t>
+            </w:r>
+            <w:r>
+              <w:rPr>
+                <w:rStyle w:val="Hipercze"/>
+                <w:noProof/>
+              </w:rPr>
+              <w:t>Edytuj Cennik</w:t>
             </w:r>
             <w:r>
               <w:rPr>
@@ -614,7 +651,7 @@
         </w:p>
         <w:p>
           <w:pPr>
-            <w:pStyle w:val="TOC1"/>
+            <w:pStyle w:val="Spistreci1"/>
             <w:tabs>
               <w:tab w:val="right" w:leader="dot" w:pos="9062"/>
             </w:tabs>
@@ -627,10 +664,17 @@
           <w:hyperlink w:anchor="_Toc122345571" w:history="1">
             <w:r>
               <w:rPr>
-                <w:rStyle w:val="Hyperlink"/>
+                <w:rStyle w:val="Hipercze"/>
                 <w:noProof/>
               </w:rPr>
-              <w:t>Zakładka: Harmonogram</w:t>
+              <w:t xml:space="preserve">Zakładka: </w:t>
+            </w:r>
+            <w:r>
+              <w:rPr>
+                <w:rStyle w:val="Hipercze"/>
+                <w:noProof/>
+              </w:rPr>
+              <w:t>Generuj Raport</w:t>
             </w:r>
             <w:r>
               <w:rPr>
@@ -644,327 +688,13 @@
                 <w:noProof/>
                 <w:webHidden/>
               </w:rPr>
-              <w:fldChar w:fldCharType="begin"/>
-            </w:r>
-            <w:r>
-              <w:rPr>
-                <w:noProof/>
-                <w:webHidden/>
-              </w:rPr>
-              <w:instrText xml:space="preserve"> PAGEREF _Toc122345571 \h </w:instrText>
-            </w:r>
-            <w:r>
-              <w:rPr>
-                <w:noProof/>
-                <w:webHidden/>
-              </w:rPr>
-            </w:r>
-            <w:r>
-              <w:rPr>
-                <w:noProof/>
-                <w:webHidden/>
-              </w:rPr>
-              <w:fldChar w:fldCharType="separate"/>
-            </w:r>
-            <w:r>
-              <w:rPr>
-                <w:noProof/>
-                <w:webHidden/>
-              </w:rPr>
-              <w:t>6</w:t>
-            </w:r>
-            <w:r>
-              <w:rPr>
-                <w:noProof/>
-                <w:webHidden/>
-              </w:rPr>
-              <w:fldChar w:fldCharType="end"/>
+              <w:t>9</w:t>
             </w:r>
           </w:hyperlink>
         </w:p>
         <w:p>
           <w:pPr>
-            <w:pStyle w:val="TOC1"/>
-            <w:tabs>
-              <w:tab w:val="right" w:leader="dot" w:pos="9062"/>
-            </w:tabs>
-            <w:rPr>
-              <w:rFonts w:eastAsiaTheme="minorEastAsia"/>
-              <w:noProof/>
-              <w:lang w:eastAsia="pl-PL"/>
-            </w:rPr>
-          </w:pPr>
-          <w:hyperlink w:anchor="_Toc122345572" w:history="1">
-            <w:r>
-              <w:rPr>
-                <w:rStyle w:val="Hyperlink"/>
-                <w:noProof/>
-              </w:rPr>
-              <w:t>Zakładka: Grupowanie Stoki</w:t>
-            </w:r>
-            <w:r>
-              <w:rPr>
-                <w:noProof/>
-                <w:webHidden/>
-              </w:rPr>
-              <w:tab/>
-            </w:r>
-            <w:r>
-              <w:rPr>
-                <w:noProof/>
-                <w:webHidden/>
-              </w:rPr>
-              <w:fldChar w:fldCharType="begin"/>
-            </w:r>
-            <w:r>
-              <w:rPr>
-                <w:noProof/>
-                <w:webHidden/>
-              </w:rPr>
-              <w:instrText xml:space="preserve"> PAGEREF _Toc122345572 \h </w:instrText>
-            </w:r>
-            <w:r>
-              <w:rPr>
-                <w:noProof/>
-                <w:webHidden/>
-              </w:rPr>
-            </w:r>
-            <w:r>
-              <w:rPr>
-                <w:noProof/>
-                <w:webHidden/>
-              </w:rPr>
-              <w:fldChar w:fldCharType="separate"/>
-            </w:r>
-            <w:r>
-              <w:rPr>
-                <w:noProof/>
-                <w:webHidden/>
-              </w:rPr>
-              <w:t>7</w:t>
-            </w:r>
-            <w:r>
-              <w:rPr>
-                <w:noProof/>
-                <w:webHidden/>
-              </w:rPr>
-              <w:fldChar w:fldCharType="end"/>
-            </w:r>
-          </w:hyperlink>
-        </w:p>
-        <w:p>
-          <w:pPr>
-            <w:pStyle w:val="TOC1"/>
-            <w:tabs>
-              <w:tab w:val="right" w:leader="dot" w:pos="9062"/>
-            </w:tabs>
-            <w:rPr>
-              <w:rFonts w:eastAsiaTheme="minorEastAsia"/>
-              <w:noProof/>
-              <w:lang w:eastAsia="pl-PL"/>
-            </w:rPr>
-          </w:pPr>
-          <w:hyperlink w:anchor="_Toc122345573" w:history="1">
-            <w:r>
-              <w:rPr>
-                <w:rStyle w:val="Hyperlink"/>
-                <w:noProof/>
-              </w:rPr>
-              <w:t>Zakładka: Edycja Wyciągów</w:t>
-            </w:r>
-            <w:r>
-              <w:rPr>
-                <w:noProof/>
-                <w:webHidden/>
-              </w:rPr>
-              <w:tab/>
-            </w:r>
-            <w:r>
-              <w:rPr>
-                <w:noProof/>
-                <w:webHidden/>
-              </w:rPr>
-              <w:fldChar w:fldCharType="begin"/>
-            </w:r>
-            <w:r>
-              <w:rPr>
-                <w:noProof/>
-                <w:webHidden/>
-              </w:rPr>
-              <w:instrText xml:space="preserve"> PAGEREF _Toc122345573 \h </w:instrText>
-            </w:r>
-            <w:r>
-              <w:rPr>
-                <w:noProof/>
-                <w:webHidden/>
-              </w:rPr>
-            </w:r>
-            <w:r>
-              <w:rPr>
-                <w:noProof/>
-                <w:webHidden/>
-              </w:rPr>
-              <w:fldChar w:fldCharType="separate"/>
-            </w:r>
-            <w:r>
-              <w:rPr>
-                <w:noProof/>
-                <w:webHidden/>
-              </w:rPr>
-              <w:t>8</w:t>
-            </w:r>
-            <w:r>
-              <w:rPr>
-                <w:noProof/>
-                <w:webHidden/>
-              </w:rPr>
-              <w:fldChar w:fldCharType="end"/>
-            </w:r>
-          </w:hyperlink>
-        </w:p>
-        <w:p>
-          <w:pPr>
-            <w:pStyle w:val="TOC1"/>
-            <w:tabs>
-              <w:tab w:val="right" w:leader="dot" w:pos="9062"/>
-            </w:tabs>
-            <w:rPr>
-              <w:rFonts w:eastAsiaTheme="minorEastAsia"/>
-              <w:noProof/>
-              <w:lang w:eastAsia="pl-PL"/>
-            </w:rPr>
-          </w:pPr>
-          <w:hyperlink w:anchor="_Toc122345574" w:history="1">
-            <w:r>
-              <w:rPr>
-                <w:rStyle w:val="Hyperlink"/>
-                <w:noProof/>
-              </w:rPr>
-              <w:t>Zakładka: Status Wyciągów</w:t>
-            </w:r>
-            <w:r>
-              <w:rPr>
-                <w:noProof/>
-                <w:webHidden/>
-              </w:rPr>
-              <w:tab/>
-            </w:r>
-            <w:r>
-              <w:rPr>
-                <w:noProof/>
-                <w:webHidden/>
-              </w:rPr>
-              <w:fldChar w:fldCharType="begin"/>
-            </w:r>
-            <w:r>
-              <w:rPr>
-                <w:noProof/>
-                <w:webHidden/>
-              </w:rPr>
-              <w:instrText xml:space="preserve"> PAGEREF _Toc122345574 \h </w:instrText>
-            </w:r>
-            <w:r>
-              <w:rPr>
-                <w:noProof/>
-                <w:webHidden/>
-              </w:rPr>
-            </w:r>
-            <w:r>
-              <w:rPr>
-                <w:noProof/>
-                <w:webHidden/>
-              </w:rPr>
-              <w:fldChar w:fldCharType="separate"/>
-            </w:r>
-            <w:r>
-              <w:rPr>
-                <w:noProof/>
-                <w:webHidden/>
-              </w:rPr>
-              <w:t>9</w:t>
-            </w:r>
-            <w:r>
-              <w:rPr>
-                <w:noProof/>
-                <w:webHidden/>
-              </w:rPr>
-              <w:fldChar w:fldCharType="end"/>
-            </w:r>
-          </w:hyperlink>
-        </w:p>
-        <w:p>
-          <w:pPr>
-            <w:pStyle w:val="TOC1"/>
-            <w:tabs>
-              <w:tab w:val="right" w:leader="dot" w:pos="9062"/>
-            </w:tabs>
-            <w:rPr>
-              <w:rFonts w:eastAsiaTheme="minorEastAsia"/>
-              <w:noProof/>
-              <w:lang w:eastAsia="pl-PL"/>
-            </w:rPr>
-          </w:pPr>
-          <w:hyperlink w:anchor="_Toc122345575" w:history="1">
-            <w:r>
-              <w:rPr>
-                <w:rStyle w:val="Hyperlink"/>
-                <w:noProof/>
-              </w:rPr>
-              <w:t>Zakładka: Baza Danych</w:t>
-            </w:r>
-            <w:r>
-              <w:rPr>
-                <w:noProof/>
-                <w:webHidden/>
-              </w:rPr>
-              <w:tab/>
-            </w:r>
-            <w:r>
-              <w:rPr>
-                <w:noProof/>
-                <w:webHidden/>
-              </w:rPr>
-              <w:fldChar w:fldCharType="begin"/>
-            </w:r>
-            <w:r>
-              <w:rPr>
-                <w:noProof/>
-                <w:webHidden/>
-              </w:rPr>
-              <w:instrText xml:space="preserve"> PAGEREF _Toc122345575 \h </w:instrText>
-            </w:r>
-            <w:r>
-              <w:rPr>
-                <w:noProof/>
-                <w:webHidden/>
-              </w:rPr>
-            </w:r>
-            <w:r>
-              <w:rPr>
-                <w:noProof/>
-                <w:webHidden/>
-              </w:rPr>
-              <w:fldChar w:fldCharType="separate"/>
-            </w:r>
-            <w:r>
-              <w:rPr>
-                <w:noProof/>
-                <w:webHidden/>
-              </w:rPr>
-              <w:t>10</w:t>
-            </w:r>
-            <w:r>
-              <w:rPr>
-                <w:noProof/>
-                <w:webHidden/>
-              </w:rPr>
-              <w:fldChar w:fldCharType="end"/>
-            </w:r>
-          </w:hyperlink>
-        </w:p>
-        <w:p>
-          <w:pPr>
-            <w:pStyle w:val="TOC1"/>
+            <w:pStyle w:val="Spistreci1"/>
             <w:tabs>
               <w:tab w:val="right" w:leader="dot" w:pos="9062"/>
             </w:tabs>
@@ -977,7 +707,7 @@
           <w:hyperlink w:anchor="_Toc122345576" w:history="1">
             <w:r>
               <w:rPr>
-                <w:rStyle w:val="Hyperlink"/>
+                <w:rStyle w:val="Hipercze"/>
                 <w:noProof/>
                 <w:lang w:val="en-US"/>
               </w:rPr>
@@ -1071,7 +801,7 @@
     </w:p>
     <w:p>
       <w:pPr>
-        <w:pStyle w:val="Heading1"/>
+        <w:pStyle w:val="Nagwek1"/>
       </w:pPr>
       <w:bookmarkStart w:id="1" w:name="_Toc122345568"/>
       <w:r>
@@ -1090,13 +820,426 @@
       <w:bookmarkEnd w:id="1"/>
     </w:p>
     <w:p>
+      <w:r>
+        <w:rPr>
+          <w:noProof/>
+        </w:rPr>
+        <mc:AlternateContent>
+          <mc:Choice Requires="wps">
+            <w:drawing>
+              <wp:anchor distT="0" distB="0" distL="114300" distR="114300" simplePos="0" relativeHeight="251661312" behindDoc="1" locked="0" layoutInCell="1" allowOverlap="1" wp14:anchorId="0C419C78" wp14:editId="2DBD806E">
+                <wp:simplePos x="0" y="0"/>
+                <wp:positionH relativeFrom="column">
+                  <wp:posOffset>1287780</wp:posOffset>
+                </wp:positionH>
+                <wp:positionV relativeFrom="paragraph">
+                  <wp:posOffset>2971165</wp:posOffset>
+                </wp:positionV>
+                <wp:extent cx="3185160" cy="635"/>
+                <wp:effectExtent l="0" t="0" r="0" b="0"/>
+                <wp:wrapTight wrapText="bothSides">
+                  <wp:wrapPolygon edited="0">
+                    <wp:start x="0" y="0"/>
+                    <wp:lineTo x="0" y="21600"/>
+                    <wp:lineTo x="21600" y="21600"/>
+                    <wp:lineTo x="21600" y="0"/>
+                  </wp:wrapPolygon>
+                </wp:wrapTight>
+                <wp:docPr id="3" name="Pole tekstowe 3"/>
+                <wp:cNvGraphicFramePr/>
+                <a:graphic xmlns:a="http://schemas.openxmlformats.org/drawingml/2006/main">
+                  <a:graphicData uri="http://schemas.microsoft.com/office/word/2010/wordprocessingShape">
+                    <wps:wsp>
+                      <wps:cNvSpPr txBox="1"/>
+                      <wps:spPr>
+                        <a:xfrm>
+                          <a:off x="0" y="0"/>
+                          <a:ext cx="3185160" cy="635"/>
+                        </a:xfrm>
+                        <a:prstGeom prst="rect">
+                          <a:avLst/>
+                        </a:prstGeom>
+                        <a:solidFill>
+                          <a:prstClr val="white"/>
+                        </a:solidFill>
+                        <a:ln>
+                          <a:noFill/>
+                        </a:ln>
+                      </wps:spPr>
+                      <wps:txbx>
+                        <w:txbxContent>
+                          <w:p>
+                            <w:pPr>
+                              <w:pStyle w:val="Legenda"/>
+                              <w:jc w:val="center"/>
+                            </w:pPr>
+                            <w:r>
+                              <w:t xml:space="preserve">Rysunek </w:t>
+                            </w:r>
+                            <w:fldSimple w:instr=" SEQ Rysunek \* ARABIC ">
+                              <w:r>
+                                <w:rPr>
+                                  <w:noProof/>
+                                </w:rPr>
+                                <w:t>1</w:t>
+                              </w:r>
+                            </w:fldSimple>
+                            <w:r>
+                              <w:t>: Ekran powitalny</w:t>
+                            </w:r>
+                            <w:r>
+                              <w:rPr>
+                                <w:noProof/>
+                              </w:rPr>
+                              <w:t xml:space="preserve"> panelu zarządu.</w:t>
+                            </w:r>
+                          </w:p>
+                        </w:txbxContent>
+                      </wps:txbx>
+                      <wps:bodyPr rot="0" spcFirstLastPara="0" vertOverflow="overflow" horzOverflow="overflow" vert="horz" wrap="square" lIns="0" tIns="0" rIns="0" bIns="0" numCol="1" spcCol="0" rtlCol="0" fromWordArt="0" anchor="t" anchorCtr="0" forceAA="0" compatLnSpc="1">
+                        <a:prstTxWarp prst="textNoShape">
+                          <a:avLst/>
+                        </a:prstTxWarp>
+                        <a:spAutoFit/>
+                      </wps:bodyPr>
+                    </wps:wsp>
+                  </a:graphicData>
+                </a:graphic>
+              </wp:anchor>
+            </w:drawing>
+          </mc:Choice>
+          <mc:Fallback>
+            <w:pict>
+              <v:shapetype w14:anchorId="0C419C78" id="_x0000_t202" coordsize="21600,21600" o:spt="202" path="m,l,21600r21600,l21600,xe">
+                <v:stroke joinstyle="miter"/>
+                <v:path gradientshapeok="t" o:connecttype="rect"/>
+              </v:shapetype>
+              <v:shape id="Pole tekstowe 3" o:spid="_x0000_s1026" type="#_x0000_t202" style="position:absolute;margin-left:101.4pt;margin-top:233.95pt;width:250.8pt;height:.05pt;z-index:-251655168;visibility:visible;mso-wrap-style:square;mso-wrap-distance-left:9pt;mso-wrap-distance-top:0;mso-wrap-distance-right:9pt;mso-wrap-distance-bottom:0;mso-position-horizontal:absolute;mso-position-horizontal-relative:text;mso-position-vertical:absolute;mso-position-vertical-relative:text;v-text-anchor:top" o:gfxdata="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" stroked="f">
+                <v:textbox style="mso-fit-shape-to-text:t" inset="0,0,0,0">
+                  <w:txbxContent>
+                    <w:p>
+                      <w:pPr>
+                        <w:pStyle w:val="Legenda"/>
+                        <w:jc w:val="center"/>
+                      </w:pPr>
+                      <w:r>
+                        <w:t xml:space="preserve">Rysunek </w:t>
+                      </w:r>
+                      <w:fldSimple w:instr=" SEQ Rysunek \* ARABIC ">
+                        <w:r>
+                          <w:rPr>
+                            <w:noProof/>
+                          </w:rPr>
+                          <w:t>1</w:t>
+                        </w:r>
+                      </w:fldSimple>
+                      <w:r>
+                        <w:t>: Ekran powitalny</w:t>
+                      </w:r>
+                      <w:r>
+                        <w:rPr>
+                          <w:noProof/>
+                        </w:rPr>
+                        <w:t xml:space="preserve"> panelu zarządu.</w:t>
+                      </w:r>
+                    </w:p>
+                  </w:txbxContent>
+                </v:textbox>
+                <w10:wrap type="tight"/>
+              </v:shape>
+            </w:pict>
+          </mc:Fallback>
+        </mc:AlternateContent>
+      </w:r>
+      <w:r>
+        <w:drawing>
+          <wp:anchor distT="0" distB="0" distL="114300" distR="114300" simplePos="0" relativeHeight="251659264" behindDoc="1" locked="0" layoutInCell="1" allowOverlap="1" wp14:anchorId="0D54701F" wp14:editId="1DFA2E1D">
+            <wp:simplePos x="0" y="0"/>
+            <wp:positionH relativeFrom="margin">
+              <wp:align>center</wp:align>
+            </wp:positionH>
+            <wp:positionV relativeFrom="paragraph">
+              <wp:posOffset>1130935</wp:posOffset>
+            </wp:positionV>
+            <wp:extent cx="3185160" cy="1783080"/>
+            <wp:effectExtent l="0" t="0" r="0" b="7620"/>
+            <wp:wrapTight wrapText="bothSides">
+              <wp:wrapPolygon edited="0">
+                <wp:start x="0" y="0"/>
+                <wp:lineTo x="0" y="21462"/>
+                <wp:lineTo x="21445" y="21462"/>
+                <wp:lineTo x="21445" y="0"/>
+                <wp:lineTo x="0" y="0"/>
+              </wp:wrapPolygon>
+            </wp:wrapTight>
+            <wp:docPr id="2" name="Obraz 2" descr="Obraz zawierający tekst&#10;&#10;Opis wygenerowany automatycznie"/>
+            <wp:cNvGraphicFramePr>
+              <a:graphicFrameLocks xmlns:a="http://schemas.openxmlformats.org/drawingml/2006/main" noChangeAspect="1"/>
+            </wp:cNvGraphicFramePr>
+            <a:graphic xmlns:a="http://schemas.openxmlformats.org/drawingml/2006/main">
+              <a:graphicData uri="http://schemas.openxmlformats.org/drawingml/2006/picture">
+                <pic:pic xmlns:pic="http://schemas.openxmlformats.org/drawingml/2006/picture">
+                  <pic:nvPicPr>
+                    <pic:cNvPr id="2" name="Obraz 2" descr="Obraz zawierający tekst&#10;&#10;Opis wygenerowany automatycznie"/>
+                    <pic:cNvPicPr/>
+                  </pic:nvPicPr>
+                  <pic:blipFill>
+                    <a:blip r:embed="rId10">
+                      <a:extLst>
+                        <a:ext uri="{28A0092B-C50C-407E-A947-70E740481C1C}">
+                          <a14:useLocalDpi xmlns:a14="http://schemas.microsoft.com/office/drawing/2010/main" val="0"/>
+                        </a:ext>
+                      </a:extLst>
+                    </a:blip>
+                    <a:stretch>
+                      <a:fillRect/>
+                    </a:stretch>
+                  </pic:blipFill>
+                  <pic:spPr>
+                    <a:xfrm>
+                      <a:off x="0" y="0"/>
+                      <a:ext cx="3185160" cy="1783080"/>
+                    </a:xfrm>
+                    <a:prstGeom prst="rect">
+                      <a:avLst/>
+                    </a:prstGeom>
+                  </pic:spPr>
+                </pic:pic>
+              </a:graphicData>
+            </a:graphic>
+            <wp14:sizeRelH relativeFrom="margin">
+              <wp14:pctWidth>0</wp14:pctWidth>
+            </wp14:sizeRelH>
+            <wp14:sizeRelV relativeFrom="margin">
+              <wp14:pctHeight>0</wp14:pctHeight>
+            </wp14:sizeRelV>
+          </wp:anchor>
+        </w:drawing>
+      </w:r>
+      <w:r>
+        <w:tab/>
+        <w:t>Rolą zarządu w systemie jest opieka nad stanem bieżącej sprzedaży. Osoba posiadająca uprawnienia zarządu ma dostęp do następujących funkcjonalności:</w:t>
+      </w:r>
+      <w:r>
+        <w:br/>
+        <w:t>-</w:t>
+      </w:r>
+      <w:r>
+        <w:t xml:space="preserve"> Edycja istniejącego cennika karnetów/biletów</w:t>
+      </w:r>
+      <w:r>
+        <w:br/>
+        <w:t>- Dodanie nowego cennika obowiązującego od określonej daty</w:t>
+      </w:r>
+      <w:r>
+        <w:br/>
+        <w:t>-Generowanie raportu z aktualnymi cennikami</w:t>
+      </w:r>
+      <w:r>
+        <w:br/>
+        <w:t>-Generowanie raportu z informacjami na temat sprzedaży.</w:t>
+      </w:r>
+    </w:p>
+    <w:p/>
+    <w:p/>
+    <w:p/>
+    <w:p/>
+    <w:p/>
+    <w:p/>
+    <w:p>
+      <w:r>
+        <w:rPr>
+          <w:noProof/>
+        </w:rPr>
+        <mc:AlternateContent>
+          <mc:Choice Requires="wps">
+            <w:drawing>
+              <wp:anchor distT="0" distB="0" distL="114300" distR="114300" simplePos="0" relativeHeight="251664384" behindDoc="1" locked="0" layoutInCell="1" allowOverlap="1" wp14:anchorId="7A11ADA0" wp14:editId="69212F33">
+                <wp:simplePos x="0" y="0"/>
+                <wp:positionH relativeFrom="column">
+                  <wp:posOffset>127635</wp:posOffset>
+                </wp:positionH>
+                <wp:positionV relativeFrom="paragraph">
+                  <wp:posOffset>927735</wp:posOffset>
+                </wp:positionV>
+                <wp:extent cx="5496560" cy="635"/>
+                <wp:effectExtent l="0" t="0" r="0" b="0"/>
+                <wp:wrapTight wrapText="bothSides">
+                  <wp:wrapPolygon edited="0">
+                    <wp:start x="0" y="0"/>
+                    <wp:lineTo x="0" y="21600"/>
+                    <wp:lineTo x="21600" y="21600"/>
+                    <wp:lineTo x="21600" y="0"/>
+                  </wp:wrapPolygon>
+                </wp:wrapTight>
+                <wp:docPr id="5" name="Pole tekstowe 5"/>
+                <wp:cNvGraphicFramePr/>
+                <a:graphic xmlns:a="http://schemas.openxmlformats.org/drawingml/2006/main">
+                  <a:graphicData uri="http://schemas.microsoft.com/office/word/2010/wordprocessingShape">
+                    <wps:wsp>
+                      <wps:cNvSpPr txBox="1"/>
+                      <wps:spPr>
+                        <a:xfrm>
+                          <a:off x="0" y="0"/>
+                          <a:ext cx="5496560" cy="635"/>
+                        </a:xfrm>
+                        <a:prstGeom prst="rect">
+                          <a:avLst/>
+                        </a:prstGeom>
+                        <a:solidFill>
+                          <a:prstClr val="white"/>
+                        </a:solidFill>
+                        <a:ln>
+                          <a:noFill/>
+                        </a:ln>
+                      </wps:spPr>
+                      <wps:txbx>
+                        <w:txbxContent>
+                          <w:p>
+                            <w:pPr>
+                              <w:pStyle w:val="Legenda"/>
+                              <w:jc w:val="center"/>
+                            </w:pPr>
+                            <w:r>
+                              <w:t xml:space="preserve">Rysunek </w:t>
+                            </w:r>
+                            <w:fldSimple w:instr=" SEQ Rysunek \* ARABIC ">
+                              <w:r>
+                                <w:rPr>
+                                  <w:noProof/>
+                                </w:rPr>
+                                <w:t>2</w:t>
+                              </w:r>
+                            </w:fldSimple>
+                            <w:r>
+                              <w:t>: Pasek nawigacyjny panelu zarządu.</w:t>
+                            </w:r>
+                          </w:p>
+                        </w:txbxContent>
+                      </wps:txbx>
+                      <wps:bodyPr rot="0" spcFirstLastPara="0" vertOverflow="overflow" horzOverflow="overflow" vert="horz" wrap="square" lIns="0" tIns="0" rIns="0" bIns="0" numCol="1" spcCol="0" rtlCol="0" fromWordArt="0" anchor="t" anchorCtr="0" forceAA="0" compatLnSpc="1">
+                        <a:prstTxWarp prst="textNoShape">
+                          <a:avLst/>
+                        </a:prstTxWarp>
+                        <a:spAutoFit/>
+                      </wps:bodyPr>
+                    </wps:wsp>
+                  </a:graphicData>
+                </a:graphic>
+              </wp:anchor>
+            </w:drawing>
+          </mc:Choice>
+          <mc:Fallback>
+            <w:pict>
+              <v:shape w14:anchorId="7A11ADA0" id="Pole tekstowe 5" o:spid="_x0000_s1027" type="#_x0000_t202" style="position:absolute;margin-left:10.05pt;margin-top:73.05pt;width:432.8pt;height:.05pt;z-index:-251652096;visibility:visible;mso-wrap-style:square;mso-wrap-distance-left:9pt;mso-wrap-distance-top:0;mso-wrap-distance-right:9pt;mso-wrap-distance-bottom:0;mso-position-horizontal:absolute;mso-position-horizontal-relative:text;mso-position-vertical:absolute;mso-position-vertical-relative:text;v-text-anchor:top" o:gfxdata="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" stroked="f">
+                <v:textbox style="mso-fit-shape-to-text:t" inset="0,0,0,0">
+                  <w:txbxContent>
+                    <w:p>
+                      <w:pPr>
+                        <w:pStyle w:val="Legenda"/>
+                        <w:jc w:val="center"/>
+                      </w:pPr>
+                      <w:r>
+                        <w:t xml:space="preserve">Rysunek </w:t>
+                      </w:r>
+                      <w:fldSimple w:instr=" SEQ Rysunek \* ARABIC ">
+                        <w:r>
+                          <w:rPr>
+                            <w:noProof/>
+                          </w:rPr>
+                          <w:t>2</w:t>
+                        </w:r>
+                      </w:fldSimple>
+                      <w:r>
+                        <w:t>: Pasek nawigacyjny panelu zarządu.</w:t>
+                      </w:r>
+                    </w:p>
+                  </w:txbxContent>
+                </v:textbox>
+                <w10:wrap type="tight"/>
+              </v:shape>
+            </w:pict>
+          </mc:Fallback>
+        </mc:AlternateContent>
+      </w:r>
+      <w:r>
+        <w:drawing>
+          <wp:anchor distT="0" distB="0" distL="114300" distR="114300" simplePos="0" relativeHeight="251662336" behindDoc="1" locked="0" layoutInCell="1" allowOverlap="1" wp14:anchorId="5C955062" wp14:editId="1C87D1D6">
+            <wp:simplePos x="0" y="0"/>
+            <wp:positionH relativeFrom="margin">
+              <wp:align>center</wp:align>
+            </wp:positionH>
+            <wp:positionV relativeFrom="paragraph">
+              <wp:posOffset>337185</wp:posOffset>
+            </wp:positionV>
+            <wp:extent cx="5496692" cy="533474"/>
+            <wp:effectExtent l="0" t="0" r="8890" b="0"/>
+            <wp:wrapTight wrapText="bothSides">
+              <wp:wrapPolygon edited="0">
+                <wp:start x="0" y="0"/>
+                <wp:lineTo x="0" y="20829"/>
+                <wp:lineTo x="21560" y="20829"/>
+                <wp:lineTo x="21560" y="0"/>
+                <wp:lineTo x="0" y="0"/>
+              </wp:wrapPolygon>
+            </wp:wrapTight>
+            <wp:docPr id="4" name="Obraz 4"/>
+            <wp:cNvGraphicFramePr>
+              <a:graphicFrameLocks xmlns:a="http://schemas.openxmlformats.org/drawingml/2006/main" noChangeAspect="1"/>
+            </wp:cNvGraphicFramePr>
+            <a:graphic xmlns:a="http://schemas.openxmlformats.org/drawingml/2006/main">
+              <a:graphicData uri="http://schemas.openxmlformats.org/drawingml/2006/picture">
+                <pic:pic xmlns:pic="http://schemas.openxmlformats.org/drawingml/2006/picture">
+                  <pic:nvPicPr>
+                    <pic:cNvPr id="1" name=""/>
+                    <pic:cNvPicPr/>
+                  </pic:nvPicPr>
+                  <pic:blipFill>
+                    <a:blip r:embed="rId11">
+                      <a:extLst>
+                        <a:ext uri="{28A0092B-C50C-407E-A947-70E740481C1C}">
+                          <a14:useLocalDpi xmlns:a14="http://schemas.microsoft.com/office/drawing/2010/main" val="0"/>
+                        </a:ext>
+                      </a:extLst>
+                    </a:blip>
+                    <a:stretch>
+                      <a:fillRect/>
+                    </a:stretch>
+                  </pic:blipFill>
+                  <pic:spPr>
+                    <a:xfrm>
+                      <a:off x="0" y="0"/>
+                      <a:ext cx="5496692" cy="533474"/>
+                    </a:xfrm>
+                    <a:prstGeom prst="rect">
+                      <a:avLst/>
+                    </a:prstGeom>
+                  </pic:spPr>
+                </pic:pic>
+              </a:graphicData>
+            </a:graphic>
+          </wp:anchor>
+        </w:drawing>
+      </w:r>
+    </w:p>
+    <w:p/>
+    <w:p/>
+    <w:p>
       <w:pPr>
+        <w:rPr>
+          <w:rFonts w:cstheme="minorHAnsi"/>
+          <w:sz w:val="24"/>
+          <w:szCs w:val="24"/>
+        </w:rPr>
+      </w:pPr>
+      <w:r>
         <w:rPr>
           <w:rFonts w:cstheme="minorHAnsi"/>
           <w:sz w:val="32"/>
           <w:szCs w:val="32"/>
         </w:rPr>
-      </w:pPr>
+        <w:tab/>
+      </w:r>
     </w:p>
     <w:p>
       <w:pPr>
@@ -1117,7 +1260,7 @@
     </w:p>
     <w:p>
       <w:pPr>
-        <w:pStyle w:val="Heading1"/>
+        <w:pStyle w:val="Nagwek1"/>
       </w:pPr>
       <w:bookmarkStart w:id="2" w:name="_Toc122345569"/>
       <w:r>
@@ -1127,45 +1270,2292 @@
       <w:bookmarkEnd w:id="2"/>
     </w:p>
     <w:p>
+      <w:r>
+        <w:rPr>
+          <w:noProof/>
+        </w:rPr>
+        <mc:AlternateContent>
+          <mc:Choice Requires="wps">
+            <w:drawing>
+              <wp:anchor distT="0" distB="0" distL="114300" distR="114300" simplePos="0" relativeHeight="251667456" behindDoc="1" locked="0" layoutInCell="1" allowOverlap="1" wp14:anchorId="13DD8AE5" wp14:editId="15CA8DA0">
+                <wp:simplePos x="0" y="0"/>
+                <wp:positionH relativeFrom="column">
+                  <wp:posOffset>-635</wp:posOffset>
+                </wp:positionH>
+                <wp:positionV relativeFrom="paragraph">
+                  <wp:posOffset>1873885</wp:posOffset>
+                </wp:positionV>
+                <wp:extent cx="5753100" cy="635"/>
+                <wp:effectExtent l="0" t="0" r="0" b="0"/>
+                <wp:wrapTight wrapText="bothSides">
+                  <wp:wrapPolygon edited="0">
+                    <wp:start x="0" y="0"/>
+                    <wp:lineTo x="0" y="21600"/>
+                    <wp:lineTo x="21600" y="21600"/>
+                    <wp:lineTo x="21600" y="0"/>
+                  </wp:wrapPolygon>
+                </wp:wrapTight>
+                <wp:docPr id="7" name="Pole tekstowe 7"/>
+                <wp:cNvGraphicFramePr/>
+                <a:graphic xmlns:a="http://schemas.openxmlformats.org/drawingml/2006/main">
+                  <a:graphicData uri="http://schemas.microsoft.com/office/word/2010/wordprocessingShape">
+                    <wps:wsp>
+                      <wps:cNvSpPr txBox="1"/>
+                      <wps:spPr>
+                        <a:xfrm>
+                          <a:off x="0" y="0"/>
+                          <a:ext cx="5753100" cy="635"/>
+                        </a:xfrm>
+                        <a:prstGeom prst="rect">
+                          <a:avLst/>
+                        </a:prstGeom>
+                        <a:solidFill>
+                          <a:prstClr val="white"/>
+                        </a:solidFill>
+                        <a:ln>
+                          <a:noFill/>
+                        </a:ln>
+                      </wps:spPr>
+                      <wps:txbx>
+                        <w:txbxContent>
+                          <w:p>
+                            <w:pPr>
+                              <w:pStyle w:val="Legenda"/>
+                              <w:jc w:val="center"/>
+                              <w:rPr>
+                                <w:noProof/>
+                              </w:rPr>
+                            </w:pPr>
+                            <w:r>
+                              <w:t xml:space="preserve">Rysunek </w:t>
+                            </w:r>
+                            <w:fldSimple w:instr=" SEQ Rysunek \* ARABIC ">
+                              <w:r>
+                                <w:rPr>
+                                  <w:noProof/>
+                                </w:rPr>
+                                <w:t>3</w:t>
+                              </w:r>
+                            </w:fldSimple>
+                            <w:r>
+                              <w:t>: Wskazanie opcji "Logowanie" na pasku nawigacji.</w:t>
+                            </w:r>
+                          </w:p>
+                        </w:txbxContent>
+                      </wps:txbx>
+                      <wps:bodyPr rot="0" spcFirstLastPara="0" vertOverflow="overflow" horzOverflow="overflow" vert="horz" wrap="square" lIns="0" tIns="0" rIns="0" bIns="0" numCol="1" spcCol="0" rtlCol="0" fromWordArt="0" anchor="t" anchorCtr="0" forceAA="0" compatLnSpc="1">
+                        <a:prstTxWarp prst="textNoShape">
+                          <a:avLst/>
+                        </a:prstTxWarp>
+                        <a:spAutoFit/>
+                      </wps:bodyPr>
+                    </wps:wsp>
+                  </a:graphicData>
+                </a:graphic>
+              </wp:anchor>
+            </w:drawing>
+          </mc:Choice>
+          <mc:Fallback>
+            <w:pict>
+              <v:shape w14:anchorId="13DD8AE5" id="Pole tekstowe 7" o:spid="_x0000_s1028" type="#_x0000_t202" style="position:absolute;margin-left:-.05pt;margin-top:147.55pt;width:453pt;height:.05pt;z-index:-251649024;visibility:visible;mso-wrap-style:square;mso-wrap-distance-left:9pt;mso-wrap-distance-top:0;mso-wrap-distance-right:9pt;mso-wrap-distance-bottom:0;mso-position-horizontal:absolute;mso-position-horizontal-relative:text;mso-position-vertical:absolute;mso-position-vertical-relative:text;v-text-anchor:top" o:gfxdata="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" stroked="f">
+                <v:textbox style="mso-fit-shape-to-text:t" inset="0,0,0,0">
+                  <w:txbxContent>
+                    <w:p>
+                      <w:pPr>
+                        <w:pStyle w:val="Legenda"/>
+                        <w:jc w:val="center"/>
+                        <w:rPr>
+                          <w:noProof/>
+                        </w:rPr>
+                      </w:pPr>
+                      <w:r>
+                        <w:t xml:space="preserve">Rysunek </w:t>
+                      </w:r>
+                      <w:fldSimple w:instr=" SEQ Rysunek \* ARABIC ">
+                        <w:r>
+                          <w:rPr>
+                            <w:noProof/>
+                          </w:rPr>
+                          <w:t>3</w:t>
+                        </w:r>
+                      </w:fldSimple>
+                      <w:r>
+                        <w:t>: Wskazanie opcji "Logowanie" na pasku nawigacji.</w:t>
+                      </w:r>
+                    </w:p>
+                  </w:txbxContent>
+                </v:textbox>
+                <w10:wrap type="tight"/>
+              </v:shape>
+            </w:pict>
+          </mc:Fallback>
+        </mc:AlternateContent>
+      </w:r>
+      <w:r>
+        <w:rPr>
+          <w:noProof/>
+        </w:rPr>
+        <w:drawing>
+          <wp:anchor distT="0" distB="0" distL="114300" distR="114300" simplePos="0" relativeHeight="251665408" behindDoc="1" locked="0" layoutInCell="1" allowOverlap="1" wp14:anchorId="6F37E6E5" wp14:editId="12AFBF64">
+            <wp:simplePos x="0" y="0"/>
+            <wp:positionH relativeFrom="margin">
+              <wp:posOffset>-635</wp:posOffset>
+            </wp:positionH>
+            <wp:positionV relativeFrom="paragraph">
+              <wp:posOffset>376555</wp:posOffset>
+            </wp:positionV>
+            <wp:extent cx="5753100" cy="1440180"/>
+            <wp:effectExtent l="0" t="0" r="0" b="7620"/>
+            <wp:wrapTight wrapText="bothSides">
+              <wp:wrapPolygon edited="0">
+                <wp:start x="0" y="0"/>
+                <wp:lineTo x="0" y="21429"/>
+                <wp:lineTo x="21528" y="21429"/>
+                <wp:lineTo x="21528" y="0"/>
+                <wp:lineTo x="0" y="0"/>
+              </wp:wrapPolygon>
+            </wp:wrapTight>
+            <wp:docPr id="6" name="Obraz 6"/>
+            <wp:cNvGraphicFramePr>
+              <a:graphicFrameLocks xmlns:a="http://schemas.openxmlformats.org/drawingml/2006/main" noChangeAspect="1"/>
+            </wp:cNvGraphicFramePr>
+            <a:graphic xmlns:a="http://schemas.openxmlformats.org/drawingml/2006/main">
+              <a:graphicData uri="http://schemas.openxmlformats.org/drawingml/2006/picture">
+                <pic:pic xmlns:pic="http://schemas.openxmlformats.org/drawingml/2006/picture">
+                  <pic:nvPicPr>
+                    <pic:cNvPr id="0" name="Picture 1"/>
+                    <pic:cNvPicPr>
+                      <a:picLocks noChangeAspect="1" noChangeArrowheads="1"/>
+                    </pic:cNvPicPr>
+                  </pic:nvPicPr>
+                  <pic:blipFill>
+                    <a:blip r:embed="rId12">
+                      <a:extLst>
+                        <a:ext uri="{28A0092B-C50C-407E-A947-70E740481C1C}">
+                          <a14:useLocalDpi xmlns:a14="http://schemas.microsoft.com/office/drawing/2010/main" val="0"/>
+                        </a:ext>
+                      </a:extLst>
+                    </a:blip>
+                    <a:srcRect/>
+                    <a:stretch>
+                      <a:fillRect/>
+                    </a:stretch>
+                  </pic:blipFill>
+                  <pic:spPr bwMode="auto">
+                    <a:xfrm>
+                      <a:off x="0" y="0"/>
+                      <a:ext cx="5753100" cy="1440180"/>
+                    </a:xfrm>
+                    <a:prstGeom prst="rect">
+                      <a:avLst/>
+                    </a:prstGeom>
+                    <a:noFill/>
+                    <a:ln>
+                      <a:noFill/>
+                    </a:ln>
+                  </pic:spPr>
+                </pic:pic>
+              </a:graphicData>
+            </a:graphic>
+          </wp:anchor>
+        </w:drawing>
+      </w:r>
+      <w:r>
+        <w:tab/>
+        <w:t xml:space="preserve">Aby zalogować się na konto zarządu należy w podstawowym </w:t>
+      </w:r>
+      <w:r>
+        <w:t>menu wybrać zakładkę „Logowanie”. (rys.3)</w:t>
+      </w:r>
+    </w:p>
+    <w:p>
+      <w:r>
+        <w:t>Następnie w panelu pod logowaniem zwyczajnego użytkownika znajduje się hiperłącze, które odwołuje się do strony poświęconej logowaniu pracownika. (rys.4)</w:t>
+      </w:r>
+    </w:p>
+    <w:p>
+      <w:r>
+        <w:rPr>
+          <w:noProof/>
+        </w:rPr>
+        <w:drawing>
+          <wp:anchor distT="0" distB="0" distL="114300" distR="114300" simplePos="0" relativeHeight="251668480" behindDoc="1" locked="0" layoutInCell="1" allowOverlap="1" wp14:anchorId="3983C221" wp14:editId="38F5BB0C">
+            <wp:simplePos x="0" y="0"/>
+            <wp:positionH relativeFrom="margin">
+              <wp:align>center</wp:align>
+            </wp:positionH>
+            <wp:positionV relativeFrom="paragraph">
+              <wp:posOffset>13970</wp:posOffset>
+            </wp:positionV>
+            <wp:extent cx="4648200" cy="1496695"/>
+            <wp:effectExtent l="0" t="0" r="0" b="8255"/>
+            <wp:wrapTight wrapText="bothSides">
+              <wp:wrapPolygon edited="0">
+                <wp:start x="0" y="0"/>
+                <wp:lineTo x="0" y="21444"/>
+                <wp:lineTo x="21511" y="21444"/>
+                <wp:lineTo x="21511" y="0"/>
+                <wp:lineTo x="0" y="0"/>
+              </wp:wrapPolygon>
+            </wp:wrapTight>
+            <wp:docPr id="8" name="Obraz 8"/>
+            <wp:cNvGraphicFramePr>
+              <a:graphicFrameLocks xmlns:a="http://schemas.openxmlformats.org/drawingml/2006/main" noChangeAspect="1"/>
+            </wp:cNvGraphicFramePr>
+            <a:graphic xmlns:a="http://schemas.openxmlformats.org/drawingml/2006/main">
+              <a:graphicData uri="http://schemas.openxmlformats.org/drawingml/2006/picture">
+                <pic:pic xmlns:pic="http://schemas.openxmlformats.org/drawingml/2006/picture">
+                  <pic:nvPicPr>
+                    <pic:cNvPr id="0" name="Picture 2"/>
+                    <pic:cNvPicPr>
+                      <a:picLocks noChangeAspect="1" noChangeArrowheads="1"/>
+                    </pic:cNvPicPr>
+                  </pic:nvPicPr>
+                  <pic:blipFill>
+                    <a:blip r:embed="rId13">
+                      <a:extLst>
+                        <a:ext uri="{28A0092B-C50C-407E-A947-70E740481C1C}">
+                          <a14:useLocalDpi xmlns:a14="http://schemas.microsoft.com/office/drawing/2010/main" val="0"/>
+                        </a:ext>
+                      </a:extLst>
+                    </a:blip>
+                    <a:srcRect/>
+                    <a:stretch>
+                      <a:fillRect/>
+                    </a:stretch>
+                  </pic:blipFill>
+                  <pic:spPr bwMode="auto">
+                    <a:xfrm>
+                      <a:off x="0" y="0"/>
+                      <a:ext cx="4648200" cy="1496695"/>
+                    </a:xfrm>
+                    <a:prstGeom prst="rect">
+                      <a:avLst/>
+                    </a:prstGeom>
+                    <a:noFill/>
+                    <a:ln>
+                      <a:noFill/>
+                    </a:ln>
+                  </pic:spPr>
+                </pic:pic>
+              </a:graphicData>
+            </a:graphic>
+            <wp14:sizeRelH relativeFrom="margin">
+              <wp14:pctWidth>0</wp14:pctWidth>
+            </wp14:sizeRelH>
+            <wp14:sizeRelV relativeFrom="margin">
+              <wp14:pctHeight>0</wp14:pctHeight>
+            </wp14:sizeRelV>
+          </wp:anchor>
+        </w:drawing>
+      </w:r>
+    </w:p>
+    <w:p/>
+    <w:p/>
+    <w:p/>
+    <w:p/>
+    <w:p>
+      <w:r>
+        <w:rPr>
+          <w:noProof/>
+        </w:rPr>
+        <mc:AlternateContent>
+          <mc:Choice Requires="wps">
+            <w:drawing>
+              <wp:anchor distT="0" distB="0" distL="114300" distR="114300" simplePos="0" relativeHeight="251670528" behindDoc="1" locked="0" layoutInCell="1" allowOverlap="1" wp14:anchorId="4489F412" wp14:editId="3AA956A0">
+                <wp:simplePos x="0" y="0"/>
+                <wp:positionH relativeFrom="margin">
+                  <wp:align>center</wp:align>
+                </wp:positionH>
+                <wp:positionV relativeFrom="paragraph">
+                  <wp:posOffset>169545</wp:posOffset>
+                </wp:positionV>
+                <wp:extent cx="4648200" cy="635"/>
+                <wp:effectExtent l="0" t="0" r="0" b="0"/>
+                <wp:wrapTight wrapText="bothSides">
+                  <wp:wrapPolygon edited="0">
+                    <wp:start x="0" y="0"/>
+                    <wp:lineTo x="0" y="20057"/>
+                    <wp:lineTo x="21511" y="20057"/>
+                    <wp:lineTo x="21511" y="0"/>
+                    <wp:lineTo x="0" y="0"/>
+                  </wp:wrapPolygon>
+                </wp:wrapTight>
+                <wp:docPr id="9" name="Pole tekstowe 9"/>
+                <wp:cNvGraphicFramePr/>
+                <a:graphic xmlns:a="http://schemas.openxmlformats.org/drawingml/2006/main">
+                  <a:graphicData uri="http://schemas.microsoft.com/office/word/2010/wordprocessingShape">
+                    <wps:wsp>
+                      <wps:cNvSpPr txBox="1"/>
+                      <wps:spPr>
+                        <a:xfrm>
+                          <a:off x="0" y="0"/>
+                          <a:ext cx="4648200" cy="635"/>
+                        </a:xfrm>
+                        <a:prstGeom prst="rect">
+                          <a:avLst/>
+                        </a:prstGeom>
+                        <a:solidFill>
+                          <a:prstClr val="white"/>
+                        </a:solidFill>
+                        <a:ln>
+                          <a:noFill/>
+                        </a:ln>
+                      </wps:spPr>
+                      <wps:txbx>
+                        <w:txbxContent>
+                          <w:p>
+                            <w:pPr>
+                              <w:pStyle w:val="Legenda"/>
+                              <w:jc w:val="center"/>
+                              <w:rPr>
+                                <w:noProof/>
+                              </w:rPr>
+                            </w:pPr>
+                            <w:r>
+                              <w:t xml:space="preserve">Rysunek </w:t>
+                            </w:r>
+                            <w:fldSimple w:instr=" SEQ Rysunek \* ARABIC ">
+                              <w:r>
+                                <w:rPr>
+                                  <w:noProof/>
+                                </w:rPr>
+                                <w:t>4</w:t>
+                              </w:r>
+                            </w:fldSimple>
+                            <w:r>
+                              <w:t>: Hiperłącze do panelu logowania dla pracowników.</w:t>
+                            </w:r>
+                          </w:p>
+                        </w:txbxContent>
+                      </wps:txbx>
+                      <wps:bodyPr rot="0" spcFirstLastPara="0" vertOverflow="overflow" horzOverflow="overflow" vert="horz" wrap="square" lIns="0" tIns="0" rIns="0" bIns="0" numCol="1" spcCol="0" rtlCol="0" fromWordArt="0" anchor="t" anchorCtr="0" forceAA="0" compatLnSpc="1">
+                        <a:prstTxWarp prst="textNoShape">
+                          <a:avLst/>
+                        </a:prstTxWarp>
+                        <a:spAutoFit/>
+                      </wps:bodyPr>
+                    </wps:wsp>
+                  </a:graphicData>
+                </a:graphic>
+              </wp:anchor>
+            </w:drawing>
+          </mc:Choice>
+          <mc:Fallback>
+            <w:pict>
+              <v:shape w14:anchorId="4489F412" id="Pole tekstowe 9" o:spid="_x0000_s1029" type="#_x0000_t202" style="position:absolute;margin-left:0;margin-top:13.35pt;width:366pt;height:.05pt;z-index:-251645952;visibility:visible;mso-wrap-style:square;mso-wrap-distance-left:9pt;mso-wrap-distance-top:0;mso-wrap-distance-right:9pt;mso-wrap-distance-bottom:0;mso-position-horizontal:center;mso-position-horizontal-relative:margin;mso-position-vertical:absolute;mso-position-vertical-relative:text;v-text-anchor:top" o:gfxdata="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" stroked="f">
+                <v:textbox style="mso-fit-shape-to-text:t" inset="0,0,0,0">
+                  <w:txbxContent>
+                    <w:p>
+                      <w:pPr>
+                        <w:pStyle w:val="Legenda"/>
+                        <w:jc w:val="center"/>
+                        <w:rPr>
+                          <w:noProof/>
+                        </w:rPr>
+                      </w:pPr>
+                      <w:r>
+                        <w:t xml:space="preserve">Rysunek </w:t>
+                      </w:r>
+                      <w:fldSimple w:instr=" SEQ Rysunek \* ARABIC ">
+                        <w:r>
+                          <w:rPr>
+                            <w:noProof/>
+                          </w:rPr>
+                          <w:t>4</w:t>
+                        </w:r>
+                      </w:fldSimple>
+                      <w:r>
+                        <w:t>: Hiperłącze do panelu logowania dla pracowników.</w:t>
+                      </w:r>
+                    </w:p>
+                  </w:txbxContent>
+                </v:textbox>
+                <w10:wrap type="tight" anchorx="margin"/>
+              </v:shape>
+            </w:pict>
+          </mc:Fallback>
+        </mc:AlternateContent>
+      </w:r>
+    </w:p>
+    <w:p/>
+    <w:p>
       <w:pPr>
         <w:rPr>
-          <w:rFonts w:cstheme="minorHAnsi"/>
-          <w:sz w:val="32"/>
-          <w:szCs w:val="32"/>
+          <w:i/>
+          <w:iCs/>
         </w:rPr>
       </w:pPr>
       <w:r>
-        <w:rPr>
-          <w:rFonts w:cstheme="minorHAnsi"/>
-          <w:sz w:val="32"/>
-          <w:szCs w:val="32"/>
-        </w:rPr>
+        <w:t>W z wyświetlonego panelu, za pomocą odpowiednich danych można zalogować się do każdego pracownika. Aby dostać się do demonstracyjnego konta zarządu należy wprowadzić następujące dane</w:t>
+      </w:r>
+      <w:r>
+        <w:t>:</w:t>
+      </w:r>
+      <w:r>
+        <w:br/>
+        <w:t xml:space="preserve">- </w:t>
+      </w:r>
+      <w:proofErr w:type="spellStart"/>
+      <w:r>
+        <w:rPr>
+          <w:b/>
+          <w:bCs/>
+        </w:rPr>
+        <w:t>Adress</w:t>
+      </w:r>
+      <w:proofErr w:type="spellEnd"/>
+      <w:r>
+        <w:rPr>
+          <w:b/>
+          <w:bCs/>
+        </w:rPr>
+        <w:t xml:space="preserve"> Email:</w:t>
+      </w:r>
+      <w:r>
+        <w:t xml:space="preserve"> </w:t>
+      </w:r>
+      <w:hyperlink r:id="rId14" w:history="1">
+        <w:r>
+          <w:rPr>
+            <w:rStyle w:val="Hipercze"/>
+            <w:i/>
+            <w:iCs/>
+          </w:rPr>
+          <w:t>zarzad@stok.pl</w:t>
+        </w:r>
+      </w:hyperlink>
+      <w:r>
+        <w:rPr>
+          <w:i/>
+          <w:iCs/>
+        </w:rPr>
+        <w:br/>
+      </w:r>
+      <w:r>
+        <w:t xml:space="preserve">- </w:t>
+      </w:r>
+      <w:r>
+        <w:rPr>
+          <w:b/>
+          <w:bCs/>
+        </w:rPr>
+        <w:t xml:space="preserve">Hasło: </w:t>
+      </w:r>
+      <w:r>
+        <w:rPr>
+          <w:i/>
+          <w:iCs/>
+        </w:rPr>
+        <w:t>123</w:t>
+      </w:r>
+    </w:p>
+    <w:p>
+      <w:r>
+        <w:t>Następnie po użyciu przycisku zaloguj, w przypadku wprowadzenia poprawnych danych powinno na ekranie pokazać ekran powitalny. (rys.1). W przeciwnym razie strona zostanie odświeżona i umożliwi wpisanie danych jeszcze raz.</w:t>
+      </w:r>
+      <w:r>
+        <w:t xml:space="preserve"> Aby wylogować się z konta zarządu</w:t>
+      </w:r>
+      <w:r>
+        <w:t xml:space="preserve"> należy w pasku nawigacji wybrać opcję „Wyloguj”</w:t>
+      </w:r>
+    </w:p>
+    <w:p>
+      <w:pPr>
+        <w:rPr>
+          <w:i/>
+          <w:iCs/>
+        </w:rPr>
+      </w:pPr>
+      <w:r>
+        <w:rPr>
+          <w:noProof/>
+        </w:rPr>
+        <mc:AlternateContent>
+          <mc:Choice Requires="wps">
+            <w:drawing>
+              <wp:anchor distT="0" distB="0" distL="114300" distR="114300" simplePos="0" relativeHeight="251695104" behindDoc="1" locked="0" layoutInCell="1" allowOverlap="1" wp14:anchorId="2BA01279" wp14:editId="27611C38">
+                <wp:simplePos x="0" y="0"/>
+                <wp:positionH relativeFrom="column">
+                  <wp:posOffset>666750</wp:posOffset>
+                </wp:positionH>
+                <wp:positionV relativeFrom="paragraph">
+                  <wp:posOffset>551815</wp:posOffset>
+                </wp:positionV>
+                <wp:extent cx="4427220" cy="635"/>
+                <wp:effectExtent l="0" t="0" r="0" b="0"/>
+                <wp:wrapTight wrapText="bothSides">
+                  <wp:wrapPolygon edited="0">
+                    <wp:start x="0" y="0"/>
+                    <wp:lineTo x="0" y="21600"/>
+                    <wp:lineTo x="21600" y="21600"/>
+                    <wp:lineTo x="21600" y="0"/>
+                  </wp:wrapPolygon>
+                </wp:wrapTight>
+                <wp:docPr id="28" name="Pole tekstowe 28"/>
+                <wp:cNvGraphicFramePr/>
+                <a:graphic xmlns:a="http://schemas.openxmlformats.org/drawingml/2006/main">
+                  <a:graphicData uri="http://schemas.microsoft.com/office/word/2010/wordprocessingShape">
+                    <wps:wsp>
+                      <wps:cNvSpPr txBox="1"/>
+                      <wps:spPr>
+                        <a:xfrm>
+                          <a:off x="0" y="0"/>
+                          <a:ext cx="4427220" cy="635"/>
+                        </a:xfrm>
+                        <a:prstGeom prst="rect">
+                          <a:avLst/>
+                        </a:prstGeom>
+                        <a:solidFill>
+                          <a:prstClr val="white"/>
+                        </a:solidFill>
+                        <a:ln>
+                          <a:noFill/>
+                        </a:ln>
+                      </wps:spPr>
+                      <wps:txbx>
+                        <w:txbxContent>
+                          <w:p>
+                            <w:pPr>
+                              <w:pStyle w:val="Legenda"/>
+                              <w:jc w:val="center"/>
+                              <w:rPr>
+                                <w:noProof/>
+                              </w:rPr>
+                            </w:pPr>
+                            <w:r>
+                              <w:t xml:space="preserve">Rysunek </w:t>
+                            </w:r>
+                            <w:fldSimple w:instr=" SEQ Rysunek \* ARABIC ">
+                              <w:r>
+                                <w:rPr>
+                                  <w:noProof/>
+                                </w:rPr>
+                                <w:t>5</w:t>
+                              </w:r>
+                            </w:fldSimple>
+                            <w:r>
+                              <w:t>: Pasek nawigacji strefy zarządu.</w:t>
+                            </w:r>
+                          </w:p>
+                        </w:txbxContent>
+                      </wps:txbx>
+                      <wps:bodyPr rot="0" spcFirstLastPara="0" vertOverflow="overflow" horzOverflow="overflow" vert="horz" wrap="square" lIns="0" tIns="0" rIns="0" bIns="0" numCol="1" spcCol="0" rtlCol="0" fromWordArt="0" anchor="t" anchorCtr="0" forceAA="0" compatLnSpc="1">
+                        <a:prstTxWarp prst="textNoShape">
+                          <a:avLst/>
+                        </a:prstTxWarp>
+                        <a:spAutoFit/>
+                      </wps:bodyPr>
+                    </wps:wsp>
+                  </a:graphicData>
+                </a:graphic>
+              </wp:anchor>
+            </w:drawing>
+          </mc:Choice>
+          <mc:Fallback>
+            <w:pict>
+              <v:shape w14:anchorId="2BA01279" id="Pole tekstowe 28" o:spid="_x0000_s1030" type="#_x0000_t202" style="position:absolute;margin-left:52.5pt;margin-top:43.45pt;width:348.6pt;height:.05pt;z-index:-251621376;visibility:visible;mso-wrap-style:square;mso-wrap-distance-left:9pt;mso-wrap-distance-top:0;mso-wrap-distance-right:9pt;mso-wrap-distance-bottom:0;mso-position-horizontal:absolute;mso-position-horizontal-relative:text;mso-position-vertical:absolute;mso-position-vertical-relative:text;v-text-anchor:top" o:gfxdata="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" stroked="f">
+                <v:textbox style="mso-fit-shape-to-text:t" inset="0,0,0,0">
+                  <w:txbxContent>
+                    <w:p>
+                      <w:pPr>
+                        <w:pStyle w:val="Legenda"/>
+                        <w:jc w:val="center"/>
+                        <w:rPr>
+                          <w:noProof/>
+                        </w:rPr>
+                      </w:pPr>
+                      <w:r>
+                        <w:t xml:space="preserve">Rysunek </w:t>
+                      </w:r>
+                      <w:fldSimple w:instr=" SEQ Rysunek \* ARABIC ">
+                        <w:r>
+                          <w:rPr>
+                            <w:noProof/>
+                          </w:rPr>
+                          <w:t>5</w:t>
+                        </w:r>
+                      </w:fldSimple>
+                      <w:r>
+                        <w:t>: Pasek nawigacji strefy zarządu.</w:t>
+                      </w:r>
+                    </w:p>
+                  </w:txbxContent>
+                </v:textbox>
+                <w10:wrap type="tight"/>
+              </v:shape>
+            </w:pict>
+          </mc:Fallback>
+        </mc:AlternateContent>
+      </w:r>
+      <w:r>
+        <w:rPr>
+          <w:noProof/>
+        </w:rPr>
+        <w:drawing>
+          <wp:anchor distT="0" distB="0" distL="114300" distR="114300" simplePos="0" relativeHeight="251693056" behindDoc="1" locked="0" layoutInCell="1" allowOverlap="1" wp14:anchorId="2A1073C8" wp14:editId="5FCF7FF7">
+            <wp:simplePos x="0" y="0"/>
+            <wp:positionH relativeFrom="margin">
+              <wp:align>center</wp:align>
+            </wp:positionH>
+            <wp:positionV relativeFrom="paragraph">
+              <wp:posOffset>6985</wp:posOffset>
+            </wp:positionV>
+            <wp:extent cx="4427220" cy="487680"/>
+            <wp:effectExtent l="0" t="0" r="0" b="7620"/>
+            <wp:wrapTight wrapText="bothSides">
+              <wp:wrapPolygon edited="0">
+                <wp:start x="0" y="0"/>
+                <wp:lineTo x="0" y="21094"/>
+                <wp:lineTo x="21470" y="21094"/>
+                <wp:lineTo x="21470" y="0"/>
+                <wp:lineTo x="0" y="0"/>
+              </wp:wrapPolygon>
+            </wp:wrapTight>
+            <wp:docPr id="27" name="Obraz 27"/>
+            <wp:cNvGraphicFramePr>
+              <a:graphicFrameLocks xmlns:a="http://schemas.openxmlformats.org/drawingml/2006/main" noChangeAspect="1"/>
+            </wp:cNvGraphicFramePr>
+            <a:graphic xmlns:a="http://schemas.openxmlformats.org/drawingml/2006/main">
+              <a:graphicData uri="http://schemas.openxmlformats.org/drawingml/2006/picture">
+                <pic:pic xmlns:pic="http://schemas.openxmlformats.org/drawingml/2006/picture">
+                  <pic:nvPicPr>
+                    <pic:cNvPr id="0" name="Picture 9"/>
+                    <pic:cNvPicPr>
+                      <a:picLocks noChangeAspect="1" noChangeArrowheads="1"/>
+                    </pic:cNvPicPr>
+                  </pic:nvPicPr>
+                  <pic:blipFill>
+                    <a:blip r:embed="rId15">
+                      <a:extLst>
+                        <a:ext uri="{28A0092B-C50C-407E-A947-70E740481C1C}">
+                          <a14:useLocalDpi xmlns:a14="http://schemas.microsoft.com/office/drawing/2010/main" val="0"/>
+                        </a:ext>
+                      </a:extLst>
+                    </a:blip>
+                    <a:srcRect/>
+                    <a:stretch>
+                      <a:fillRect/>
+                    </a:stretch>
+                  </pic:blipFill>
+                  <pic:spPr bwMode="auto">
+                    <a:xfrm>
+                      <a:off x="0" y="0"/>
+                      <a:ext cx="4427220" cy="487680"/>
+                    </a:xfrm>
+                    <a:prstGeom prst="rect">
+                      <a:avLst/>
+                    </a:prstGeom>
+                    <a:noFill/>
+                    <a:ln>
+                      <a:noFill/>
+                    </a:ln>
+                  </pic:spPr>
+                </pic:pic>
+              </a:graphicData>
+            </a:graphic>
+          </wp:anchor>
+        </w:drawing>
+      </w:r>
+      <w:r>
+        <w:t xml:space="preserve"> </w:t>
+      </w:r>
+      <w:r>
         <w:br w:type="page"/>
       </w:r>
     </w:p>
     <w:p>
       <w:pPr>
-        <w:pStyle w:val="Heading1"/>
+        <w:pStyle w:val="Nagwek1"/>
       </w:pPr>
       <w:bookmarkStart w:id="3" w:name="_Toc122345570"/>
       <w:r>
         <w:lastRenderedPageBreak/>
         <w:t xml:space="preserve">Zakładka: </w:t>
       </w:r>
-      <w:r>
-        <w:t>Strona Główna</w:t>
-      </w:r>
       <w:bookmarkEnd w:id="3"/>
+      <w:r>
+        <w:t>Edytuj Cennik</w:t>
+      </w:r>
+    </w:p>
+    <w:p>
+      <w:pPr>
+        <w:ind w:firstLine="708"/>
+      </w:pPr>
+      <w:r>
+        <w:t>Zakładka edytuj cennik daje zalogowanemu użytkownikowi następujące możliwości:</w:t>
+      </w:r>
+    </w:p>
+    <w:p>
+      <w:r>
+        <w:t>-Edycja istniejącego cennika biletów</w:t>
+      </w:r>
+      <w:r>
+        <w:br/>
+        <w:t>-Edycja istniejącego cennika karnetów</w:t>
+      </w:r>
+      <w:r>
+        <w:br/>
+        <w:t>-Stworzenie nowego cennika biletów</w:t>
+      </w:r>
+      <w:r>
+        <w:br/>
+        <w:t>-Stworzenie nowego cennika karnetów</w:t>
+      </w:r>
+    </w:p>
+    <w:p>
+      <w:pPr>
+        <w:pStyle w:val="Nagwek2"/>
+      </w:pPr>
+      <w:r>
+        <w:t>Edycja istniejącego cennika biletów / karnetów:</w:t>
+      </w:r>
+    </w:p>
+    <w:p>
+      <w:r>
+        <w:t xml:space="preserve">Ze względu na dużą analogię obydwu </w:t>
+      </w:r>
+      <w:r>
+        <w:t>operacji</w:t>
+      </w:r>
+      <w:r>
+        <w:t xml:space="preserve"> opis tych funkcjonalności zostanie </w:t>
+      </w:r>
+      <w:r>
+        <w:t>zaprezentowany na wspólnym przykładzie.</w:t>
+      </w:r>
+    </w:p>
+    <w:p>
+      <w:pPr>
+        <w:pStyle w:val="Nagwek3"/>
+      </w:pPr>
+      <w:r>
+        <w:t>Krok 1:</w:t>
+      </w:r>
+    </w:p>
+    <w:p>
+      <w:r>
+        <w:rPr>
+          <w:noProof/>
+        </w:rPr>
+        <mc:AlternateContent>
+          <mc:Choice Requires="wps">
+            <w:drawing>
+              <wp:anchor distT="0" distB="0" distL="114300" distR="114300" simplePos="0" relativeHeight="251673600" behindDoc="1" locked="0" layoutInCell="1" allowOverlap="1" wp14:anchorId="224E54A0" wp14:editId="128346E0">
+                <wp:simplePos x="0" y="0"/>
+                <wp:positionH relativeFrom="column">
+                  <wp:posOffset>-635</wp:posOffset>
+                </wp:positionH>
+                <wp:positionV relativeFrom="paragraph">
+                  <wp:posOffset>2544445</wp:posOffset>
+                </wp:positionV>
+                <wp:extent cx="5753100" cy="635"/>
+                <wp:effectExtent l="0" t="0" r="0" b="0"/>
+                <wp:wrapTight wrapText="bothSides">
+                  <wp:wrapPolygon edited="0">
+                    <wp:start x="0" y="0"/>
+                    <wp:lineTo x="0" y="21600"/>
+                    <wp:lineTo x="21600" y="21600"/>
+                    <wp:lineTo x="21600" y="0"/>
+                  </wp:wrapPolygon>
+                </wp:wrapTight>
+                <wp:docPr id="12" name="Pole tekstowe 12"/>
+                <wp:cNvGraphicFramePr/>
+                <a:graphic xmlns:a="http://schemas.openxmlformats.org/drawingml/2006/main">
+                  <a:graphicData uri="http://schemas.microsoft.com/office/word/2010/wordprocessingShape">
+                    <wps:wsp>
+                      <wps:cNvSpPr txBox="1"/>
+                      <wps:spPr>
+                        <a:xfrm>
+                          <a:off x="0" y="0"/>
+                          <a:ext cx="5753100" cy="635"/>
+                        </a:xfrm>
+                        <a:prstGeom prst="rect">
+                          <a:avLst/>
+                        </a:prstGeom>
+                        <a:solidFill>
+                          <a:prstClr val="white"/>
+                        </a:solidFill>
+                        <a:ln>
+                          <a:noFill/>
+                        </a:ln>
+                      </wps:spPr>
+                      <wps:txbx>
+                        <w:txbxContent>
+                          <w:p>
+                            <w:pPr>
+                              <w:pStyle w:val="Legenda"/>
+                              <w:jc w:val="center"/>
+                              <w:rPr>
+                                <w:noProof/>
+                              </w:rPr>
+                            </w:pPr>
+                            <w:r>
+                              <w:t xml:space="preserve">Rysunek </w:t>
+                            </w:r>
+                            <w:fldSimple w:instr=" SEQ Rysunek \* ARABIC ">
+                              <w:r>
+                                <w:rPr>
+                                  <w:noProof/>
+                                </w:rPr>
+                                <w:t>6</w:t>
+                              </w:r>
+                            </w:fldSimple>
+                            <w:r>
+                              <w:t>: Sposób wybrania elementu do edycji.</w:t>
+                            </w:r>
+                          </w:p>
+                        </w:txbxContent>
+                      </wps:txbx>
+                      <wps:bodyPr rot="0" spcFirstLastPara="0" vertOverflow="overflow" horzOverflow="overflow" vert="horz" wrap="square" lIns="0" tIns="0" rIns="0" bIns="0" numCol="1" spcCol="0" rtlCol="0" fromWordArt="0" anchor="t" anchorCtr="0" forceAA="0" compatLnSpc="1">
+                        <a:prstTxWarp prst="textNoShape">
+                          <a:avLst/>
+                        </a:prstTxWarp>
+                        <a:spAutoFit/>
+                      </wps:bodyPr>
+                    </wps:wsp>
+                  </a:graphicData>
+                </a:graphic>
+              </wp:anchor>
+            </w:drawing>
+          </mc:Choice>
+          <mc:Fallback>
+            <w:pict>
+              <v:shape w14:anchorId="224E54A0" id="Pole tekstowe 12" o:spid="_x0000_s1031" type="#_x0000_t202" style="position:absolute;margin-left:-.05pt;margin-top:200.35pt;width:453pt;height:.05pt;z-index:-251642880;visibility:visible;mso-wrap-style:square;mso-wrap-distance-left:9pt;mso-wrap-distance-top:0;mso-wrap-distance-right:9pt;mso-wrap-distance-bottom:0;mso-position-horizontal:absolute;mso-position-horizontal-relative:text;mso-position-vertical:absolute;mso-position-vertical-relative:text;v-text-anchor:top" o:gfxdata="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" stroked="f">
+                <v:textbox style="mso-fit-shape-to-text:t" inset="0,0,0,0">
+                  <w:txbxContent>
+                    <w:p>
+                      <w:pPr>
+                        <w:pStyle w:val="Legenda"/>
+                        <w:jc w:val="center"/>
+                        <w:rPr>
+                          <w:noProof/>
+                        </w:rPr>
+                      </w:pPr>
+                      <w:r>
+                        <w:t xml:space="preserve">Rysunek </w:t>
+                      </w:r>
+                      <w:fldSimple w:instr=" SEQ Rysunek \* ARABIC ">
+                        <w:r>
+                          <w:rPr>
+                            <w:noProof/>
+                          </w:rPr>
+                          <w:t>6</w:t>
+                        </w:r>
+                      </w:fldSimple>
+                      <w:r>
+                        <w:t>: Sposób wybrania elementu do edycji.</w:t>
+                      </w:r>
+                    </w:p>
+                  </w:txbxContent>
+                </v:textbox>
+                <w10:wrap type="tight"/>
+              </v:shape>
+            </w:pict>
+          </mc:Fallback>
+        </mc:AlternateContent>
+      </w:r>
+      <w:r>
+        <w:rPr>
+          <w:noProof/>
+        </w:rPr>
+        <w:drawing>
+          <wp:anchor distT="0" distB="0" distL="114300" distR="114300" simplePos="0" relativeHeight="251671552" behindDoc="1" locked="0" layoutInCell="1" allowOverlap="1" wp14:anchorId="1383D1BB" wp14:editId="1915F334">
+            <wp:simplePos x="0" y="0"/>
+            <wp:positionH relativeFrom="margin">
+              <wp:posOffset>-635</wp:posOffset>
+            </wp:positionH>
+            <wp:positionV relativeFrom="paragraph">
+              <wp:posOffset>437515</wp:posOffset>
+            </wp:positionV>
+            <wp:extent cx="5753100" cy="2049780"/>
+            <wp:effectExtent l="0" t="0" r="0" b="7620"/>
+            <wp:wrapTight wrapText="bothSides">
+              <wp:wrapPolygon edited="0">
+                <wp:start x="0" y="0"/>
+                <wp:lineTo x="0" y="21480"/>
+                <wp:lineTo x="21528" y="21480"/>
+                <wp:lineTo x="21528" y="0"/>
+                <wp:lineTo x="0" y="0"/>
+              </wp:wrapPolygon>
+            </wp:wrapTight>
+            <wp:docPr id="11" name="Obraz 11"/>
+            <wp:cNvGraphicFramePr>
+              <a:graphicFrameLocks xmlns:a="http://schemas.openxmlformats.org/drawingml/2006/main" noChangeAspect="1"/>
+            </wp:cNvGraphicFramePr>
+            <a:graphic xmlns:a="http://schemas.openxmlformats.org/drawingml/2006/main">
+              <a:graphicData uri="http://schemas.openxmlformats.org/drawingml/2006/picture">
+                <pic:pic xmlns:pic="http://schemas.openxmlformats.org/drawingml/2006/picture">
+                  <pic:nvPicPr>
+                    <pic:cNvPr id="0" name="Picture 3"/>
+                    <pic:cNvPicPr>
+                      <a:picLocks noChangeAspect="1" noChangeArrowheads="1"/>
+                    </pic:cNvPicPr>
+                  </pic:nvPicPr>
+                  <pic:blipFill>
+                    <a:blip r:embed="rId16">
+                      <a:extLst>
+                        <a:ext uri="{28A0092B-C50C-407E-A947-70E740481C1C}">
+                          <a14:useLocalDpi xmlns:a14="http://schemas.microsoft.com/office/drawing/2010/main" val="0"/>
+                        </a:ext>
+                      </a:extLst>
+                    </a:blip>
+                    <a:srcRect/>
+                    <a:stretch>
+                      <a:fillRect/>
+                    </a:stretch>
+                  </pic:blipFill>
+                  <pic:spPr bwMode="auto">
+                    <a:xfrm>
+                      <a:off x="0" y="0"/>
+                      <a:ext cx="5753100" cy="2049780"/>
+                    </a:xfrm>
+                    <a:prstGeom prst="rect">
+                      <a:avLst/>
+                    </a:prstGeom>
+                    <a:noFill/>
+                    <a:ln>
+                      <a:noFill/>
+                    </a:ln>
+                  </pic:spPr>
+                </pic:pic>
+              </a:graphicData>
+            </a:graphic>
+          </wp:anchor>
+        </w:drawing>
+      </w:r>
+      <w:r>
+        <w:t>Wybór wyciągu lub stoku z listy rozwijanej, w przypadku tego drugiego należy również wybrać czas karnetu, który nas interesuje.</w:t>
+      </w:r>
+      <w:r>
+        <w:t xml:space="preserve"> Wybór należy zatwierdzić przyciskiem „Wyszukaj”</w:t>
+      </w:r>
+      <w:r>
+        <w:t xml:space="preserve"> (rys.5)</w:t>
+      </w:r>
+      <w:r>
+        <w:t>.</w:t>
+      </w:r>
     </w:p>
     <w:p/>
     <w:p>
+      <w:pPr>
+        <w:pStyle w:val="Nagwek3"/>
+      </w:pPr>
+      <w:r>
+        <w:t>Krok 2:</w:t>
+      </w:r>
+    </w:p>
+    <w:p>
+      <w:r>
+        <w:rPr>
+          <w:noProof/>
+        </w:rPr>
+        <mc:AlternateContent>
+          <mc:Choice Requires="wps">
+            <w:drawing>
+              <wp:anchor distT="0" distB="0" distL="114300" distR="114300" simplePos="0" relativeHeight="251676672" behindDoc="1" locked="0" layoutInCell="1" allowOverlap="1" wp14:anchorId="1577E386" wp14:editId="1C5A98AD">
+                <wp:simplePos x="0" y="0"/>
+                <wp:positionH relativeFrom="column">
+                  <wp:posOffset>0</wp:posOffset>
+                </wp:positionH>
+                <wp:positionV relativeFrom="paragraph">
+                  <wp:posOffset>1997710</wp:posOffset>
+                </wp:positionV>
+                <wp:extent cx="5760720" cy="635"/>
+                <wp:effectExtent l="0" t="0" r="0" b="0"/>
+                <wp:wrapTight wrapText="bothSides">
+                  <wp:wrapPolygon edited="0">
+                    <wp:start x="0" y="0"/>
+                    <wp:lineTo x="0" y="21600"/>
+                    <wp:lineTo x="21600" y="21600"/>
+                    <wp:lineTo x="21600" y="0"/>
+                  </wp:wrapPolygon>
+                </wp:wrapTight>
+                <wp:docPr id="14" name="Pole tekstowe 14"/>
+                <wp:cNvGraphicFramePr/>
+                <a:graphic xmlns:a="http://schemas.openxmlformats.org/drawingml/2006/main">
+                  <a:graphicData uri="http://schemas.microsoft.com/office/word/2010/wordprocessingShape">
+                    <wps:wsp>
+                      <wps:cNvSpPr txBox="1"/>
+                      <wps:spPr>
+                        <a:xfrm>
+                          <a:off x="0" y="0"/>
+                          <a:ext cx="5760720" cy="635"/>
+                        </a:xfrm>
+                        <a:prstGeom prst="rect">
+                          <a:avLst/>
+                        </a:prstGeom>
+                        <a:solidFill>
+                          <a:prstClr val="white"/>
+                        </a:solidFill>
+                        <a:ln>
+                          <a:noFill/>
+                        </a:ln>
+                      </wps:spPr>
+                      <wps:txbx>
+                        <w:txbxContent>
+                          <w:p>
+                            <w:pPr>
+                              <w:pStyle w:val="Legenda"/>
+                              <w:jc w:val="center"/>
+                              <w:rPr>
+                                <w:noProof/>
+                              </w:rPr>
+                            </w:pPr>
+                            <w:r>
+                              <w:t xml:space="preserve">Rysunek </w:t>
+                            </w:r>
+                            <w:fldSimple w:instr=" SEQ Rysunek \* ARABIC ">
+                              <w:r>
+                                <w:rPr>
+                                  <w:noProof/>
+                                </w:rPr>
+                                <w:t>7</w:t>
+                              </w:r>
+                            </w:fldSimple>
+                            <w:r>
+                              <w:t>: Sposób wybrania cennika do edycji.</w:t>
+                            </w:r>
+                          </w:p>
+                        </w:txbxContent>
+                      </wps:txbx>
+                      <wps:bodyPr rot="0" spcFirstLastPara="0" vertOverflow="overflow" horzOverflow="overflow" vert="horz" wrap="square" lIns="0" tIns="0" rIns="0" bIns="0" numCol="1" spcCol="0" rtlCol="0" fromWordArt="0" anchor="t" anchorCtr="0" forceAA="0" compatLnSpc="1">
+                        <a:prstTxWarp prst="textNoShape">
+                          <a:avLst/>
+                        </a:prstTxWarp>
+                        <a:spAutoFit/>
+                      </wps:bodyPr>
+                    </wps:wsp>
+                  </a:graphicData>
+                </a:graphic>
+              </wp:anchor>
+            </w:drawing>
+          </mc:Choice>
+          <mc:Fallback>
+            <w:pict>
+              <v:shape w14:anchorId="1577E386" id="Pole tekstowe 14" o:spid="_x0000_s1032" type="#_x0000_t202" style="position:absolute;margin-left:0;margin-top:157.3pt;width:453.6pt;height:.05pt;z-index:-251639808;visibility:visible;mso-wrap-style:square;mso-wrap-distance-left:9pt;mso-wrap-distance-top:0;mso-wrap-distance-right:9pt;mso-wrap-distance-bottom:0;mso-position-horizontal:absolute;mso-position-horizontal-relative:text;mso-position-vertical:absolute;mso-position-vertical-relative:text;v-text-anchor:top" o:gfxdata="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" stroked="f">
+                <v:textbox style="mso-fit-shape-to-text:t" inset="0,0,0,0">
+                  <w:txbxContent>
+                    <w:p>
+                      <w:pPr>
+                        <w:pStyle w:val="Legenda"/>
+                        <w:jc w:val="center"/>
+                        <w:rPr>
+                          <w:noProof/>
+                        </w:rPr>
+                      </w:pPr>
+                      <w:r>
+                        <w:t xml:space="preserve">Rysunek </w:t>
+                      </w:r>
+                      <w:fldSimple w:instr=" SEQ Rysunek \* ARABIC ">
+                        <w:r>
+                          <w:rPr>
+                            <w:noProof/>
+                          </w:rPr>
+                          <w:t>7</w:t>
+                        </w:r>
+                      </w:fldSimple>
+                      <w:r>
+                        <w:t>: Sposób wybrania cennika do edycji.</w:t>
+                      </w:r>
+                    </w:p>
+                  </w:txbxContent>
+                </v:textbox>
+                <w10:wrap type="tight"/>
+              </v:shape>
+            </w:pict>
+          </mc:Fallback>
+        </mc:AlternateContent>
+      </w:r>
+      <w:r>
+        <w:rPr>
+          <w:noProof/>
+        </w:rPr>
+        <w:drawing>
+          <wp:anchor distT="0" distB="0" distL="114300" distR="114300" simplePos="0" relativeHeight="251674624" behindDoc="1" locked="0" layoutInCell="1" allowOverlap="1" wp14:anchorId="4FAB79CA" wp14:editId="7A1B71CF">
+            <wp:simplePos x="0" y="0"/>
+            <wp:positionH relativeFrom="margin">
+              <wp:align>right</wp:align>
+            </wp:positionH>
+            <wp:positionV relativeFrom="paragraph">
+              <wp:posOffset>934720</wp:posOffset>
+            </wp:positionV>
+            <wp:extent cx="5760720" cy="1005840"/>
+            <wp:effectExtent l="0" t="0" r="0" b="3810"/>
+            <wp:wrapTight wrapText="bothSides">
+              <wp:wrapPolygon edited="0">
+                <wp:start x="0" y="0"/>
+                <wp:lineTo x="0" y="21273"/>
+                <wp:lineTo x="21500" y="21273"/>
+                <wp:lineTo x="21500" y="0"/>
+                <wp:lineTo x="0" y="0"/>
+              </wp:wrapPolygon>
+            </wp:wrapTight>
+            <wp:docPr id="13" name="Obraz 13"/>
+            <wp:cNvGraphicFramePr>
+              <a:graphicFrameLocks xmlns:a="http://schemas.openxmlformats.org/drawingml/2006/main" noChangeAspect="1"/>
+            </wp:cNvGraphicFramePr>
+            <a:graphic xmlns:a="http://schemas.openxmlformats.org/drawingml/2006/main">
+              <a:graphicData uri="http://schemas.openxmlformats.org/drawingml/2006/picture">
+                <pic:pic xmlns:pic="http://schemas.openxmlformats.org/drawingml/2006/picture">
+                  <pic:nvPicPr>
+                    <pic:cNvPr id="0" name="Picture 4"/>
+                    <pic:cNvPicPr>
+                      <a:picLocks noChangeAspect="1" noChangeArrowheads="1"/>
+                    </pic:cNvPicPr>
+                  </pic:nvPicPr>
+                  <pic:blipFill>
+                    <a:blip r:embed="rId17">
+                      <a:extLst>
+                        <a:ext uri="{28A0092B-C50C-407E-A947-70E740481C1C}">
+                          <a14:useLocalDpi xmlns:a14="http://schemas.microsoft.com/office/drawing/2010/main" val="0"/>
+                        </a:ext>
+                      </a:extLst>
+                    </a:blip>
+                    <a:srcRect/>
+                    <a:stretch>
+                      <a:fillRect/>
+                    </a:stretch>
+                  </pic:blipFill>
+                  <pic:spPr bwMode="auto">
+                    <a:xfrm>
+                      <a:off x="0" y="0"/>
+                      <a:ext cx="5760720" cy="1005840"/>
+                    </a:xfrm>
+                    <a:prstGeom prst="rect">
+                      <a:avLst/>
+                    </a:prstGeom>
+                    <a:noFill/>
+                    <a:ln>
+                      <a:noFill/>
+                    </a:ln>
+                  </pic:spPr>
+                </pic:pic>
+              </a:graphicData>
+            </a:graphic>
+          </wp:anchor>
+        </w:drawing>
+      </w:r>
+      <w:r>
+        <w:t>Po wybraniu elementu</w:t>
+      </w:r>
+      <w:r>
+        <w:t>,</w:t>
+      </w:r>
+      <w:r>
+        <w:t xml:space="preserve"> na drugiej liście rozwijanej pojawią się cenniki które można edytować, wyświetlać się będą daty rozpoczęcia obowiązywania cennika oraz daty zakończenia </w:t>
+      </w:r>
+      <w:r>
+        <w:t>obowiązywania tego cennika. W przypadku braku daty zakończenia, oznacza to, że cennik nie ma jej zdefiniowanej, gdyż taka opcja występuje i jest powszechna. Po wybraniu cennika należy zatwierdzić wybór przyciskiem wybierz(rys.6).</w:t>
+      </w:r>
+    </w:p>
+    <w:p/>
+    <w:p>
       <w:r>
         <w:br w:type="page"/>
       </w:r>
     </w:p>
     <w:p>
       <w:pPr>
-        <w:pStyle w:val="Heading1"/>
+        <w:pStyle w:val="Nagwek3"/>
+      </w:pPr>
+      <w:r>
+        <w:lastRenderedPageBreak/>
+        <w:t>Krok 3:</w:t>
+      </w:r>
+    </w:p>
+    <w:p>
+      <w:pPr>
+        <w:ind w:firstLine="708"/>
+      </w:pPr>
+      <w:r>
+        <w:rPr>
+          <w:noProof/>
+        </w:rPr>
+        <mc:AlternateContent>
+          <mc:Choice Requires="wps">
+            <w:drawing>
+              <wp:anchor distT="0" distB="0" distL="114300" distR="114300" simplePos="0" relativeHeight="251679744" behindDoc="1" locked="0" layoutInCell="1" allowOverlap="1" wp14:anchorId="28382C9C" wp14:editId="7054BC84">
+                <wp:simplePos x="0" y="0"/>
+                <wp:positionH relativeFrom="margin">
+                  <wp:align>center</wp:align>
+                </wp:positionH>
+                <wp:positionV relativeFrom="paragraph">
+                  <wp:posOffset>1122680</wp:posOffset>
+                </wp:positionV>
+                <wp:extent cx="4848860" cy="635"/>
+                <wp:effectExtent l="0" t="0" r="8890" b="0"/>
+                <wp:wrapTight wrapText="bothSides">
+                  <wp:wrapPolygon edited="0">
+                    <wp:start x="0" y="0"/>
+                    <wp:lineTo x="0" y="20057"/>
+                    <wp:lineTo x="21555" y="20057"/>
+                    <wp:lineTo x="21555" y="0"/>
+                    <wp:lineTo x="0" y="0"/>
+                  </wp:wrapPolygon>
+                </wp:wrapTight>
+                <wp:docPr id="16" name="Pole tekstowe 16"/>
+                <wp:cNvGraphicFramePr/>
+                <a:graphic xmlns:a="http://schemas.openxmlformats.org/drawingml/2006/main">
+                  <a:graphicData uri="http://schemas.microsoft.com/office/word/2010/wordprocessingShape">
+                    <wps:wsp>
+                      <wps:cNvSpPr txBox="1"/>
+                      <wps:spPr>
+                        <a:xfrm>
+                          <a:off x="0" y="0"/>
+                          <a:ext cx="4848860" cy="635"/>
+                        </a:xfrm>
+                        <a:prstGeom prst="rect">
+                          <a:avLst/>
+                        </a:prstGeom>
+                        <a:solidFill>
+                          <a:prstClr val="white"/>
+                        </a:solidFill>
+                        <a:ln>
+                          <a:noFill/>
+                        </a:ln>
+                      </wps:spPr>
+                      <wps:txbx>
+                        <w:txbxContent>
+                          <w:p>
+                            <w:pPr>
+                              <w:pStyle w:val="Legenda"/>
+                              <w:jc w:val="center"/>
+                            </w:pPr>
+                            <w:r>
+                              <w:t xml:space="preserve">Rysunek </w:t>
+                            </w:r>
+                            <w:fldSimple w:instr=" SEQ Rysunek \* ARABIC ">
+                              <w:r>
+                                <w:rPr>
+                                  <w:noProof/>
+                                </w:rPr>
+                                <w:t>8</w:t>
+                              </w:r>
+                            </w:fldSimple>
+                            <w:r>
+                              <w:t>: Komunikat błędu cennika.</w:t>
+                            </w:r>
+                          </w:p>
+                        </w:txbxContent>
+                      </wps:txbx>
+                      <wps:bodyPr rot="0" spcFirstLastPara="0" vertOverflow="overflow" horzOverflow="overflow" vert="horz" wrap="square" lIns="0" tIns="0" rIns="0" bIns="0" numCol="1" spcCol="0" rtlCol="0" fromWordArt="0" anchor="t" anchorCtr="0" forceAA="0" compatLnSpc="1">
+                        <a:prstTxWarp prst="textNoShape">
+                          <a:avLst/>
+                        </a:prstTxWarp>
+                        <a:spAutoFit/>
+                      </wps:bodyPr>
+                    </wps:wsp>
+                  </a:graphicData>
+                </a:graphic>
+              </wp:anchor>
+            </w:drawing>
+          </mc:Choice>
+          <mc:Fallback>
+            <w:pict>
+              <v:shape w14:anchorId="28382C9C" id="Pole tekstowe 16" o:spid="_x0000_s1033" type="#_x0000_t202" style="position:absolute;left:0;text-align:left;margin-left:0;margin-top:88.4pt;width:381.8pt;height:.05pt;z-index:-251636736;visibility:visible;mso-wrap-style:square;mso-wrap-distance-left:9pt;mso-wrap-distance-top:0;mso-wrap-distance-right:9pt;mso-wrap-distance-bottom:0;mso-position-horizontal:center;mso-position-horizontal-relative:margin;mso-position-vertical:absolute;mso-position-vertical-relative:text;v-text-anchor:top" o:gfxdata="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" stroked="f">
+                <v:textbox style="mso-fit-shape-to-text:t" inset="0,0,0,0">
+                  <w:txbxContent>
+                    <w:p>
+                      <w:pPr>
+                        <w:pStyle w:val="Legenda"/>
+                        <w:jc w:val="center"/>
+                      </w:pPr>
+                      <w:r>
+                        <w:t xml:space="preserve">Rysunek </w:t>
+                      </w:r>
+                      <w:fldSimple w:instr=" SEQ Rysunek \* ARABIC ">
+                        <w:r>
+                          <w:rPr>
+                            <w:noProof/>
+                          </w:rPr>
+                          <w:t>8</w:t>
+                        </w:r>
+                      </w:fldSimple>
+                      <w:r>
+                        <w:t>: Komunikat błędu cennika.</w:t>
+                      </w:r>
+                    </w:p>
+                  </w:txbxContent>
+                </v:textbox>
+                <w10:wrap type="tight" anchorx="margin"/>
+              </v:shape>
+            </w:pict>
+          </mc:Fallback>
+        </mc:AlternateContent>
+      </w:r>
+      <w:r>
+        <w:drawing>
+          <wp:anchor distT="0" distB="0" distL="114300" distR="114300" simplePos="0" relativeHeight="251677696" behindDoc="1" locked="0" layoutInCell="1" allowOverlap="1" wp14:anchorId="248F7F48" wp14:editId="655A91B7">
+            <wp:simplePos x="0" y="0"/>
+            <wp:positionH relativeFrom="margin">
+              <wp:align>center</wp:align>
+            </wp:positionH>
+            <wp:positionV relativeFrom="paragraph">
+              <wp:posOffset>598805</wp:posOffset>
+            </wp:positionV>
+            <wp:extent cx="4848902" cy="657317"/>
+            <wp:effectExtent l="0" t="0" r="0" b="9525"/>
+            <wp:wrapTight wrapText="bothSides">
+              <wp:wrapPolygon edited="0">
+                <wp:start x="0" y="0"/>
+                <wp:lineTo x="0" y="21287"/>
+                <wp:lineTo x="21470" y="21287"/>
+                <wp:lineTo x="21470" y="0"/>
+                <wp:lineTo x="0" y="0"/>
+              </wp:wrapPolygon>
+            </wp:wrapTight>
+            <wp:docPr id="15" name="Obraz 15"/>
+            <wp:cNvGraphicFramePr>
+              <a:graphicFrameLocks xmlns:a="http://schemas.openxmlformats.org/drawingml/2006/main" noChangeAspect="1"/>
+            </wp:cNvGraphicFramePr>
+            <a:graphic xmlns:a="http://schemas.openxmlformats.org/drawingml/2006/main">
+              <a:graphicData uri="http://schemas.openxmlformats.org/drawingml/2006/picture">
+                <pic:pic xmlns:pic="http://schemas.openxmlformats.org/drawingml/2006/picture">
+                  <pic:nvPicPr>
+                    <pic:cNvPr id="1" name=""/>
+                    <pic:cNvPicPr/>
+                  </pic:nvPicPr>
+                  <pic:blipFill>
+                    <a:blip r:embed="rId18">
+                      <a:extLst>
+                        <a:ext uri="{28A0092B-C50C-407E-A947-70E740481C1C}">
+                          <a14:useLocalDpi xmlns:a14="http://schemas.microsoft.com/office/drawing/2010/main" val="0"/>
+                        </a:ext>
+                      </a:extLst>
+                    </a:blip>
+                    <a:stretch>
+                      <a:fillRect/>
+                    </a:stretch>
+                  </pic:blipFill>
+                  <pic:spPr>
+                    <a:xfrm>
+                      <a:off x="0" y="0"/>
+                      <a:ext cx="4848902" cy="657317"/>
+                    </a:xfrm>
+                    <a:prstGeom prst="rect">
+                      <a:avLst/>
+                    </a:prstGeom>
+                  </pic:spPr>
+                </pic:pic>
+              </a:graphicData>
+            </a:graphic>
+          </wp:anchor>
+        </w:drawing>
+      </w:r>
+      <w:r>
+        <w:t>Po wybraniu cennika w prawym dolnym rogu formularza zostaną wygenerowane pola dotyczące wybranego cennika. Edytowana może być jedynie cena, wybranego cennika. Cena musi być większa od zera w przeciwnym wypadku na stronie zostanie zgłoszony błąd (rys.7).</w:t>
+      </w:r>
+    </w:p>
+    <w:p/>
+    <w:p/>
+    <w:p/>
+    <w:p>
+      <w:r>
+        <w:t>Aby zatwierdzić zmiany należy użyć przycisku „Edytuj” (rys.8).</w:t>
+      </w:r>
+    </w:p>
+    <w:p>
+      <w:r>
+        <w:rPr>
+          <w:noProof/>
+        </w:rPr>
+        <w:drawing>
+          <wp:anchor distT="0" distB="0" distL="114300" distR="114300" simplePos="0" relativeHeight="251680768" behindDoc="1" locked="0" layoutInCell="1" allowOverlap="1" wp14:anchorId="379B76B4" wp14:editId="53D2275B">
+            <wp:simplePos x="0" y="0"/>
+            <wp:positionH relativeFrom="margin">
+              <wp:posOffset>1783080</wp:posOffset>
+            </wp:positionH>
+            <wp:positionV relativeFrom="paragraph">
+              <wp:posOffset>5715</wp:posOffset>
+            </wp:positionV>
+            <wp:extent cx="2125980" cy="3162300"/>
+            <wp:effectExtent l="0" t="0" r="7620" b="0"/>
+            <wp:wrapTight wrapText="bothSides">
+              <wp:wrapPolygon edited="0">
+                <wp:start x="0" y="0"/>
+                <wp:lineTo x="0" y="21470"/>
+                <wp:lineTo x="21484" y="21470"/>
+                <wp:lineTo x="21484" y="0"/>
+                <wp:lineTo x="0" y="0"/>
+              </wp:wrapPolygon>
+            </wp:wrapTight>
+            <wp:docPr id="17" name="Obraz 17"/>
+            <wp:cNvGraphicFramePr>
+              <a:graphicFrameLocks xmlns:a="http://schemas.openxmlformats.org/drawingml/2006/main" noChangeAspect="1"/>
+            </wp:cNvGraphicFramePr>
+            <a:graphic xmlns:a="http://schemas.openxmlformats.org/drawingml/2006/main">
+              <a:graphicData uri="http://schemas.openxmlformats.org/drawingml/2006/picture">
+                <pic:pic xmlns:pic="http://schemas.openxmlformats.org/drawingml/2006/picture">
+                  <pic:nvPicPr>
+                    <pic:cNvPr id="0" name="Picture 5"/>
+                    <pic:cNvPicPr>
+                      <a:picLocks noChangeAspect="1" noChangeArrowheads="1"/>
+                    </pic:cNvPicPr>
+                  </pic:nvPicPr>
+                  <pic:blipFill>
+                    <a:blip r:embed="rId19">
+                      <a:extLst>
+                        <a:ext uri="{28A0092B-C50C-407E-A947-70E740481C1C}">
+                          <a14:useLocalDpi xmlns:a14="http://schemas.microsoft.com/office/drawing/2010/main" val="0"/>
+                        </a:ext>
+                      </a:extLst>
+                    </a:blip>
+                    <a:srcRect/>
+                    <a:stretch>
+                      <a:fillRect/>
+                    </a:stretch>
+                  </pic:blipFill>
+                  <pic:spPr bwMode="auto">
+                    <a:xfrm>
+                      <a:off x="0" y="0"/>
+                      <a:ext cx="2125980" cy="3162300"/>
+                    </a:xfrm>
+                    <a:prstGeom prst="rect">
+                      <a:avLst/>
+                    </a:prstGeom>
+                    <a:noFill/>
+                    <a:ln>
+                      <a:noFill/>
+                    </a:ln>
+                  </pic:spPr>
+                </pic:pic>
+              </a:graphicData>
+            </a:graphic>
+          </wp:anchor>
+        </w:drawing>
+      </w:r>
+    </w:p>
+    <w:p/>
+    <w:p/>
+    <w:p/>
+    <w:p/>
+    <w:p/>
+    <w:p/>
+    <w:p/>
+    <w:p/>
+    <w:p/>
+    <w:p/>
+    <w:p>
+      <w:r>
+        <w:rPr>
+          <w:noProof/>
+        </w:rPr>
+        <mc:AlternateContent>
+          <mc:Choice Requires="wps">
+            <w:drawing>
+              <wp:anchor distT="0" distB="0" distL="114300" distR="114300" simplePos="0" relativeHeight="251682816" behindDoc="1" locked="0" layoutInCell="1" allowOverlap="1" wp14:anchorId="1ED48B0D" wp14:editId="57159044">
+                <wp:simplePos x="0" y="0"/>
+                <wp:positionH relativeFrom="column">
+                  <wp:posOffset>1149985</wp:posOffset>
+                </wp:positionH>
+                <wp:positionV relativeFrom="paragraph">
+                  <wp:posOffset>6350</wp:posOffset>
+                </wp:positionV>
+                <wp:extent cx="3314700" cy="635"/>
+                <wp:effectExtent l="0" t="0" r="0" b="0"/>
+                <wp:wrapTight wrapText="bothSides">
+                  <wp:wrapPolygon edited="0">
+                    <wp:start x="0" y="0"/>
+                    <wp:lineTo x="0" y="20057"/>
+                    <wp:lineTo x="21476" y="20057"/>
+                    <wp:lineTo x="21476" y="0"/>
+                    <wp:lineTo x="0" y="0"/>
+                  </wp:wrapPolygon>
+                </wp:wrapTight>
+                <wp:docPr id="18" name="Pole tekstowe 18"/>
+                <wp:cNvGraphicFramePr/>
+                <a:graphic xmlns:a="http://schemas.openxmlformats.org/drawingml/2006/main">
+                  <a:graphicData uri="http://schemas.microsoft.com/office/word/2010/wordprocessingShape">
+                    <wps:wsp>
+                      <wps:cNvSpPr txBox="1"/>
+                      <wps:spPr>
+                        <a:xfrm>
+                          <a:off x="0" y="0"/>
+                          <a:ext cx="3314700" cy="635"/>
+                        </a:xfrm>
+                        <a:prstGeom prst="rect">
+                          <a:avLst/>
+                        </a:prstGeom>
+                        <a:solidFill>
+                          <a:prstClr val="white"/>
+                        </a:solidFill>
+                        <a:ln>
+                          <a:noFill/>
+                        </a:ln>
+                      </wps:spPr>
+                      <wps:txbx>
+                        <w:txbxContent>
+                          <w:p>
+                            <w:pPr>
+                              <w:pStyle w:val="Legenda"/>
+                              <w:jc w:val="center"/>
+                              <w:rPr>
+                                <w:noProof/>
+                              </w:rPr>
+                            </w:pPr>
+                            <w:r>
+                              <w:t xml:space="preserve">Rysunek </w:t>
+                            </w:r>
+                            <w:fldSimple w:instr=" SEQ Rysunek \* ARABIC ">
+                              <w:r>
+                                <w:rPr>
+                                  <w:noProof/>
+                                </w:rPr>
+                                <w:t>9</w:t>
+                              </w:r>
+                            </w:fldSimple>
+                            <w:r>
+                              <w:t>: Sposób zatwierdzenia zmian edytowanego cennika</w:t>
+                            </w:r>
+                          </w:p>
+                        </w:txbxContent>
+                      </wps:txbx>
+                      <wps:bodyPr rot="0" spcFirstLastPara="0" vertOverflow="overflow" horzOverflow="overflow" vert="horz" wrap="square" lIns="0" tIns="0" rIns="0" bIns="0" numCol="1" spcCol="0" rtlCol="0" fromWordArt="0" anchor="t" anchorCtr="0" forceAA="0" compatLnSpc="1">
+                        <a:prstTxWarp prst="textNoShape">
+                          <a:avLst/>
+                        </a:prstTxWarp>
+                        <a:spAutoFit/>
+                      </wps:bodyPr>
+                    </wps:wsp>
+                  </a:graphicData>
+                </a:graphic>
+                <wp14:sizeRelH relativeFrom="margin">
+                  <wp14:pctWidth>0</wp14:pctWidth>
+                </wp14:sizeRelH>
+              </wp:anchor>
+            </w:drawing>
+          </mc:Choice>
+          <mc:Fallback>
+            <w:pict>
+              <v:shape w14:anchorId="1ED48B0D" id="Pole tekstowe 18" o:spid="_x0000_s1034" type="#_x0000_t202" style="position:absolute;margin-left:90.55pt;margin-top:.5pt;width:261pt;height:.05pt;z-index:-251633664;visibility:visible;mso-wrap-style:square;mso-width-percent:0;mso-wrap-distance-left:9pt;mso-wrap-distance-top:0;mso-wrap-distance-right:9pt;mso-wrap-distance-bottom:0;mso-position-horizontal:absolute;mso-position-horizontal-relative:text;mso-position-vertical:absolute;mso-position-vertical-relative:text;mso-width-percent:0;mso-width-relative:margin;v-text-anchor:top" o:gfxdata="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" stroked="f">
+                <v:textbox style="mso-fit-shape-to-text:t" inset="0,0,0,0">
+                  <w:txbxContent>
+                    <w:p>
+                      <w:pPr>
+                        <w:pStyle w:val="Legenda"/>
+                        <w:jc w:val="center"/>
+                        <w:rPr>
+                          <w:noProof/>
+                        </w:rPr>
+                      </w:pPr>
+                      <w:r>
+                        <w:t xml:space="preserve">Rysunek </w:t>
+                      </w:r>
+                      <w:fldSimple w:instr=" SEQ Rysunek \* ARABIC ">
+                        <w:r>
+                          <w:rPr>
+                            <w:noProof/>
+                          </w:rPr>
+                          <w:t>9</w:t>
+                        </w:r>
+                      </w:fldSimple>
+                      <w:r>
+                        <w:t>: Sposób zatwierdzenia zmian edytowanego cennika</w:t>
+                      </w:r>
+                    </w:p>
+                  </w:txbxContent>
+                </v:textbox>
+                <w10:wrap type="tight"/>
+              </v:shape>
+            </w:pict>
+          </mc:Fallback>
+        </mc:AlternateContent>
+      </w:r>
+    </w:p>
+    <w:p>
+      <w:r>
+        <w:t>W przypadku udanej edycji cennika, strona zostanie odświeżona, a w formularzu nie zostanie wyświetlony komunikat i będzie można wykonywać inne czynności.</w:t>
+      </w:r>
+    </w:p>
+    <w:p>
+      <w:pPr>
+        <w:rPr>
+          <w:rFonts w:asciiTheme="majorHAnsi" w:eastAsiaTheme="majorEastAsia" w:hAnsiTheme="majorHAnsi" w:cstheme="majorBidi"/>
+          <w:color w:val="2F5496" w:themeColor="accent1" w:themeShade="BF"/>
+          <w:sz w:val="26"/>
+          <w:szCs w:val="26"/>
+        </w:rPr>
+      </w:pPr>
+      <w:r>
+        <w:br w:type="page"/>
+      </w:r>
+    </w:p>
+    <w:p>
+      <w:pPr>
+        <w:pStyle w:val="Nagwek2"/>
+      </w:pPr>
+      <w:r>
+        <w:lastRenderedPageBreak/>
+        <w:t>Dodanie nowego cennika biletów / karnetów.</w:t>
+      </w:r>
+    </w:p>
+    <w:p>
+      <w:r>
+        <w:t>Ze względu na dużą analogię obydwu operacji opis tych funkcjonalności zostanie zaprezentowany na wspólnym przykładzie.</w:t>
+      </w:r>
+    </w:p>
+    <w:p>
+      <w:pPr>
+        <w:pStyle w:val="Nagwek3"/>
+      </w:pPr>
+      <w:r>
+        <w:t>Krok 1:</w:t>
+      </w:r>
+    </w:p>
+    <w:p>
+      <w:pPr>
+        <w:ind w:firstLine="708"/>
+      </w:pPr>
+      <w:r>
+        <w:rPr>
+          <w:noProof/>
+        </w:rPr>
+        <mc:AlternateContent>
+          <mc:Choice Requires="wps">
+            <w:drawing>
+              <wp:anchor distT="0" distB="0" distL="114300" distR="114300" simplePos="0" relativeHeight="251685888" behindDoc="1" locked="0" layoutInCell="1" allowOverlap="1" wp14:anchorId="4359DC6C" wp14:editId="4A9147F5">
+                <wp:simplePos x="0" y="0"/>
+                <wp:positionH relativeFrom="column">
+                  <wp:posOffset>0</wp:posOffset>
+                </wp:positionH>
+                <wp:positionV relativeFrom="paragraph">
+                  <wp:posOffset>3253105</wp:posOffset>
+                </wp:positionV>
+                <wp:extent cx="5760720" cy="635"/>
+                <wp:effectExtent l="0" t="0" r="0" b="0"/>
+                <wp:wrapTight wrapText="bothSides">
+                  <wp:wrapPolygon edited="0">
+                    <wp:start x="0" y="0"/>
+                    <wp:lineTo x="0" y="21600"/>
+                    <wp:lineTo x="21600" y="21600"/>
+                    <wp:lineTo x="21600" y="0"/>
+                  </wp:wrapPolygon>
+                </wp:wrapTight>
+                <wp:docPr id="20" name="Pole tekstowe 20"/>
+                <wp:cNvGraphicFramePr/>
+                <a:graphic xmlns:a="http://schemas.openxmlformats.org/drawingml/2006/main">
+                  <a:graphicData uri="http://schemas.microsoft.com/office/word/2010/wordprocessingShape">
+                    <wps:wsp>
+                      <wps:cNvSpPr txBox="1"/>
+                      <wps:spPr>
+                        <a:xfrm>
+                          <a:off x="0" y="0"/>
+                          <a:ext cx="5760720" cy="635"/>
+                        </a:xfrm>
+                        <a:prstGeom prst="rect">
+                          <a:avLst/>
+                        </a:prstGeom>
+                        <a:solidFill>
+                          <a:prstClr val="white"/>
+                        </a:solidFill>
+                        <a:ln>
+                          <a:noFill/>
+                        </a:ln>
+                      </wps:spPr>
+                      <wps:txbx>
+                        <w:txbxContent>
+                          <w:p>
+                            <w:pPr>
+                              <w:pStyle w:val="Legenda"/>
+                              <w:rPr>
+                                <w:noProof/>
+                              </w:rPr>
+                            </w:pPr>
+                            <w:r>
+                              <w:t xml:space="preserve">Rysunek </w:t>
+                            </w:r>
+                            <w:fldSimple w:instr=" SEQ Rysunek \* ARABIC ">
+                              <w:r>
+                                <w:rPr>
+                                  <w:noProof/>
+                                </w:rPr>
+                                <w:t>10</w:t>
+                              </w:r>
+                            </w:fldSimple>
+                            <w:r>
+                              <w:t>: Sposób wybrania elementu dla którego będzie tworzony nowy cennik.</w:t>
+                            </w:r>
+                          </w:p>
+                        </w:txbxContent>
+                      </wps:txbx>
+                      <wps:bodyPr rot="0" spcFirstLastPara="0" vertOverflow="overflow" horzOverflow="overflow" vert="horz" wrap="square" lIns="0" tIns="0" rIns="0" bIns="0" numCol="1" spcCol="0" rtlCol="0" fromWordArt="0" anchor="t" anchorCtr="0" forceAA="0" compatLnSpc="1">
+                        <a:prstTxWarp prst="textNoShape">
+                          <a:avLst/>
+                        </a:prstTxWarp>
+                        <a:spAutoFit/>
+                      </wps:bodyPr>
+                    </wps:wsp>
+                  </a:graphicData>
+                </a:graphic>
+              </wp:anchor>
+            </w:drawing>
+          </mc:Choice>
+          <mc:Fallback>
+            <w:pict>
+              <v:shape w14:anchorId="4359DC6C" id="Pole tekstowe 20" o:spid="_x0000_s1035" type="#_x0000_t202" style="position:absolute;left:0;text-align:left;margin-left:0;margin-top:256.15pt;width:453.6pt;height:.05pt;z-index:-251630592;visibility:visible;mso-wrap-style:square;mso-wrap-distance-left:9pt;mso-wrap-distance-top:0;mso-wrap-distance-right:9pt;mso-wrap-distance-bottom:0;mso-position-horizontal:absolute;mso-position-horizontal-relative:text;mso-position-vertical:absolute;mso-position-vertical-relative:text;v-text-anchor:top" o:gfxdata="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" stroked="f">
+                <v:textbox style="mso-fit-shape-to-text:t" inset="0,0,0,0">
+                  <w:txbxContent>
+                    <w:p>
+                      <w:pPr>
+                        <w:pStyle w:val="Legenda"/>
+                        <w:rPr>
+                          <w:noProof/>
+                        </w:rPr>
+                      </w:pPr>
+                      <w:r>
+                        <w:t xml:space="preserve">Rysunek </w:t>
+                      </w:r>
+                      <w:fldSimple w:instr=" SEQ Rysunek \* ARABIC ">
+                        <w:r>
+                          <w:rPr>
+                            <w:noProof/>
+                          </w:rPr>
+                          <w:t>10</w:t>
+                        </w:r>
+                      </w:fldSimple>
+                      <w:r>
+                        <w:t>: Sposób wybrania elementu dla którego będzie tworzony nowy cennik.</w:t>
+                      </w:r>
+                    </w:p>
+                  </w:txbxContent>
+                </v:textbox>
+                <w10:wrap type="tight"/>
+              </v:shape>
+            </w:pict>
+          </mc:Fallback>
+        </mc:AlternateContent>
+      </w:r>
+      <w:r>
+        <w:rPr>
+          <w:noProof/>
+        </w:rPr>
+        <w:drawing>
+          <wp:anchor distT="0" distB="0" distL="114300" distR="114300" simplePos="0" relativeHeight="251683840" behindDoc="1" locked="0" layoutInCell="1" allowOverlap="1" wp14:anchorId="4C4E5AFC" wp14:editId="0BCDC65B">
+            <wp:simplePos x="0" y="0"/>
+            <wp:positionH relativeFrom="margin">
+              <wp:align>right</wp:align>
+            </wp:positionH>
+            <wp:positionV relativeFrom="paragraph">
+              <wp:posOffset>407035</wp:posOffset>
+            </wp:positionV>
+            <wp:extent cx="5760720" cy="2788920"/>
+            <wp:effectExtent l="0" t="0" r="0" b="0"/>
+            <wp:wrapTight wrapText="bothSides">
+              <wp:wrapPolygon edited="0">
+                <wp:start x="0" y="0"/>
+                <wp:lineTo x="0" y="21393"/>
+                <wp:lineTo x="21500" y="21393"/>
+                <wp:lineTo x="21500" y="0"/>
+                <wp:lineTo x="0" y="0"/>
+              </wp:wrapPolygon>
+            </wp:wrapTight>
+            <wp:docPr id="19" name="Obraz 19"/>
+            <wp:cNvGraphicFramePr>
+              <a:graphicFrameLocks xmlns:a="http://schemas.openxmlformats.org/drawingml/2006/main" noChangeAspect="1"/>
+            </wp:cNvGraphicFramePr>
+            <a:graphic xmlns:a="http://schemas.openxmlformats.org/drawingml/2006/main">
+              <a:graphicData uri="http://schemas.openxmlformats.org/drawingml/2006/picture">
+                <pic:pic xmlns:pic="http://schemas.openxmlformats.org/drawingml/2006/picture">
+                  <pic:nvPicPr>
+                    <pic:cNvPr id="0" name="Picture 6"/>
+                    <pic:cNvPicPr>
+                      <a:picLocks noChangeAspect="1" noChangeArrowheads="1"/>
+                    </pic:cNvPicPr>
+                  </pic:nvPicPr>
+                  <pic:blipFill>
+                    <a:blip r:embed="rId20">
+                      <a:extLst>
+                        <a:ext uri="{28A0092B-C50C-407E-A947-70E740481C1C}">
+                          <a14:useLocalDpi xmlns:a14="http://schemas.microsoft.com/office/drawing/2010/main" val="0"/>
+                        </a:ext>
+                      </a:extLst>
+                    </a:blip>
+                    <a:srcRect/>
+                    <a:stretch>
+                      <a:fillRect/>
+                    </a:stretch>
+                  </pic:blipFill>
+                  <pic:spPr bwMode="auto">
+                    <a:xfrm>
+                      <a:off x="0" y="0"/>
+                      <a:ext cx="5760720" cy="2788920"/>
+                    </a:xfrm>
+                    <a:prstGeom prst="rect">
+                      <a:avLst/>
+                    </a:prstGeom>
+                    <a:noFill/>
+                    <a:ln>
+                      <a:noFill/>
+                    </a:ln>
+                  </pic:spPr>
+                </pic:pic>
+              </a:graphicData>
+            </a:graphic>
+          </wp:anchor>
+        </w:drawing>
+      </w:r>
+      <w:r>
+        <w:t>Wybór wyciągu lub stoku z listy rozwijanej, w przypadku tego drugiego należy również wybrać czas karnetu, który nas interesuje. Wybór należy zatwierdzić przyciskiem „</w:t>
+      </w:r>
+      <w:r>
+        <w:t>Nowy” (rys.9).</w:t>
+      </w:r>
+    </w:p>
+    <w:p>
+      <w:pPr>
+        <w:pStyle w:val="Nagwek3"/>
+      </w:pPr>
+      <w:r>
+        <w:t>Krok 2:</w:t>
+      </w:r>
+    </w:p>
+    <w:p>
+      <w:pPr>
+        <w:ind w:firstLine="708"/>
+      </w:pPr>
+      <w:r>
+        <w:rPr>
+          <w:noProof/>
+        </w:rPr>
+        <w:drawing>
+          <wp:anchor distT="0" distB="0" distL="114300" distR="114300" simplePos="0" relativeHeight="251686912" behindDoc="1" locked="0" layoutInCell="1" allowOverlap="1" wp14:anchorId="40EBC2EC" wp14:editId="3C8A5FE3">
+            <wp:simplePos x="0" y="0"/>
+            <wp:positionH relativeFrom="margin">
+              <wp:align>center</wp:align>
+            </wp:positionH>
+            <wp:positionV relativeFrom="paragraph">
+              <wp:posOffset>467360</wp:posOffset>
+            </wp:positionV>
+            <wp:extent cx="1906905" cy="3101340"/>
+            <wp:effectExtent l="0" t="0" r="0" b="3810"/>
+            <wp:wrapTight wrapText="bothSides">
+              <wp:wrapPolygon edited="0">
+                <wp:start x="0" y="0"/>
+                <wp:lineTo x="0" y="21494"/>
+                <wp:lineTo x="21363" y="21494"/>
+                <wp:lineTo x="21363" y="0"/>
+                <wp:lineTo x="0" y="0"/>
+              </wp:wrapPolygon>
+            </wp:wrapTight>
+            <wp:docPr id="21" name="Obraz 21"/>
+            <wp:cNvGraphicFramePr>
+              <a:graphicFrameLocks xmlns:a="http://schemas.openxmlformats.org/drawingml/2006/main" noChangeAspect="1"/>
+            </wp:cNvGraphicFramePr>
+            <a:graphic xmlns:a="http://schemas.openxmlformats.org/drawingml/2006/main">
+              <a:graphicData uri="http://schemas.openxmlformats.org/drawingml/2006/picture">
+                <pic:pic xmlns:pic="http://schemas.openxmlformats.org/drawingml/2006/picture">
+                  <pic:nvPicPr>
+                    <pic:cNvPr id="0" name="Picture 7"/>
+                    <pic:cNvPicPr>
+                      <a:picLocks noChangeAspect="1" noChangeArrowheads="1"/>
+                    </pic:cNvPicPr>
+                  </pic:nvPicPr>
+                  <pic:blipFill>
+                    <a:blip r:embed="rId21">
+                      <a:extLst>
+                        <a:ext uri="{28A0092B-C50C-407E-A947-70E740481C1C}">
+                          <a14:useLocalDpi xmlns:a14="http://schemas.microsoft.com/office/drawing/2010/main" val="0"/>
+                        </a:ext>
+                      </a:extLst>
+                    </a:blip>
+                    <a:srcRect/>
+                    <a:stretch>
+                      <a:fillRect/>
+                    </a:stretch>
+                  </pic:blipFill>
+                  <pic:spPr bwMode="auto">
+                    <a:xfrm>
+                      <a:off x="0" y="0"/>
+                      <a:ext cx="1906905" cy="3101340"/>
+                    </a:xfrm>
+                    <a:prstGeom prst="rect">
+                      <a:avLst/>
+                    </a:prstGeom>
+                    <a:noFill/>
+                    <a:ln>
+                      <a:noFill/>
+                    </a:ln>
+                  </pic:spPr>
+                </pic:pic>
+              </a:graphicData>
+            </a:graphic>
+            <wp14:sizeRelH relativeFrom="margin">
+              <wp14:pctWidth>0</wp14:pctWidth>
+            </wp14:sizeRelH>
+            <wp14:sizeRelV relativeFrom="margin">
+              <wp14:pctHeight>0</wp14:pctHeight>
+            </wp14:sizeRelV>
+          </wp:anchor>
+        </w:drawing>
+      </w:r>
+      <w:r>
+        <w:t>Po wybraniu elementu któremu należy dodać nowy cennik w prawym dolnym rogu formularza zostaje wygenerowany formularz z miejscami gdzie należy wpisać wszystkie wymagane dane(rys.10).</w:t>
+      </w:r>
+    </w:p>
+    <w:p>
+      <w:pPr>
+        <w:ind w:firstLine="708"/>
+      </w:pPr>
+      <w:r>
+        <w:rPr>
+          <w:noProof/>
+        </w:rPr>
+        <mc:AlternateContent>
+          <mc:Choice Requires="wps">
+            <w:drawing>
+              <wp:anchor distT="0" distB="0" distL="114300" distR="114300" simplePos="0" relativeHeight="251688960" behindDoc="1" locked="0" layoutInCell="1" allowOverlap="1" wp14:anchorId="74386483" wp14:editId="7F77DC1F">
+                <wp:simplePos x="0" y="0"/>
+                <wp:positionH relativeFrom="margin">
+                  <wp:align>center</wp:align>
+                </wp:positionH>
+                <wp:positionV relativeFrom="paragraph">
+                  <wp:posOffset>2712720</wp:posOffset>
+                </wp:positionV>
+                <wp:extent cx="1906905" cy="635"/>
+                <wp:effectExtent l="0" t="0" r="0" b="0"/>
+                <wp:wrapTight wrapText="bothSides">
+                  <wp:wrapPolygon edited="0">
+                    <wp:start x="0" y="0"/>
+                    <wp:lineTo x="0" y="20282"/>
+                    <wp:lineTo x="21363" y="20282"/>
+                    <wp:lineTo x="21363" y="0"/>
+                    <wp:lineTo x="0" y="0"/>
+                  </wp:wrapPolygon>
+                </wp:wrapTight>
+                <wp:docPr id="22" name="Pole tekstowe 22"/>
+                <wp:cNvGraphicFramePr/>
+                <a:graphic xmlns:a="http://schemas.openxmlformats.org/drawingml/2006/main">
+                  <a:graphicData uri="http://schemas.microsoft.com/office/word/2010/wordprocessingShape">
+                    <wps:wsp>
+                      <wps:cNvSpPr txBox="1"/>
+                      <wps:spPr>
+                        <a:xfrm>
+                          <a:off x="0" y="0"/>
+                          <a:ext cx="1906905" cy="635"/>
+                        </a:xfrm>
+                        <a:prstGeom prst="rect">
+                          <a:avLst/>
+                        </a:prstGeom>
+                        <a:solidFill>
+                          <a:prstClr val="white"/>
+                        </a:solidFill>
+                        <a:ln>
+                          <a:noFill/>
+                        </a:ln>
+                      </wps:spPr>
+                      <wps:txbx>
+                        <w:txbxContent>
+                          <w:p>
+                            <w:pPr>
+                              <w:pStyle w:val="Legenda"/>
+                              <w:rPr>
+                                <w:noProof/>
+                              </w:rPr>
+                            </w:pPr>
+                            <w:r>
+                              <w:t xml:space="preserve">Rysunek </w:t>
+                            </w:r>
+                            <w:fldSimple w:instr=" SEQ Rysunek \* ARABIC ">
+                              <w:r>
+                                <w:rPr>
+                                  <w:noProof/>
+                                </w:rPr>
+                                <w:t>11</w:t>
+                              </w:r>
+                            </w:fldSimple>
+                            <w:r>
+                              <w:t>: Formularz dodawania nowego cennika.</w:t>
+                            </w:r>
+                          </w:p>
+                        </w:txbxContent>
+                      </wps:txbx>
+                      <wps:bodyPr rot="0" spcFirstLastPara="0" vertOverflow="overflow" horzOverflow="overflow" vert="horz" wrap="square" lIns="0" tIns="0" rIns="0" bIns="0" numCol="1" spcCol="0" rtlCol="0" fromWordArt="0" anchor="t" anchorCtr="0" forceAA="0" compatLnSpc="1">
+                        <a:prstTxWarp prst="textNoShape">
+                          <a:avLst/>
+                        </a:prstTxWarp>
+                        <a:spAutoFit/>
+                      </wps:bodyPr>
+                    </wps:wsp>
+                  </a:graphicData>
+                </a:graphic>
+              </wp:anchor>
+            </w:drawing>
+          </mc:Choice>
+          <mc:Fallback>
+            <w:pict>
+              <v:shape w14:anchorId="74386483" id="Pole tekstowe 22" o:spid="_x0000_s1036" type="#_x0000_t202" style="position:absolute;left:0;text-align:left;margin-left:0;margin-top:213.6pt;width:150.15pt;height:.05pt;z-index:-251627520;visibility:visible;mso-wrap-style:square;mso-wrap-distance-left:9pt;mso-wrap-distance-top:0;mso-wrap-distance-right:9pt;mso-wrap-distance-bottom:0;mso-position-horizontal:center;mso-position-horizontal-relative:margin;mso-position-vertical:absolute;mso-position-vertical-relative:text;v-text-anchor:top" o:gfxdata="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" stroked="f">
+                <v:textbox style="mso-fit-shape-to-text:t" inset="0,0,0,0">
+                  <w:txbxContent>
+                    <w:p>
+                      <w:pPr>
+                        <w:pStyle w:val="Legenda"/>
+                        <w:rPr>
+                          <w:noProof/>
+                        </w:rPr>
+                      </w:pPr>
+                      <w:r>
+                        <w:t xml:space="preserve">Rysunek </w:t>
+                      </w:r>
+                      <w:fldSimple w:instr=" SEQ Rysunek \* ARABIC ">
+                        <w:r>
+                          <w:rPr>
+                            <w:noProof/>
+                          </w:rPr>
+                          <w:t>11</w:t>
+                        </w:r>
+                      </w:fldSimple>
+                      <w:r>
+                        <w:t>: Formularz dodawania nowego cennika.</w:t>
+                      </w:r>
+                    </w:p>
+                  </w:txbxContent>
+                </v:textbox>
+                <w10:wrap type="tight" anchorx="margin"/>
+              </v:shape>
+            </w:pict>
+          </mc:Fallback>
+        </mc:AlternateContent>
+      </w:r>
+      <w:r>
+        <w:t xml:space="preserve"> </w:t>
+      </w:r>
+      <w:r>
+        <w:br w:type="page"/>
+      </w:r>
+    </w:p>
+    <w:p>
+      <w:r>
+        <w:rPr>
+          <w:noProof/>
+        </w:rPr>
+        <w:lastRenderedPageBreak/>
+        <mc:AlternateContent>
+          <mc:Choice Requires="wps">
+            <w:drawing>
+              <wp:anchor distT="0" distB="0" distL="114300" distR="114300" simplePos="0" relativeHeight="251692032" behindDoc="1" locked="0" layoutInCell="1" allowOverlap="1" wp14:anchorId="1286E250" wp14:editId="675A2252">
+                <wp:simplePos x="0" y="0"/>
+                <wp:positionH relativeFrom="column">
+                  <wp:posOffset>0</wp:posOffset>
+                </wp:positionH>
+                <wp:positionV relativeFrom="paragraph">
+                  <wp:posOffset>1127760</wp:posOffset>
+                </wp:positionV>
+                <wp:extent cx="5760720" cy="635"/>
+                <wp:effectExtent l="0" t="0" r="0" b="0"/>
+                <wp:wrapTight wrapText="bothSides">
+                  <wp:wrapPolygon edited="0">
+                    <wp:start x="0" y="0"/>
+                    <wp:lineTo x="0" y="21600"/>
+                    <wp:lineTo x="21600" y="21600"/>
+                    <wp:lineTo x="21600" y="0"/>
+                  </wp:wrapPolygon>
+                </wp:wrapTight>
+                <wp:docPr id="25" name="Pole tekstowe 25"/>
+                <wp:cNvGraphicFramePr/>
+                <a:graphic xmlns:a="http://schemas.openxmlformats.org/drawingml/2006/main">
+                  <a:graphicData uri="http://schemas.microsoft.com/office/word/2010/wordprocessingShape">
+                    <wps:wsp>
+                      <wps:cNvSpPr txBox="1"/>
+                      <wps:spPr>
+                        <a:xfrm>
+                          <a:off x="0" y="0"/>
+                          <a:ext cx="5760720" cy="635"/>
+                        </a:xfrm>
+                        <a:prstGeom prst="rect">
+                          <a:avLst/>
+                        </a:prstGeom>
+                        <a:solidFill>
+                          <a:prstClr val="white"/>
+                        </a:solidFill>
+                        <a:ln>
+                          <a:noFill/>
+                        </a:ln>
+                      </wps:spPr>
+                      <wps:txbx>
+                        <w:txbxContent>
+                          <w:p>
+                            <w:pPr>
+                              <w:pStyle w:val="Legenda"/>
+                              <w:jc w:val="center"/>
+                            </w:pPr>
+                            <w:r>
+                              <w:t xml:space="preserve">Rysunek </w:t>
+                            </w:r>
+                            <w:fldSimple w:instr=" SEQ Rysunek \* ARABIC ">
+                              <w:r>
+                                <w:rPr>
+                                  <w:noProof/>
+                                </w:rPr>
+                                <w:t>12</w:t>
+                              </w:r>
+                            </w:fldSimple>
+                            <w:r>
+                              <w:t>: Komunikat błędnej daty.</w:t>
+                            </w:r>
+                          </w:p>
+                        </w:txbxContent>
+                      </wps:txbx>
+                      <wps:bodyPr rot="0" spcFirstLastPara="0" vertOverflow="overflow" horzOverflow="overflow" vert="horz" wrap="square" lIns="0" tIns="0" rIns="0" bIns="0" numCol="1" spcCol="0" rtlCol="0" fromWordArt="0" anchor="t" anchorCtr="0" forceAA="0" compatLnSpc="1">
+                        <a:prstTxWarp prst="textNoShape">
+                          <a:avLst/>
+                        </a:prstTxWarp>
+                        <a:spAutoFit/>
+                      </wps:bodyPr>
+                    </wps:wsp>
+                  </a:graphicData>
+                </a:graphic>
+              </wp:anchor>
+            </w:drawing>
+          </mc:Choice>
+          <mc:Fallback>
+            <w:pict>
+              <v:shape w14:anchorId="1286E250" id="Pole tekstowe 25" o:spid="_x0000_s1037" type="#_x0000_t202" style="position:absolute;margin-left:0;margin-top:88.8pt;width:453.6pt;height:.05pt;z-index:-251624448;visibility:visible;mso-wrap-style:square;mso-wrap-distance-left:9pt;mso-wrap-distance-top:0;mso-wrap-distance-right:9pt;mso-wrap-distance-bottom:0;mso-position-horizontal:absolute;mso-position-horizontal-relative:text;mso-position-vertical:absolute;mso-position-vertical-relative:text;v-text-anchor:top" o:gfxdata="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" stroked="f">
+                <v:textbox style="mso-fit-shape-to-text:t" inset="0,0,0,0">
+                  <w:txbxContent>
+                    <w:p>
+                      <w:pPr>
+                        <w:pStyle w:val="Legenda"/>
+                        <w:jc w:val="center"/>
+                      </w:pPr>
+                      <w:r>
+                        <w:t xml:space="preserve">Rysunek </w:t>
+                      </w:r>
+                      <w:fldSimple w:instr=" SEQ Rysunek \* ARABIC ">
+                        <w:r>
+                          <w:rPr>
+                            <w:noProof/>
+                          </w:rPr>
+                          <w:t>12</w:t>
+                        </w:r>
+                      </w:fldSimple>
+                      <w:r>
+                        <w:t>: Komunikat błędnej daty.</w:t>
+                      </w:r>
+                    </w:p>
+                  </w:txbxContent>
+                </v:textbox>
+                <w10:wrap type="tight"/>
+              </v:shape>
+            </w:pict>
+          </mc:Fallback>
+        </mc:AlternateContent>
+      </w:r>
+      <w:r>
+        <w:drawing>
+          <wp:anchor distT="0" distB="0" distL="114300" distR="114300" simplePos="0" relativeHeight="251689984" behindDoc="1" locked="0" layoutInCell="1" allowOverlap="1" wp14:anchorId="332BBB74" wp14:editId="0885B5E3">
+            <wp:simplePos x="0" y="0"/>
+            <wp:positionH relativeFrom="margin">
+              <wp:align>right</wp:align>
+            </wp:positionH>
+            <wp:positionV relativeFrom="paragraph">
+              <wp:posOffset>738505</wp:posOffset>
+            </wp:positionV>
+            <wp:extent cx="5760720" cy="332105"/>
+            <wp:effectExtent l="0" t="0" r="0" b="0"/>
+            <wp:wrapTight wrapText="bothSides">
+              <wp:wrapPolygon edited="0">
+                <wp:start x="0" y="0"/>
+                <wp:lineTo x="0" y="19824"/>
+                <wp:lineTo x="21500" y="19824"/>
+                <wp:lineTo x="21500" y="0"/>
+                <wp:lineTo x="0" y="0"/>
+              </wp:wrapPolygon>
+            </wp:wrapTight>
+            <wp:docPr id="24" name="Obraz 24"/>
+            <wp:cNvGraphicFramePr>
+              <a:graphicFrameLocks xmlns:a="http://schemas.openxmlformats.org/drawingml/2006/main" noChangeAspect="1"/>
+            </wp:cNvGraphicFramePr>
+            <a:graphic xmlns:a="http://schemas.openxmlformats.org/drawingml/2006/main">
+              <a:graphicData uri="http://schemas.openxmlformats.org/drawingml/2006/picture">
+                <pic:pic xmlns:pic="http://schemas.openxmlformats.org/drawingml/2006/picture">
+                  <pic:nvPicPr>
+                    <pic:cNvPr id="1" name=""/>
+                    <pic:cNvPicPr/>
+                  </pic:nvPicPr>
+                  <pic:blipFill>
+                    <a:blip r:embed="rId22">
+                      <a:extLst>
+                        <a:ext uri="{28A0092B-C50C-407E-A947-70E740481C1C}">
+                          <a14:useLocalDpi xmlns:a14="http://schemas.microsoft.com/office/drawing/2010/main" val="0"/>
+                        </a:ext>
+                      </a:extLst>
+                    </a:blip>
+                    <a:stretch>
+                      <a:fillRect/>
+                    </a:stretch>
+                  </pic:blipFill>
+                  <pic:spPr>
+                    <a:xfrm>
+                      <a:off x="0" y="0"/>
+                      <a:ext cx="5760720" cy="332105"/>
+                    </a:xfrm>
+                    <a:prstGeom prst="rect">
+                      <a:avLst/>
+                    </a:prstGeom>
+                  </pic:spPr>
+                </pic:pic>
+              </a:graphicData>
+            </a:graphic>
+          </wp:anchor>
+        </w:drawing>
+      </w:r>
+      <w:r>
+        <w:t>Automatycznie zostają uzupełnione pola z Nazwą, Czasem trwania, Datą rozpoczęcia. Pole „Data rozpoczęcia” przyjmie pierwotnie wartość dzisiejszej daty, data ta jednak nie może poprzedzać</w:t>
+      </w:r>
+      <w:r>
+        <w:t xml:space="preserve"> daty dzisiejszej oraz daty rozpoczęcia najnowszego cennika. W przeciwnym wypadku zostanie wygenerowany komunikat błędu(rys.11).</w:t>
+      </w:r>
+    </w:p>
+    <w:p>
+      <w:r>
+        <w:t xml:space="preserve"> </w:t>
+      </w:r>
+      <w:r>
+        <w:t>Podobnie sytuacja wygląda w przypadku pola cena, musi być ona większa od zera, w przeciwnym wypadku zostanie wygenerowany komunikat(rys.7).</w:t>
+      </w:r>
+    </w:p>
+    <w:p>
+      <w:pPr>
+        <w:ind w:firstLine="708"/>
+      </w:pPr>
+      <w:r>
+        <w:t>Cennik jest tworzony bez daty zakończenia, takie rozwiązanie pozwala zachować elastyczność w zarządzaniu cennikami, oraz jest to rozwiązanie które uodparnia system na brak aktualnego cennika. W przypadku tworzenia nowego cennika, data zakończenia cennika najnowszego ustawiana jest jako data rozpoczęcia nowo tworzonego cennika.</w:t>
+      </w:r>
+    </w:p>
+    <w:p>
+      <w:pPr>
+        <w:ind w:firstLine="708"/>
+      </w:pPr>
+      <w:r>
+        <w:t>W przypadku udane</w:t>
+      </w:r>
+      <w:r>
+        <w:t>go</w:t>
+      </w:r>
+      <w:r>
+        <w:t xml:space="preserve"> </w:t>
+      </w:r>
+      <w:r>
+        <w:t>dodania nowego</w:t>
+      </w:r>
+      <w:r>
+        <w:t xml:space="preserve"> cennika, strona zostanie odświeżona, a w formularzu nie zostanie wyświetlony komunikat i będzie można wykonywać inne czynności.</w:t>
+      </w:r>
+    </w:p>
+    <w:p>
+      <w:pPr>
+        <w:ind w:firstLine="708"/>
+      </w:pPr>
+      <w:r>
+        <w:br w:type="page"/>
+      </w:r>
+    </w:p>
+    <w:p>
+      <w:pPr>
+        <w:pStyle w:val="Nagwek1"/>
       </w:pPr>
       <w:bookmarkStart w:id="4" w:name="_Toc122345571"/>
       <w:r>
@@ -1174,63 +3564,120 @@
       </w:r>
       <w:bookmarkEnd w:id="4"/>
       <w:r>
-        <w:t>Zmiana Cennika</w:t>
-      </w:r>
-    </w:p>
-    <w:p/>
-    <w:p>
-      <w:r>
-        <w:br w:type="page"/>
+        <w:t>Generuj Raport</w:t>
+      </w:r>
+    </w:p>
+    <w:p>
+      <w:r>
+        <w:t>W zakładce harmonogram znajdują się dwa hiperłącza(rys.12).</w:t>
       </w:r>
     </w:p>
     <w:p>
       <w:pPr>
-        <w:pStyle w:val="Heading1"/>
+        <w:keepNext/>
       </w:pPr>
-      <w:bookmarkStart w:id="5" w:name="_Toc122345572"/>
-      <w:r>
-        <w:lastRenderedPageBreak/>
-        <w:t xml:space="preserve">Zakładka: </w:t>
-      </w:r>
-      <w:bookmarkEnd w:id="5"/>
-      <w:r>
-        <w:t>Raporty</w:t>
-      </w:r>
-    </w:p>
-    <w:p>
-      <w:r>
-        <w:br w:type="page"/>
+      <w:r>
+        <w:drawing>
+          <wp:inline distT="0" distB="0" distL="0" distR="0" wp14:anchorId="4AE02DE0" wp14:editId="539D3C95">
+            <wp:extent cx="5760720" cy="662940"/>
+            <wp:effectExtent l="0" t="0" r="0" b="3810"/>
+            <wp:docPr id="26" name="Obraz 26"/>
+            <wp:cNvGraphicFramePr>
+              <a:graphicFrameLocks xmlns:a="http://schemas.openxmlformats.org/drawingml/2006/main" noChangeAspect="1"/>
+            </wp:cNvGraphicFramePr>
+            <a:graphic xmlns:a="http://schemas.openxmlformats.org/drawingml/2006/main">
+              <a:graphicData uri="http://schemas.openxmlformats.org/drawingml/2006/picture">
+                <pic:pic xmlns:pic="http://schemas.openxmlformats.org/drawingml/2006/picture">
+                  <pic:nvPicPr>
+                    <pic:cNvPr id="1" name=""/>
+                    <pic:cNvPicPr/>
+                  </pic:nvPicPr>
+                  <pic:blipFill>
+                    <a:blip r:embed="rId23"/>
+                    <a:stretch>
+                      <a:fillRect/>
+                    </a:stretch>
+                  </pic:blipFill>
+                  <pic:spPr>
+                    <a:xfrm>
+                      <a:off x="0" y="0"/>
+                      <a:ext cx="5760720" cy="662940"/>
+                    </a:xfrm>
+                    <a:prstGeom prst="rect">
+                      <a:avLst/>
+                    </a:prstGeom>
+                  </pic:spPr>
+                </pic:pic>
+              </a:graphicData>
+            </a:graphic>
+          </wp:inline>
+        </w:drawing>
       </w:r>
     </w:p>
     <w:p>
       <w:pPr>
-        <w:pStyle w:val="Heading1"/>
-        <w:rPr>
-          <w:lang w:val="en-US"/>
-        </w:rPr>
+        <w:pStyle w:val="Legenda"/>
+        <w:jc w:val="center"/>
       </w:pPr>
-      <w:bookmarkStart w:id="6" w:name="_Toc122345576"/>
-      <w:proofErr w:type="spellStart"/>
-      <w:r>
-        <w:rPr>
-          <w:lang w:val="en-US"/>
-        </w:rPr>
-        <w:lastRenderedPageBreak/>
-        <w:t>Wyloguj</w:t>
-      </w:r>
-      <w:bookmarkEnd w:id="6"/>
-      <w:proofErr w:type="spellEnd"/>
+      <w:r>
+        <w:t xml:space="preserve">Rysunek </w:t>
+      </w:r>
+      <w:fldSimple w:instr=" SEQ Rysunek \* ARABIC ">
+        <w:r>
+          <w:rPr>
+            <w:noProof/>
+          </w:rPr>
+          <w:t>13</w:t>
+        </w:r>
+      </w:fldSimple>
+      <w:r>
+        <w:t>: Zawartość zakładki Generuj Raport</w:t>
+      </w:r>
     </w:p>
     <w:p>
       <w:pPr>
-        <w:rPr>
-          <w:lang w:val="en-US"/>
-        </w:rPr>
+        <w:pStyle w:val="Nagwek2"/>
       </w:pPr>
+      <w:r>
+        <w:t>Aktualne cenniki do wydruku:</w:t>
+      </w:r>
+    </w:p>
+    <w:p>
+      <w:pPr>
+        <w:ind w:firstLine="708"/>
+      </w:pPr>
+      <w:r>
+        <w:t>Odwołanie się do tego Hiperłącza wyświetla stronę z aktualnymi cennikami, podobnymi do tych które pokazane są</w:t>
+      </w:r>
+      <w:r>
+        <w:t xml:space="preserve"> na bazowej stronie, kluczową funkcjonalnością jest możliwość wyeksportowania wszystkich danych do pliku PDF za pomocą przycisku „Eksportuj”.</w:t>
+      </w:r>
+    </w:p>
+    <w:p>
+      <w:pPr>
+        <w:pStyle w:val="Nagwek2"/>
+      </w:pPr>
+      <w:r>
+        <w:t>Przychód w miesiącach i liczba sprzedanych biletów i karnetów:</w:t>
+      </w:r>
+    </w:p>
+    <w:p>
+      <w:pPr>
+        <w:ind w:firstLine="708"/>
+      </w:pPr>
+      <w:r>
+        <w:t>Odwołanie się do tego Hiperłącza wyświetla stronę</w:t>
+      </w:r>
+      <w:r>
+        <w:t xml:space="preserve"> </w:t>
+      </w:r>
+      <w:r>
+        <w:t>z informacjami na temat sprzedaży biletów oraz karnetów, z zakresu aktualnego roku z podziałem na miesiące. Dane można wyeksportować do pliku PDF za pomocą przycisku „Eksportuj”.</w:t>
+      </w:r>
     </w:p>
     <w:sectPr>
-      <w:headerReference w:type="default" r:id="rId9"/>
-      <w:footerReference w:type="default" r:id="rId10"/>
+      <w:headerReference w:type="default" r:id="rId24"/>
+      <w:footerReference w:type="default" r:id="rId25"/>
       <w:pgSz w:w="11906" w:h="16838"/>
       <w:pgMar w:top="1417" w:right="1417" w:bottom="1417" w:left="1417" w:header="708" w:footer="708" w:gutter="0"/>
       <w:pgNumType w:start="1" w:chapStyle="1" w:chapSep="emDash"/>
@@ -1271,7 +3718,7 @@
 <w:ftr xmlns:wpc="http://schemas.microsoft.com/office/word/2010/wordprocessingCanvas" xmlns:cx="http://schemas.microsoft.com/office/drawing/2014/chartex" xmlns:cx1="http://schemas.microsoft.com/office/drawing/2015/9/8/chartex" xmlns:cx2="http://schemas.microsoft.com/office/drawing/2015/10/21/chartex" xmlns:cx3="http://schemas.microsoft.com/office/drawing/2016/5/9/chartex" xmlns:cx4="http://schemas.microsoft.com/office/drawing/2016/5/10/chartex" xmlns:cx5="http://schemas.microsoft.com/office/drawing/2016/5/11/chartex" xmlns:cx6="http://schemas.microsoft.com/office/drawing/2016/5/12/chartex" xmlns:cx7="http://schemas.microsoft.com/office/drawing/2016/5/13/chartex" xmlns:cx8="http://schemas.microsoft.com/office/drawing/2016/5/14/chartex" xmlns:mc="http://schemas.openxmlformats.org/markup-compatibility/2006" xmlns:aink="http://schemas.microsoft.com/office/drawing/2016/ink" xmlns:am3d="http://schemas.microsoft.com/office/drawing/2017/model3d" xmlns:o="urn:schemas-microsoft-com:office:office" xmlns:oel="http://schemas.microsoft.com/office/2019/extlst" xmlns:r="http://schemas.openxmlformats.org/officeDocument/2006/relationships" xmlns:m="http://schemas.openxmlformats.org/officeDocument/2006/math" xmlns:v="urn:schemas-microsoft-com:vml" xmlns:wp14="http://schemas.microsoft.com/office/word/2010/wordprocessingDrawing" xmlns:wp="http://schemas.openxmlformats.org/drawingml/2006/wordprocessingDrawing" xmlns:w10="urn:schemas-microsoft-com:office:word" xmlns:w="http://schemas.openxmlformats.org/wordprocessingml/2006/main" xmlns:w14="http://schemas.microsoft.com/office/word/2010/wordml" xmlns:w15="http://schemas.microsoft.com/office/word/2012/wordml" xmlns:w16cex="http://schemas.microsoft.com/office/word/2018/wordml/cex" xmlns:w16cid="http://schemas.microsoft.com/office/word/2016/wordml/cid" xmlns:w16="http://schemas.microsoft.com/office/word/2018/wordml" xmlns:w16sdtdh="http://schemas.microsoft.com/office/word/2020/wordml/sdtdatahash" xmlns:w16se="http://schemas.microsoft.com/office/word/2015/wordml/symex" xmlns:wpg="http://schemas.microsoft.com/office/word/2010/wordprocessingGroup" xmlns:wpi="http://schemas.microsoft.com/office/word/2010/wordprocessingInk" xmlns:wne="http://schemas.microsoft.com/office/word/2006/wordml" xmlns:wps="http://schemas.microsoft.com/office/word/2010/wordprocessingShape" mc:Ignorable="w14 w15 w16se w16cid w16 w16cex w16sdtdh wp14">
   <w:tbl>
     <w:tblPr>
-      <w:tblStyle w:val="TableGrid"/>
+      <w:tblStyle w:val="Tabela-Siatka"/>
       <w:tblW w:w="0" w:type="auto"/>
       <w:tblBorders>
         <w:top w:val="none" w:sz="0" w:space="0" w:color="auto"/>
@@ -1294,7 +3741,7 @@
         </w:tcPr>
         <w:p>
           <w:pPr>
-            <w:pStyle w:val="Footer"/>
+            <w:pStyle w:val="Stopka"/>
           </w:pPr>
           <w:r>
             <w:t>STOK NARCIARSKI GLIWICE</w:t>
@@ -1307,7 +3754,7 @@
         </w:tcPr>
         <w:p>
           <w:pPr>
-            <w:pStyle w:val="Footer"/>
+            <w:pStyle w:val="Stopka"/>
             <w:jc w:val="right"/>
           </w:pPr>
           <w:r>
@@ -1351,7 +3798,7 @@
   </w:tbl>
   <w:p>
     <w:pPr>
-      <w:pStyle w:val="Footer"/>
+      <w:pStyle w:val="Stopka"/>
     </w:pPr>
   </w:p>
 </w:ftr>
@@ -1386,7 +3833,7 @@
 <w:hdr xmlns:wpc="http://schemas.microsoft.com/office/word/2010/wordprocessingCanvas" xmlns:cx="http://schemas.microsoft.com/office/drawing/2014/chartex" xmlns:cx1="http://schemas.microsoft.com/office/drawing/2015/9/8/chartex" xmlns:cx2="http://schemas.microsoft.com/office/drawing/2015/10/21/chartex" xmlns:cx3="http://schemas.microsoft.com/office/drawing/2016/5/9/chartex" xmlns:cx4="http://schemas.microsoft.com/office/drawing/2016/5/10/chartex" xmlns:cx5="http://schemas.microsoft.com/office/drawing/2016/5/11/chartex" xmlns:cx6="http://schemas.microsoft.com/office/drawing/2016/5/12/chartex" xmlns:cx7="http://schemas.microsoft.com/office/drawing/2016/5/13/chartex" xmlns:cx8="http://schemas.microsoft.com/office/drawing/2016/5/14/chartex" xmlns:mc="http://schemas.openxmlformats.org/markup-compatibility/2006" xmlns:aink="http://schemas.microsoft.com/office/drawing/2016/ink" xmlns:am3d="http://schemas.microsoft.com/office/drawing/2017/model3d" xmlns:o="urn:schemas-microsoft-com:office:office" xmlns:oel="http://schemas.microsoft.com/office/2019/extlst" xmlns:r="http://schemas.openxmlformats.org/officeDocument/2006/relationships" xmlns:m="http://schemas.openxmlformats.org/officeDocument/2006/math" xmlns:v="urn:schemas-microsoft-com:vml" xmlns:wp14="http://schemas.microsoft.com/office/word/2010/wordprocessingDrawing" xmlns:wp="http://schemas.openxmlformats.org/drawingml/2006/wordprocessingDrawing" xmlns:w10="urn:schemas-microsoft-com:office:word" xmlns:w="http://schemas.openxmlformats.org/wordprocessingml/2006/main" xmlns:w14="http://schemas.microsoft.com/office/word/2010/wordml" xmlns:w15="http://schemas.microsoft.com/office/word/2012/wordml" xmlns:w16cex="http://schemas.microsoft.com/office/word/2018/wordml/cex" xmlns:w16cid="http://schemas.microsoft.com/office/word/2016/wordml/cid" xmlns:w16="http://schemas.microsoft.com/office/word/2018/wordml" xmlns:w16sdtdh="http://schemas.microsoft.com/office/word/2020/wordml/sdtdatahash" xmlns:w16se="http://schemas.microsoft.com/office/word/2015/wordml/symex" xmlns:wpg="http://schemas.microsoft.com/office/word/2010/wordprocessingGroup" xmlns:wpi="http://schemas.microsoft.com/office/word/2010/wordprocessingInk" xmlns:wne="http://schemas.microsoft.com/office/word/2006/wordml" xmlns:wps="http://schemas.microsoft.com/office/word/2010/wordprocessingShape" mc:Ignorable="w14 w15 w16se w16cid w16 w16cex w16sdtdh wp14">
   <w:tbl>
     <w:tblPr>
-      <w:tblStyle w:val="TableGrid"/>
+      <w:tblStyle w:val="Tabela-Siatka"/>
       <w:tblW w:w="0" w:type="auto"/>
       <w:tblBorders>
         <w:top w:val="none" w:sz="0" w:space="0" w:color="auto"/>
@@ -1421,7 +3868,7 @@
             </w:tcPr>
             <w:p>
               <w:pPr>
-                <w:pStyle w:val="Header"/>
+                <w:pStyle w:val="Nagwek"/>
               </w:pPr>
               <w:r>
                 <w:t xml:space="preserve">Instrukcja użytkownika - </w:t>
@@ -1439,7 +3886,7 @@
         </w:tcPr>
         <w:p>
           <w:pPr>
-            <w:pStyle w:val="Header"/>
+            <w:pStyle w:val="Nagwek"/>
             <w:jc w:val="right"/>
           </w:pPr>
           <w:r>
@@ -1454,7 +3901,7 @@
                 <w:docPart w:val="15E35ADA3DB14FAE9D748D23DD575A87"/>
               </w:placeholder>
               <w:dataBinding w:prefixMappings="xmlns:ns0='http://schemas.microsoft.com/office/2006/coverPageProps' " w:xpath="/ns0:CoverPageProperties[1]/ns0:PublishDate[1]" w:storeItemID="{55AF091B-3C7A-41E3-B477-F2FDAA23CFDA}"/>
-              <w:date w:fullDate="2022-12-19T00:00:00Z">
+              <w:date w:fullDate="2023-01-22T00:00:00Z">
                 <w:dateFormat w:val="dd.MM.yyyy"/>
                 <w:lid w:val="pl-PL"/>
                 <w:storeMappedDataAs w:val="dateTime"/>
@@ -1463,7 +3910,7 @@
             </w:sdtPr>
             <w:sdtContent>
               <w:r>
-                <w:t>19.12.2022</w:t>
+                <w:t>22.01.2023</w:t>
               </w:r>
             </w:sdtContent>
           </w:sdt>
@@ -1473,10 +3920,14 @@
   </w:tbl>
   <w:p>
     <w:pPr>
-      <w:pStyle w:val="Header"/>
+      <w:pStyle w:val="Nagwek"/>
     </w:pPr>
   </w:p>
 </w:hdr>
+</file>
+
+<file path=word/numbering.xml><?xml version="1.0" encoding="utf-8"?>
+<w:numbering xmlns:wpc="http://schemas.microsoft.com/office/word/2010/wordprocessingCanvas" xmlns:cx="http://schemas.microsoft.com/office/drawing/2014/chartex" xmlns:cx1="http://schemas.microsoft.com/office/drawing/2015/9/8/chartex" xmlns:cx2="http://schemas.microsoft.com/office/drawing/2015/10/21/chartex" xmlns:cx3="http://schemas.microsoft.com/office/drawing/2016/5/9/chartex" xmlns:cx4="http://schemas.microsoft.com/office/drawing/2016/5/10/chartex" xmlns:cx5="http://schemas.microsoft.com/office/drawing/2016/5/11/chartex" xmlns:cx6="http://schemas.microsoft.com/office/drawing/2016/5/12/chartex" xmlns:cx7="http://schemas.microsoft.com/office/drawing/2016/5/13/chartex" xmlns:cx8="http://schemas.microsoft.com/office/drawing/2016/5/14/chartex" xmlns:mc="http://schemas.openxmlformats.org/markup-compatibility/2006" xmlns:aink="http://schemas.microsoft.com/office/drawing/2016/ink" xmlns:am3d="http://schemas.microsoft.com/office/drawing/2017/model3d" xmlns:o="urn:schemas-microsoft-com:office:office" xmlns:oel="http://schemas.microsoft.com/office/2019/extlst" xmlns:r="http://schemas.openxmlformats.org/officeDocument/2006/relationships" xmlns:m="http://schemas.openxmlformats.org/officeDocument/2006/math" xmlns:v="urn:schemas-microsoft-com:vml" xmlns:wp14="http://schemas.microsoft.com/office/word/2010/wordprocessingDrawing" xmlns:wp="http://schemas.openxmlformats.org/drawingml/2006/wordprocessingDrawing" xmlns:w10="urn:schemas-microsoft-com:office:word" xmlns:w="http://schemas.openxmlformats.org/wordprocessingml/2006/main" xmlns:w14="http://schemas.microsoft.com/office/word/2010/wordml" xmlns:w15="http://schemas.microsoft.com/office/word/2012/wordml" xmlns:w16cex="http://schemas.microsoft.com/office/word/2018/wordml/cex" xmlns:w16cid="http://schemas.microsoft.com/office/word/2016/wordml/cid" xmlns:w16="http://schemas.microsoft.com/office/word/2018/wordml" xmlns:w16sdtdh="http://schemas.microsoft.com/office/word/2020/wordml/sdtdatahash" xmlns:w16se="http://schemas.microsoft.com/office/word/2015/wordml/symex" xmlns:wpg="http://schemas.microsoft.com/office/word/2010/wordprocessingGroup" xmlns:wpi="http://schemas.microsoft.com/office/word/2010/wordprocessingInk" xmlns:wne="http://schemas.microsoft.com/office/word/2006/wordml" xmlns:wps="http://schemas.microsoft.com/office/word/2010/wordprocessingShape" mc:Ignorable="w14 w15 w16se w16cid w16 w16cex w16sdtdh wp14"/>
 </file>
 
 <file path=word/styles.xml><?xml version="1.0" encoding="utf-8"?>
@@ -1874,15 +4325,15 @@
     <w:lsdException w:name="Unresolved Mention" w:semiHidden="1" w:unhideWhenUsed="1"/>
     <w:lsdException w:name="Smart Link" w:semiHidden="1" w:unhideWhenUsed="1"/>
   </w:latentStyles>
-  <w:style w:type="paragraph" w:default="1" w:styleId="Normal">
+  <w:style w:type="paragraph" w:default="1" w:styleId="Normalny">
     <w:name w:val="Normal"/>
     <w:qFormat/>
   </w:style>
-  <w:style w:type="paragraph" w:styleId="Heading1">
+  <w:style w:type="paragraph" w:styleId="Nagwek1">
     <w:name w:val="heading 1"/>
-    <w:basedOn w:val="Normal"/>
-    <w:next w:val="Normal"/>
-    <w:link w:val="Heading1Char"/>
+    <w:basedOn w:val="Normalny"/>
+    <w:next w:val="Normalny"/>
+    <w:link w:val="Nagwek1Znak"/>
     <w:autoRedefine/>
     <w:uiPriority w:val="9"/>
     <w:qFormat/>
@@ -1901,11 +4352,11 @@
       <w:szCs w:val="32"/>
     </w:rPr>
   </w:style>
-  <w:style w:type="paragraph" w:styleId="Heading2">
+  <w:style w:type="paragraph" w:styleId="Nagwek2">
     <w:name w:val="heading 2"/>
-    <w:basedOn w:val="Normal"/>
-    <w:next w:val="Normal"/>
-    <w:link w:val="Heading2Char"/>
+    <w:basedOn w:val="Normalny"/>
+    <w:next w:val="Normalny"/>
+    <w:link w:val="Nagwek2Znak"/>
     <w:uiPriority w:val="9"/>
     <w:unhideWhenUsed/>
     <w:qFormat/>
@@ -1923,13 +4374,35 @@
       <w:szCs w:val="26"/>
     </w:rPr>
   </w:style>
-  <w:style w:type="character" w:default="1" w:styleId="DefaultParagraphFont">
+  <w:style w:type="paragraph" w:styleId="Nagwek3">
+    <w:name w:val="heading 3"/>
+    <w:basedOn w:val="Normalny"/>
+    <w:next w:val="Normalny"/>
+    <w:link w:val="Nagwek3Znak"/>
+    <w:uiPriority w:val="9"/>
+    <w:unhideWhenUsed/>
+    <w:qFormat/>
+    <w:rsid w:val="003F0F68"/>
+    <w:pPr>
+      <w:keepNext/>
+      <w:keepLines/>
+      <w:spacing w:before="40" w:after="0"/>
+      <w:outlineLvl w:val="2"/>
+    </w:pPr>
+    <w:rPr>
+      <w:rFonts w:asciiTheme="majorHAnsi" w:eastAsiaTheme="majorEastAsia" w:hAnsiTheme="majorHAnsi" w:cstheme="majorBidi"/>
+      <w:color w:val="1F3763" w:themeColor="accent1" w:themeShade="7F"/>
+      <w:sz w:val="24"/>
+      <w:szCs w:val="24"/>
+    </w:rPr>
+  </w:style>
+  <w:style w:type="character" w:default="1" w:styleId="Domylnaczcionkaakapitu">
     <w:name w:val="Default Paragraph Font"/>
     <w:uiPriority w:val="1"/>
     <w:semiHidden/>
     <w:unhideWhenUsed/>
   </w:style>
-  <w:style w:type="table" w:default="1" w:styleId="TableNormal">
+  <w:style w:type="table" w:default="1" w:styleId="Standardowy">
     <w:name w:val="Normal Table"/>
     <w:uiPriority w:val="99"/>
     <w:semiHidden/>
@@ -1944,16 +4417,16 @@
       </w:tblCellMar>
     </w:tblPr>
   </w:style>
-  <w:style w:type="numbering" w:default="1" w:styleId="NoList">
+  <w:style w:type="numbering" w:default="1" w:styleId="Bezlisty">
     <w:name w:val="No List"/>
     <w:uiPriority w:val="99"/>
     <w:semiHidden/>
     <w:unhideWhenUsed/>
   </w:style>
-  <w:style w:type="paragraph" w:styleId="Header">
+  <w:style w:type="paragraph" w:styleId="Nagwek">
     <w:name w:val="header"/>
-    <w:basedOn w:val="Normal"/>
-    <w:link w:val="HeaderChar"/>
+    <w:basedOn w:val="Normalny"/>
+    <w:link w:val="NagwekZnak"/>
     <w:uiPriority w:val="99"/>
     <w:unhideWhenUsed/>
     <w:rsid w:val="00544B5B"/>
@@ -1965,17 +4438,17 @@
       <w:spacing w:after="0" w:line="240" w:lineRule="auto"/>
     </w:pPr>
   </w:style>
-  <w:style w:type="character" w:customStyle="1" w:styleId="HeaderChar">
-    <w:name w:val="Header Char"/>
-    <w:basedOn w:val="DefaultParagraphFont"/>
-    <w:link w:val="Header"/>
+  <w:style w:type="character" w:customStyle="1" w:styleId="NagwekZnak">
+    <w:name w:val="Nagłówek Znak"/>
+    <w:basedOn w:val="Domylnaczcionkaakapitu"/>
+    <w:link w:val="Nagwek"/>
     <w:uiPriority w:val="99"/>
     <w:rsid w:val="00544B5B"/>
   </w:style>
-  <w:style w:type="paragraph" w:styleId="Footer">
+  <w:style w:type="paragraph" w:styleId="Stopka">
     <w:name w:val="footer"/>
-    <w:basedOn w:val="Normal"/>
-    <w:link w:val="FooterChar"/>
+    <w:basedOn w:val="Normalny"/>
+    <w:link w:val="StopkaZnak"/>
     <w:uiPriority w:val="99"/>
     <w:unhideWhenUsed/>
     <w:rsid w:val="00544B5B"/>
@@ -1987,17 +4460,17 @@
       <w:spacing w:after="0" w:line="240" w:lineRule="auto"/>
     </w:pPr>
   </w:style>
-  <w:style w:type="character" w:customStyle="1" w:styleId="FooterChar">
-    <w:name w:val="Footer Char"/>
-    <w:basedOn w:val="DefaultParagraphFont"/>
-    <w:link w:val="Footer"/>
+  <w:style w:type="character" w:customStyle="1" w:styleId="StopkaZnak">
+    <w:name w:val="Stopka Znak"/>
+    <w:basedOn w:val="Domylnaczcionkaakapitu"/>
+    <w:link w:val="Stopka"/>
     <w:uiPriority w:val="99"/>
     <w:rsid w:val="00544B5B"/>
   </w:style>
-  <w:style w:type="character" w:customStyle="1" w:styleId="Heading1Char">
-    <w:name w:val="Heading 1 Char"/>
-    <w:basedOn w:val="DefaultParagraphFont"/>
-    <w:link w:val="Heading1"/>
+  <w:style w:type="character" w:customStyle="1" w:styleId="Nagwek1Znak">
+    <w:name w:val="Nagłówek 1 Znak"/>
+    <w:basedOn w:val="Domylnaczcionkaakapitu"/>
+    <w:link w:val="Nagwek1"/>
     <w:uiPriority w:val="9"/>
     <w:rsid w:val="00E1446D"/>
     <w:rPr>
@@ -2008,10 +4481,10 @@
       <w:szCs w:val="32"/>
     </w:rPr>
   </w:style>
-  <w:style w:type="paragraph" w:styleId="TOCHeading">
+  <w:style w:type="paragraph" w:styleId="Nagwekspisutreci">
     <w:name w:val="TOC Heading"/>
-    <w:basedOn w:val="Heading1"/>
-    <w:next w:val="Normal"/>
+    <w:basedOn w:val="Nagwek1"/>
+    <w:next w:val="Normalny"/>
     <w:uiPriority w:val="39"/>
     <w:unhideWhenUsed/>
     <w:qFormat/>
@@ -2023,10 +4496,10 @@
       <w:lang w:val="en-US"/>
     </w:rPr>
   </w:style>
-  <w:style w:type="paragraph" w:styleId="TOC1">
+  <w:style w:type="paragraph" w:styleId="Spistreci1">
     <w:name w:val="toc 1"/>
-    <w:basedOn w:val="Normal"/>
-    <w:next w:val="Normal"/>
+    <w:basedOn w:val="Normalny"/>
+    <w:next w:val="Normalny"/>
     <w:autoRedefine/>
     <w:uiPriority w:val="39"/>
     <w:unhideWhenUsed/>
@@ -2035,9 +4508,9 @@
       <w:spacing w:after="100"/>
     </w:pPr>
   </w:style>
-  <w:style w:type="character" w:styleId="Hyperlink">
+  <w:style w:type="character" w:styleId="Hipercze">
     <w:name w:val="Hyperlink"/>
-    <w:basedOn w:val="DefaultParagraphFont"/>
+    <w:basedOn w:val="Domylnaczcionkaakapitu"/>
     <w:uiPriority w:val="99"/>
     <w:unhideWhenUsed/>
     <w:rsid w:val="00526F08"/>
@@ -2046,10 +4519,10 @@
       <w:u w:val="single"/>
     </w:rPr>
   </w:style>
-  <w:style w:type="character" w:customStyle="1" w:styleId="Heading2Char">
-    <w:name w:val="Heading 2 Char"/>
-    <w:basedOn w:val="DefaultParagraphFont"/>
-    <w:link w:val="Heading2"/>
+  <w:style w:type="character" w:customStyle="1" w:styleId="Nagwek2Znak">
+    <w:name w:val="Nagłówek 2 Znak"/>
+    <w:basedOn w:val="Domylnaczcionkaakapitu"/>
+    <w:link w:val="Nagwek2"/>
     <w:uiPriority w:val="9"/>
     <w:rsid w:val="00526F08"/>
     <w:rPr>
@@ -2059,10 +4532,10 @@
       <w:szCs w:val="26"/>
     </w:rPr>
   </w:style>
-  <w:style w:type="paragraph" w:styleId="TOC2">
+  <w:style w:type="paragraph" w:styleId="Spistreci2">
     <w:name w:val="toc 2"/>
-    <w:basedOn w:val="Normal"/>
-    <w:next w:val="Normal"/>
+    <w:basedOn w:val="Normalny"/>
+    <w:next w:val="Normalny"/>
     <w:autoRedefine/>
     <w:uiPriority w:val="39"/>
     <w:unhideWhenUsed/>
@@ -2072,9 +4545,9 @@
       <w:ind w:left="220"/>
     </w:pPr>
   </w:style>
-  <w:style w:type="character" w:styleId="PlaceholderText">
+  <w:style w:type="character" w:styleId="Tekstzastpczy">
     <w:name w:val="Placeholder Text"/>
-    <w:basedOn w:val="DefaultParagraphFont"/>
+    <w:basedOn w:val="Domylnaczcionkaakapitu"/>
     <w:uiPriority w:val="99"/>
     <w:semiHidden/>
     <w:rsid w:val="00D85258"/>
@@ -2082,9 +4555,9 @@
       <w:color w:val="808080"/>
     </w:rPr>
   </w:style>
-  <w:style w:type="table" w:styleId="TableGrid">
+  <w:style w:type="table" w:styleId="Tabela-Siatka">
     <w:name w:val="Table Grid"/>
-    <w:basedOn w:val="TableNormal"/>
+    <w:basedOn w:val="Standardowy"/>
     <w:uiPriority w:val="39"/>
     <w:rsid w:val="00D85258"/>
     <w:pPr>
@@ -2100,6 +4573,50 @@
         <w:insideV w:val="single" w:sz="4" w:space="0" w:color="auto"/>
       </w:tblBorders>
     </w:tblPr>
+  </w:style>
+  <w:style w:type="paragraph" w:styleId="Legenda">
+    <w:name w:val="caption"/>
+    <w:basedOn w:val="Normalny"/>
+    <w:next w:val="Normalny"/>
+    <w:uiPriority w:val="35"/>
+    <w:unhideWhenUsed/>
+    <w:qFormat/>
+    <w:rsid w:val="00BB4CDC"/>
+    <w:pPr>
+      <w:spacing w:after="200" w:line="240" w:lineRule="auto"/>
+    </w:pPr>
+    <w:rPr>
+      <w:i/>
+      <w:iCs/>
+      <w:color w:val="44546A" w:themeColor="text2"/>
+      <w:sz w:val="18"/>
+      <w:szCs w:val="18"/>
+    </w:rPr>
+  </w:style>
+  <w:style w:type="character" w:styleId="Nierozpoznanawzmianka">
+    <w:name w:val="Unresolved Mention"/>
+    <w:basedOn w:val="Domylnaczcionkaakapitu"/>
+    <w:uiPriority w:val="99"/>
+    <w:semiHidden/>
+    <w:unhideWhenUsed/>
+    <w:rsid w:val="00410169"/>
+    <w:rPr>
+      <w:color w:val="605E5C"/>
+      <w:shd w:val="clear" w:color="auto" w:fill="E1DFDD"/>
+    </w:rPr>
+  </w:style>
+  <w:style w:type="character" w:customStyle="1" w:styleId="Nagwek3Znak">
+    <w:name w:val="Nagłówek 3 Znak"/>
+    <w:basedOn w:val="Domylnaczcionkaakapitu"/>
+    <w:link w:val="Nagwek3"/>
+    <w:uiPriority w:val="9"/>
+    <w:rsid w:val="003F0F68"/>
+    <w:rPr>
+      <w:rFonts w:asciiTheme="majorHAnsi" w:eastAsiaTheme="majorEastAsia" w:hAnsiTheme="majorHAnsi" w:cstheme="majorBidi"/>
+      <w:color w:val="1F3763" w:themeColor="accent1" w:themeShade="7F"/>
+      <w:sz w:val="24"/>
+      <w:szCs w:val="24"/>
+    </w:rPr>
   </w:style>
 </w:styles>
 </file>
@@ -2126,7 +4643,7 @@
         <w:p>
           <w:r>
             <w:rPr>
-              <w:rStyle w:val="PlaceholderText"/>
+              <w:rStyle w:val="Tekstzastpczy"/>
             </w:rPr>
             <w:t>[Publish Date]</w:t>
           </w:r>
@@ -2155,7 +4672,7 @@
           </w:pPr>
           <w:r>
             <w:rPr>
-              <w:rStyle w:val="PlaceholderText"/>
+              <w:rStyle w:val="Tekstzastpczy"/>
             </w:rPr>
             <w:t>[Title]</w:t>
           </w:r>
@@ -2209,9 +4726,11 @@
   </w:compat>
   <w:rsids>
     <w:rsidRoot w:val="00FF43F5"/>
-    <w:rsid w:val="00383399"/>
-    <w:rsid w:val="008C1A07"/>
+    <w:rsid w:val="00822975"/>
+    <w:rsid w:val="00A012D9"/>
+    <w:rsid w:val="00AC0772"/>
     <w:rsid w:val="00AF4E60"/>
+    <w:rsid w:val="00DF3710"/>
     <w:rsid w:val="00FF43F5"/>
   </w:rsids>
   <m:mathPr>
@@ -2630,7 +5149,7 @@
     <w:lsdException w:name="Unresolved Mention" w:semiHidden="1" w:unhideWhenUsed="1"/>
     <w:lsdException w:name="Smart Link" w:semiHidden="1" w:unhideWhenUsed="1"/>
   </w:latentStyles>
-  <w:style w:type="paragraph" w:default="1" w:styleId="Normal">
+  <w:style w:type="paragraph" w:default="1" w:styleId="Normalny">
     <w:name w:val="Normal"/>
     <w:qFormat/>
     <w:rsid w:val="00FF43F5"/>
@@ -2640,13 +5159,13 @@
       <w:szCs w:val="3276"/>
     </w:rPr>
   </w:style>
-  <w:style w:type="character" w:default="1" w:styleId="DefaultParagraphFont">
+  <w:style w:type="character" w:default="1" w:styleId="Domylnaczcionkaakapitu">
     <w:name w:val="Default Paragraph Font"/>
     <w:uiPriority w:val="1"/>
     <w:semiHidden/>
     <w:unhideWhenUsed/>
   </w:style>
-  <w:style w:type="table" w:default="1" w:styleId="TableNormal">
+  <w:style w:type="table" w:default="1" w:styleId="Standardowy">
     <w:name w:val="Normal Table"/>
     <w:uiPriority w:val="99"/>
     <w:semiHidden/>
@@ -2661,15 +5180,15 @@
       </w:tblCellMar>
     </w:tblPr>
   </w:style>
-  <w:style w:type="numbering" w:default="1" w:styleId="NoList">
+  <w:style w:type="numbering" w:default="1" w:styleId="Bezlisty">
     <w:name w:val="No List"/>
     <w:uiPriority w:val="99"/>
     <w:semiHidden/>
     <w:unhideWhenUsed/>
   </w:style>
-  <w:style w:type="character" w:styleId="PlaceholderText">
+  <w:style w:type="character" w:styleId="Tekstzastpczy">
     <w:name w:val="Placeholder Text"/>
-    <w:basedOn w:val="DefaultParagraphFont"/>
+    <w:basedOn w:val="Domylnaczcionkaakapitu"/>
     <w:uiPriority w:val="99"/>
     <w:semiHidden/>
     <w:rsid w:val="00FF43F5"/>
@@ -2988,7 +5507,7 @@
 
 <file path=customXml/item1.xml><?xml version="1.0" encoding="utf-8"?>
 <CoverPageProperties xmlns="http://schemas.microsoft.com/office/2006/coverPageProps">
-  <PublishDate>2022-12-19T00:00:00</PublishDate>
+  <PublishDate>2023-01-22T00:00:00</PublishDate>
   <Abstract/>
   <CompanyAddress/>
   <CompanyPhone/>

</xml_diff>

<commit_message>
Dodanie Szablony Strony - Pomoc Zarząd
</commit_message>
<xml_diff>
--- a/Documentation/Instrucions for users docx format/Instrukcja_użytkownika_-_Zarząd.docx
+++ b/Documentation/Instrucions for users docx format/Instrukcja_użytkownika_-_Zarząd.docx
@@ -48,7 +48,7 @@
                     </pic:cNvPicPr>
                   </pic:nvPicPr>
                   <pic:blipFill>
-                    <a:blip r:embed="rId9" cstate="print">
+                    <a:blip r:embed="rId8" cstate="print">
                       <a:extLst>
                         <a:ext uri="{28A0092B-C50C-407E-A947-70E740481C1C}">
                           <a14:useLocalDpi xmlns:a14="http://schemas.microsoft.com/office/drawing/2010/main" val="0"/>
@@ -329,7 +329,7 @@
       <w:sdtContent>
         <w:p>
           <w:pPr>
-            <w:pStyle w:val="Nagwek1"/>
+            <w:pStyle w:val="Heading1"/>
           </w:pPr>
           <w:r>
             <w:t>Spis Treści</w:t>
@@ -338,7 +338,7 @@
         </w:p>
         <w:p>
           <w:pPr>
-            <w:pStyle w:val="Spistreci1"/>
+            <w:pStyle w:val="TOC1"/>
             <w:tabs>
               <w:tab w:val="right" w:leader="dot" w:pos="9062"/>
             </w:tabs>
@@ -363,7 +363,7 @@
           <w:hyperlink w:anchor="_Toc122345567" w:history="1">
             <w:r>
               <w:rPr>
-                <w:rStyle w:val="Hipercze"/>
+                <w:rStyle w:val="Hyperlink"/>
                 <w:noProof/>
               </w:rPr>
               <w:t>Spis Treści</w:t>
@@ -420,7 +420,7 @@
         </w:p>
         <w:p>
           <w:pPr>
-            <w:pStyle w:val="Spistreci1"/>
+            <w:pStyle w:val="TOC1"/>
             <w:tabs>
               <w:tab w:val="right" w:leader="dot" w:pos="9062"/>
             </w:tabs>
@@ -433,21 +433,21 @@
           <w:hyperlink w:anchor="_Toc122345568" w:history="1">
             <w:r>
               <w:rPr>
-                <w:rStyle w:val="Hipercze"/>
+                <w:rStyle w:val="Hyperlink"/>
                 <w:noProof/>
               </w:rPr>
               <w:t xml:space="preserve">Rola </w:t>
             </w:r>
             <w:r>
               <w:rPr>
-                <w:rStyle w:val="Hipercze"/>
+                <w:rStyle w:val="Hyperlink"/>
                 <w:noProof/>
               </w:rPr>
               <w:t>Zarządu</w:t>
             </w:r>
             <w:r>
               <w:rPr>
-                <w:rStyle w:val="Hipercze"/>
+                <w:rStyle w:val="Hyperlink"/>
                 <w:noProof/>
               </w:rPr>
               <w:t xml:space="preserve"> w systemie</w:t>
@@ -504,7 +504,7 @@
         </w:p>
         <w:p>
           <w:pPr>
-            <w:pStyle w:val="Spistreci1"/>
+            <w:pStyle w:val="TOC1"/>
             <w:tabs>
               <w:tab w:val="right" w:leader="dot" w:pos="9062"/>
             </w:tabs>
@@ -517,7 +517,7 @@
           <w:hyperlink w:anchor="_Toc122345569" w:history="1">
             <w:r>
               <w:rPr>
-                <w:rStyle w:val="Hipercze"/>
+                <w:rStyle w:val="Hyperlink"/>
                 <w:noProof/>
               </w:rPr>
               <w:t>Logowanie</w:t>
@@ -574,7 +574,7 @@
         </w:p>
         <w:p>
           <w:pPr>
-            <w:pStyle w:val="Spistreci1"/>
+            <w:pStyle w:val="TOC1"/>
             <w:tabs>
               <w:tab w:val="right" w:leader="dot" w:pos="9062"/>
             </w:tabs>
@@ -587,14 +587,14 @@
           <w:hyperlink w:anchor="_Toc122345570" w:history="1">
             <w:r>
               <w:rPr>
-                <w:rStyle w:val="Hipercze"/>
+                <w:rStyle w:val="Hyperlink"/>
                 <w:noProof/>
               </w:rPr>
               <w:t xml:space="preserve">Zakładka: </w:t>
             </w:r>
             <w:r>
               <w:rPr>
-                <w:rStyle w:val="Hipercze"/>
+                <w:rStyle w:val="Hyperlink"/>
                 <w:noProof/>
               </w:rPr>
               <w:t>Edytuj Cennik</w:t>
@@ -651,7 +651,7 @@
         </w:p>
         <w:p>
           <w:pPr>
-            <w:pStyle w:val="Spistreci1"/>
+            <w:pStyle w:val="TOC1"/>
             <w:tabs>
               <w:tab w:val="right" w:leader="dot" w:pos="9062"/>
             </w:tabs>
@@ -664,14 +664,14 @@
           <w:hyperlink w:anchor="_Toc122345571" w:history="1">
             <w:r>
               <w:rPr>
-                <w:rStyle w:val="Hipercze"/>
+                <w:rStyle w:val="Hyperlink"/>
                 <w:noProof/>
               </w:rPr>
               <w:t xml:space="preserve">Zakładka: </w:t>
             </w:r>
             <w:r>
               <w:rPr>
-                <w:rStyle w:val="Hipercze"/>
+                <w:rStyle w:val="Hyperlink"/>
                 <w:noProof/>
               </w:rPr>
               <w:t>Generuj Raport</w:t>
@@ -694,7 +694,7 @@
         </w:p>
         <w:p>
           <w:pPr>
-            <w:pStyle w:val="Spistreci1"/>
+            <w:pStyle w:val="TOC1"/>
             <w:tabs>
               <w:tab w:val="right" w:leader="dot" w:pos="9062"/>
             </w:tabs>
@@ -707,7 +707,7 @@
           <w:hyperlink w:anchor="_Toc122345576" w:history="1">
             <w:r>
               <w:rPr>
-                <w:rStyle w:val="Hipercze"/>
+                <w:rStyle w:val="Hyperlink"/>
                 <w:noProof/>
                 <w:lang w:val="en-US"/>
               </w:rPr>
@@ -801,7 +801,7 @@
     </w:p>
     <w:p>
       <w:pPr>
-        <w:pStyle w:val="Nagwek1"/>
+        <w:pStyle w:val="Heading1"/>
       </w:pPr>
       <w:bookmarkStart w:id="1" w:name="_Toc122345568"/>
       <w:r>
@@ -870,7 +870,7 @@
                         <w:txbxContent>
                           <w:p>
                             <w:pPr>
-                              <w:pStyle w:val="Legenda"/>
+                              <w:pStyle w:val="Caption"/>
                               <w:jc w:val="center"/>
                             </w:pPr>
                             <w:r>
@@ -919,7 +919,7 @@
                   <w:txbxContent>
                     <w:p>
                       <w:pPr>
-                        <w:pStyle w:val="Legenda"/>
+                        <w:pStyle w:val="Caption"/>
                         <w:jc w:val="center"/>
                       </w:pPr>
                       <w:r>
@@ -952,6 +952,9 @@
         </mc:AlternateContent>
       </w:r>
       <w:r>
+        <w:rPr>
+          <w:noProof/>
+        </w:rPr>
         <w:drawing>
           <wp:anchor distT="0" distB="0" distL="114300" distR="114300" simplePos="0" relativeHeight="251659264" behindDoc="1" locked="0" layoutInCell="1" allowOverlap="1" wp14:anchorId="0D54701F" wp14:editId="1DFA2E1D">
             <wp:simplePos x="0" y="0"/>
@@ -984,7 +987,7 @@
                     <pic:cNvPicPr/>
                   </pic:nvPicPr>
                   <pic:blipFill>
-                    <a:blip r:embed="rId10">
+                    <a:blip r:embed="rId9">
                       <a:extLst>
                         <a:ext uri="{28A0092B-C50C-407E-A947-70E740481C1C}">
                           <a14:useLocalDpi xmlns:a14="http://schemas.microsoft.com/office/drawing/2010/main" val="0"/>
@@ -1097,7 +1100,7 @@
                         <w:txbxContent>
                           <w:p>
                             <w:pPr>
-                              <w:pStyle w:val="Legenda"/>
+                              <w:pStyle w:val="Caption"/>
                               <w:jc w:val="center"/>
                             </w:pPr>
                             <w:r>
@@ -1136,7 +1139,7 @@
                   <w:txbxContent>
                     <w:p>
                       <w:pPr>
-                        <w:pStyle w:val="Legenda"/>
+                        <w:pStyle w:val="Caption"/>
                         <w:jc w:val="center"/>
                       </w:pPr>
                       <w:r>
@@ -1163,6 +1166,9 @@
         </mc:AlternateContent>
       </w:r>
       <w:r>
+        <w:rPr>
+          <w:noProof/>
+        </w:rPr>
         <w:drawing>
           <wp:anchor distT="0" distB="0" distL="114300" distR="114300" simplePos="0" relativeHeight="251662336" behindDoc="1" locked="0" layoutInCell="1" allowOverlap="1" wp14:anchorId="5C955062" wp14:editId="1C87D1D6">
             <wp:simplePos x="0" y="0"/>
@@ -1195,7 +1201,7 @@
                     <pic:cNvPicPr/>
                   </pic:nvPicPr>
                   <pic:blipFill>
-                    <a:blip r:embed="rId11">
+                    <a:blip r:embed="rId10">
                       <a:extLst>
                         <a:ext uri="{28A0092B-C50C-407E-A947-70E740481C1C}">
                           <a14:useLocalDpi xmlns:a14="http://schemas.microsoft.com/office/drawing/2010/main" val="0"/>
@@ -1260,7 +1266,7 @@
     </w:p>
     <w:p>
       <w:pPr>
-        <w:pStyle w:val="Nagwek1"/>
+        <w:pStyle w:val="Heading1"/>
       </w:pPr>
       <w:bookmarkStart w:id="2" w:name="_Toc122345569"/>
       <w:r>
@@ -1320,7 +1326,7 @@
                         <w:txbxContent>
                           <w:p>
                             <w:pPr>
-                              <w:pStyle w:val="Legenda"/>
+                              <w:pStyle w:val="Caption"/>
                               <w:jc w:val="center"/>
                               <w:rPr>
                                 <w:noProof/>
@@ -1362,7 +1368,7 @@
                   <w:txbxContent>
                     <w:p>
                       <w:pPr>
-                        <w:pStyle w:val="Legenda"/>
+                        <w:pStyle w:val="Caption"/>
                         <w:jc w:val="center"/>
                         <w:rPr>
                           <w:noProof/>
@@ -1429,7 +1435,7 @@
                     </pic:cNvPicPr>
                   </pic:nvPicPr>
                   <pic:blipFill>
-                    <a:blip r:embed="rId12">
+                    <a:blip r:embed="rId11">
                       <a:extLst>
                         <a:ext uri="{28A0092B-C50C-407E-A947-70E740481C1C}">
                           <a14:useLocalDpi xmlns:a14="http://schemas.microsoft.com/office/drawing/2010/main" val="0"/>
@@ -1512,7 +1518,7 @@
                     </pic:cNvPicPr>
                   </pic:nvPicPr>
                   <pic:blipFill>
-                    <a:blip r:embed="rId13">
+                    <a:blip r:embed="rId12">
                       <a:extLst>
                         <a:ext uri="{28A0092B-C50C-407E-A947-70E740481C1C}">
                           <a14:useLocalDpi xmlns:a14="http://schemas.microsoft.com/office/drawing/2010/main" val="0"/>
@@ -1606,7 +1612,7 @@
                         <w:txbxContent>
                           <w:p>
                             <w:pPr>
-                              <w:pStyle w:val="Legenda"/>
+                              <w:pStyle w:val="Caption"/>
                               <w:jc w:val="center"/>
                               <w:rPr>
                                 <w:noProof/>
@@ -1648,7 +1654,7 @@
                   <w:txbxContent>
                     <w:p>
                       <w:pPr>
-                        <w:pStyle w:val="Legenda"/>
+                        <w:pStyle w:val="Caption"/>
                         <w:jc w:val="center"/>
                         <w:rPr>
                           <w:noProof/>
@@ -1696,29 +1702,20 @@
         <w:br/>
         <w:t xml:space="preserve">- </w:t>
       </w:r>
-      <w:proofErr w:type="spellStart"/>
       <w:r>
         <w:rPr>
           <w:b/>
           <w:bCs/>
         </w:rPr>
-        <w:t>Adress</w:t>
-      </w:r>
-      <w:proofErr w:type="spellEnd"/>
-      <w:r>
-        <w:rPr>
-          <w:b/>
-          <w:bCs/>
-        </w:rPr>
-        <w:t xml:space="preserve"> Email:</w:t>
+        <w:t>Adres Email:</w:t>
       </w:r>
       <w:r>
         <w:t xml:space="preserve"> </w:t>
       </w:r>
-      <w:hyperlink r:id="rId14" w:history="1">
+      <w:hyperlink r:id="rId13" w:history="1">
         <w:r>
           <w:rPr>
-            <w:rStyle w:val="Hipercze"/>
+            <w:rStyle w:val="Hyperlink"/>
             <w:i/>
             <w:iCs/>
           </w:rPr>
@@ -1818,7 +1815,7 @@
                         <w:txbxContent>
                           <w:p>
                             <w:pPr>
-                              <w:pStyle w:val="Legenda"/>
+                              <w:pStyle w:val="Caption"/>
                               <w:jc w:val="center"/>
                               <w:rPr>
                                 <w:noProof/>
@@ -1860,7 +1857,7 @@
                   <w:txbxContent>
                     <w:p>
                       <w:pPr>
-                        <w:pStyle w:val="Legenda"/>
+                        <w:pStyle w:val="Caption"/>
                         <w:jc w:val="center"/>
                         <w:rPr>
                           <w:noProof/>
@@ -1927,7 +1924,7 @@
                     </pic:cNvPicPr>
                   </pic:nvPicPr>
                   <pic:blipFill>
-                    <a:blip r:embed="rId15">
+                    <a:blip r:embed="rId14">
                       <a:extLst>
                         <a:ext uri="{28A0092B-C50C-407E-A947-70E740481C1C}">
                           <a14:useLocalDpi xmlns:a14="http://schemas.microsoft.com/office/drawing/2010/main" val="0"/>
@@ -1967,7 +1964,7 @@
     </w:p>
     <w:p>
       <w:pPr>
-        <w:pStyle w:val="Nagwek1"/>
+        <w:pStyle w:val="Heading1"/>
       </w:pPr>
       <w:bookmarkStart w:id="3" w:name="_Toc122345570"/>
       <w:r>
@@ -2006,7 +2003,7 @@
     </w:p>
     <w:p>
       <w:pPr>
-        <w:pStyle w:val="Nagwek2"/>
+        <w:pStyle w:val="Heading2"/>
       </w:pPr>
       <w:r>
         <w:t>Edycja istniejącego cennika biletów / karnetów:</w:t>
@@ -2028,7 +2025,7 @@
     </w:p>
     <w:p>
       <w:pPr>
-        <w:pStyle w:val="Nagwek3"/>
+        <w:pStyle w:val="Heading3"/>
       </w:pPr>
       <w:r>
         <w:t>Krok 1:</w:t>
@@ -2085,7 +2082,7 @@
                         <w:txbxContent>
                           <w:p>
                             <w:pPr>
-                              <w:pStyle w:val="Legenda"/>
+                              <w:pStyle w:val="Caption"/>
                               <w:jc w:val="center"/>
                               <w:rPr>
                                 <w:noProof/>
@@ -2127,7 +2124,7 @@
                   <w:txbxContent>
                     <w:p>
                       <w:pPr>
-                        <w:pStyle w:val="Legenda"/>
+                        <w:pStyle w:val="Caption"/>
                         <w:jc w:val="center"/>
                         <w:rPr>
                           <w:noProof/>
@@ -2194,7 +2191,7 @@
                     </pic:cNvPicPr>
                   </pic:nvPicPr>
                   <pic:blipFill>
-                    <a:blip r:embed="rId16">
+                    <a:blip r:embed="rId15">
                       <a:extLst>
                         <a:ext uri="{28A0092B-C50C-407E-A947-70E740481C1C}">
                           <a14:useLocalDpi xmlns:a14="http://schemas.microsoft.com/office/drawing/2010/main" val="0"/>
@@ -2241,7 +2238,7 @@
     <w:p/>
     <w:p>
       <w:pPr>
-        <w:pStyle w:val="Nagwek3"/>
+        <w:pStyle w:val="Heading3"/>
       </w:pPr>
       <w:r>
         <w:t>Krok 2:</w:t>
@@ -2298,7 +2295,7 @@
                         <w:txbxContent>
                           <w:p>
                             <w:pPr>
-                              <w:pStyle w:val="Legenda"/>
+                              <w:pStyle w:val="Caption"/>
                               <w:jc w:val="center"/>
                               <w:rPr>
                                 <w:noProof/>
@@ -2340,7 +2337,7 @@
                   <w:txbxContent>
                     <w:p>
                       <w:pPr>
-                        <w:pStyle w:val="Legenda"/>
+                        <w:pStyle w:val="Caption"/>
                         <w:jc w:val="center"/>
                         <w:rPr>
                           <w:noProof/>
@@ -2407,7 +2404,7 @@
                     </pic:cNvPicPr>
                   </pic:nvPicPr>
                   <pic:blipFill>
-                    <a:blip r:embed="rId17">
+                    <a:blip r:embed="rId16">
                       <a:extLst>
                         <a:ext uri="{28A0092B-C50C-407E-A947-70E740481C1C}">
                           <a14:useLocalDpi xmlns:a14="http://schemas.microsoft.com/office/drawing/2010/main" val="0"/>
@@ -2459,7 +2456,7 @@
     </w:p>
     <w:p>
       <w:pPr>
-        <w:pStyle w:val="Nagwek3"/>
+        <w:pStyle w:val="Heading3"/>
       </w:pPr>
       <w:r>
         <w:lastRenderedPageBreak/>
@@ -2521,7 +2518,7 @@
                         <w:txbxContent>
                           <w:p>
                             <w:pPr>
-                              <w:pStyle w:val="Legenda"/>
+                              <w:pStyle w:val="Caption"/>
                               <w:jc w:val="center"/>
                             </w:pPr>
                             <w:r>
@@ -2560,7 +2557,7 @@
                   <w:txbxContent>
                     <w:p>
                       <w:pPr>
-                        <w:pStyle w:val="Legenda"/>
+                        <w:pStyle w:val="Caption"/>
                         <w:jc w:val="center"/>
                       </w:pPr>
                       <w:r>
@@ -2587,6 +2584,9 @@
         </mc:AlternateContent>
       </w:r>
       <w:r>
+        <w:rPr>
+          <w:noProof/>
+        </w:rPr>
         <w:drawing>
           <wp:anchor distT="0" distB="0" distL="114300" distR="114300" simplePos="0" relativeHeight="251677696" behindDoc="1" locked="0" layoutInCell="1" allowOverlap="1" wp14:anchorId="248F7F48" wp14:editId="655A91B7">
             <wp:simplePos x="0" y="0"/>
@@ -2619,7 +2619,7 @@
                     <pic:cNvPicPr/>
                   </pic:nvPicPr>
                   <pic:blipFill>
-                    <a:blip r:embed="rId18">
+                    <a:blip r:embed="rId17">
                       <a:extLst>
                         <a:ext uri="{28A0092B-C50C-407E-A947-70E740481C1C}">
                           <a14:useLocalDpi xmlns:a14="http://schemas.microsoft.com/office/drawing/2010/main" val="0"/>
@@ -2696,7 +2696,7 @@
                     </pic:cNvPicPr>
                   </pic:nvPicPr>
                   <pic:blipFill>
-                    <a:blip r:embed="rId19">
+                    <a:blip r:embed="rId18">
                       <a:extLst>
                         <a:ext uri="{28A0092B-C50C-407E-A947-70E740481C1C}">
                           <a14:useLocalDpi xmlns:a14="http://schemas.microsoft.com/office/drawing/2010/main" val="0"/>
@@ -2790,7 +2790,7 @@
                         <w:txbxContent>
                           <w:p>
                             <w:pPr>
-                              <w:pStyle w:val="Legenda"/>
+                              <w:pStyle w:val="Caption"/>
                               <w:jc w:val="center"/>
                               <w:rPr>
                                 <w:noProof/>
@@ -2835,7 +2835,7 @@
                   <w:txbxContent>
                     <w:p>
                       <w:pPr>
-                        <w:pStyle w:val="Legenda"/>
+                        <w:pStyle w:val="Caption"/>
                         <w:jc w:val="center"/>
                         <w:rPr>
                           <w:noProof/>
@@ -2885,7 +2885,7 @@
     </w:p>
     <w:p>
       <w:pPr>
-        <w:pStyle w:val="Nagwek2"/>
+        <w:pStyle w:val="Heading2"/>
       </w:pPr>
       <w:r>
         <w:lastRenderedPageBreak/>
@@ -2899,7 +2899,7 @@
     </w:p>
     <w:p>
       <w:pPr>
-        <w:pStyle w:val="Nagwek3"/>
+        <w:pStyle w:val="Heading3"/>
       </w:pPr>
       <w:r>
         <w:t>Krok 1:</w:t>
@@ -2959,7 +2959,7 @@
                         <w:txbxContent>
                           <w:p>
                             <w:pPr>
-                              <w:pStyle w:val="Legenda"/>
+                              <w:pStyle w:val="Caption"/>
                               <w:rPr>
                                 <w:noProof/>
                               </w:rPr>
@@ -3000,7 +3000,7 @@
                   <w:txbxContent>
                     <w:p>
                       <w:pPr>
-                        <w:pStyle w:val="Legenda"/>
+                        <w:pStyle w:val="Caption"/>
                         <w:rPr>
                           <w:noProof/>
                         </w:rPr>
@@ -3066,7 +3066,7 @@
                     </pic:cNvPicPr>
                   </pic:nvPicPr>
                   <pic:blipFill>
-                    <a:blip r:embed="rId20">
+                    <a:blip r:embed="rId19">
                       <a:extLst>
                         <a:ext uri="{28A0092B-C50C-407E-A947-70E740481C1C}">
                           <a14:useLocalDpi xmlns:a14="http://schemas.microsoft.com/office/drawing/2010/main" val="0"/>
@@ -3098,15 +3098,12 @@
         </w:drawing>
       </w:r>
       <w:r>
-        <w:t>Wybór wyciągu lub stoku z listy rozwijanej, w przypadku tego drugiego należy również wybrać czas karnetu, który nas interesuje. Wybór należy zatwierdzić przyciskiem „</w:t>
-      </w:r>
-      <w:r>
-        <w:t>Nowy” (rys.9).</w:t>
+        <w:t>Wybór wyciągu lub stoku z listy rozwijanej, w przypadku tego drugiego należy również wybrać czas karnetu, który nas interesuje. Wybór należy zatwierdzić przyciskiem „Nowy” (rys.9).</w:t>
       </w:r>
     </w:p>
     <w:p>
       <w:pPr>
-        <w:pStyle w:val="Nagwek3"/>
+        <w:pStyle w:val="Heading3"/>
       </w:pPr>
       <w:r>
         <w:t>Krok 2:</w:t>
@@ -3154,7 +3151,7 @@
                     </pic:cNvPicPr>
                   </pic:nvPicPr>
                   <pic:blipFill>
-                    <a:blip r:embed="rId21">
+                    <a:blip r:embed="rId20">
                       <a:extLst>
                         <a:ext uri="{28A0092B-C50C-407E-A947-70E740481C1C}">
                           <a14:useLocalDpi xmlns:a14="http://schemas.microsoft.com/office/drawing/2010/main" val="0"/>
@@ -3250,7 +3247,7 @@
                         <w:txbxContent>
                           <w:p>
                             <w:pPr>
-                              <w:pStyle w:val="Legenda"/>
+                              <w:pStyle w:val="Caption"/>
                               <w:rPr>
                                 <w:noProof/>
                               </w:rPr>
@@ -3291,7 +3288,7 @@
                   <w:txbxContent>
                     <w:p>
                       <w:pPr>
-                        <w:pStyle w:val="Legenda"/>
+                        <w:pStyle w:val="Caption"/>
                         <w:rPr>
                           <w:noProof/>
                         </w:rPr>
@@ -3378,7 +3375,7 @@
                         <w:txbxContent>
                           <w:p>
                             <w:pPr>
-                              <w:pStyle w:val="Legenda"/>
+                              <w:pStyle w:val="Caption"/>
                               <w:jc w:val="center"/>
                             </w:pPr>
                             <w:r>
@@ -3417,7 +3414,7 @@
                   <w:txbxContent>
                     <w:p>
                       <w:pPr>
-                        <w:pStyle w:val="Legenda"/>
+                        <w:pStyle w:val="Caption"/>
                         <w:jc w:val="center"/>
                       </w:pPr>
                       <w:r>
@@ -3444,6 +3441,9 @@
         </mc:AlternateContent>
       </w:r>
       <w:r>
+        <w:rPr>
+          <w:noProof/>
+        </w:rPr>
         <w:drawing>
           <wp:anchor distT="0" distB="0" distL="114300" distR="114300" simplePos="0" relativeHeight="251689984" behindDoc="1" locked="0" layoutInCell="1" allowOverlap="1" wp14:anchorId="332BBB74" wp14:editId="0885B5E3">
             <wp:simplePos x="0" y="0"/>
@@ -3476,7 +3476,7 @@
                     <pic:cNvPicPr/>
                   </pic:nvPicPr>
                   <pic:blipFill>
-                    <a:blip r:embed="rId22">
+                    <a:blip r:embed="rId21">
                       <a:extLst>
                         <a:ext uri="{28A0092B-C50C-407E-A947-70E740481C1C}">
                           <a14:useLocalDpi xmlns:a14="http://schemas.microsoft.com/office/drawing/2010/main" val="0"/>
@@ -3530,19 +3530,7 @@
         <w:ind w:firstLine="708"/>
       </w:pPr>
       <w:r>
-        <w:t>W przypadku udane</w:t>
-      </w:r>
-      <w:r>
-        <w:t>go</w:t>
-      </w:r>
-      <w:r>
-        <w:t xml:space="preserve"> </w:t>
-      </w:r>
-      <w:r>
-        <w:t>dodania nowego</w:t>
-      </w:r>
-      <w:r>
-        <w:t xml:space="preserve"> cennika, strona zostanie odświeżona, a w formularzu nie zostanie wyświetlony komunikat i będzie można wykonywać inne czynności.</w:t>
+        <w:t>W przypadku udanego dodania nowego cennika, strona zostanie odświeżona, a w formularzu nie zostanie wyświetlony komunikat i będzie można wykonywać inne czynności.</w:t>
       </w:r>
     </w:p>
     <w:p>
@@ -3555,7 +3543,7 @@
     </w:p>
     <w:p>
       <w:pPr>
-        <w:pStyle w:val="Nagwek1"/>
+        <w:pStyle w:val="Heading1"/>
       </w:pPr>
       <w:bookmarkStart w:id="4" w:name="_Toc122345571"/>
       <w:r>
@@ -3577,6 +3565,9 @@
         <w:keepNext/>
       </w:pPr>
       <w:r>
+        <w:rPr>
+          <w:noProof/>
+        </w:rPr>
         <w:drawing>
           <wp:inline distT="0" distB="0" distL="0" distR="0" wp14:anchorId="4AE02DE0" wp14:editId="539D3C95">
             <wp:extent cx="5760720" cy="662940"/>
@@ -3593,7 +3584,7 @@
                     <pic:cNvPicPr/>
                   </pic:nvPicPr>
                   <pic:blipFill>
-                    <a:blip r:embed="rId23"/>
+                    <a:blip r:embed="rId22"/>
                     <a:stretch>
                       <a:fillRect/>
                     </a:stretch>
@@ -3616,7 +3607,7 @@
     </w:p>
     <w:p>
       <w:pPr>
-        <w:pStyle w:val="Legenda"/>
+        <w:pStyle w:val="Caption"/>
         <w:jc w:val="center"/>
       </w:pPr>
       <w:r>
@@ -3636,7 +3627,7 @@
     </w:p>
     <w:p>
       <w:pPr>
-        <w:pStyle w:val="Nagwek2"/>
+        <w:pStyle w:val="Heading2"/>
       </w:pPr>
       <w:r>
         <w:t>Aktualne cenniki do wydruku:</w:t>
@@ -3655,7 +3646,7 @@
     </w:p>
     <w:p>
       <w:pPr>
-        <w:pStyle w:val="Nagwek2"/>
+        <w:pStyle w:val="Heading2"/>
       </w:pPr>
       <w:r>
         <w:t>Przychód w miesiącach i liczba sprzedanych biletów i karnetów:</w:t>
@@ -3676,8 +3667,8 @@
       </w:r>
     </w:p>
     <w:sectPr>
-      <w:headerReference w:type="default" r:id="rId24"/>
-      <w:footerReference w:type="default" r:id="rId25"/>
+      <w:headerReference w:type="default" r:id="rId23"/>
+      <w:footerReference w:type="default" r:id="rId24"/>
       <w:pgSz w:w="11906" w:h="16838"/>
       <w:pgMar w:top="1417" w:right="1417" w:bottom="1417" w:left="1417" w:header="708" w:footer="708" w:gutter="0"/>
       <w:pgNumType w:start="1" w:chapStyle="1" w:chapSep="emDash"/>
@@ -3718,7 +3709,7 @@
 <w:ftr xmlns:wpc="http://schemas.microsoft.com/office/word/2010/wordprocessingCanvas" xmlns:cx="http://schemas.microsoft.com/office/drawing/2014/chartex" xmlns:cx1="http://schemas.microsoft.com/office/drawing/2015/9/8/chartex" xmlns:cx2="http://schemas.microsoft.com/office/drawing/2015/10/21/chartex" xmlns:cx3="http://schemas.microsoft.com/office/drawing/2016/5/9/chartex" xmlns:cx4="http://schemas.microsoft.com/office/drawing/2016/5/10/chartex" xmlns:cx5="http://schemas.microsoft.com/office/drawing/2016/5/11/chartex" xmlns:cx6="http://schemas.microsoft.com/office/drawing/2016/5/12/chartex" xmlns:cx7="http://schemas.microsoft.com/office/drawing/2016/5/13/chartex" xmlns:cx8="http://schemas.microsoft.com/office/drawing/2016/5/14/chartex" xmlns:mc="http://schemas.openxmlformats.org/markup-compatibility/2006" xmlns:aink="http://schemas.microsoft.com/office/drawing/2016/ink" xmlns:am3d="http://schemas.microsoft.com/office/drawing/2017/model3d" xmlns:o="urn:schemas-microsoft-com:office:office" xmlns:oel="http://schemas.microsoft.com/office/2019/extlst" xmlns:r="http://schemas.openxmlformats.org/officeDocument/2006/relationships" xmlns:m="http://schemas.openxmlformats.org/officeDocument/2006/math" xmlns:v="urn:schemas-microsoft-com:vml" xmlns:wp14="http://schemas.microsoft.com/office/word/2010/wordprocessingDrawing" xmlns:wp="http://schemas.openxmlformats.org/drawingml/2006/wordprocessingDrawing" xmlns:w10="urn:schemas-microsoft-com:office:word" xmlns:w="http://schemas.openxmlformats.org/wordprocessingml/2006/main" xmlns:w14="http://schemas.microsoft.com/office/word/2010/wordml" xmlns:w15="http://schemas.microsoft.com/office/word/2012/wordml" xmlns:w16cex="http://schemas.microsoft.com/office/word/2018/wordml/cex" xmlns:w16cid="http://schemas.microsoft.com/office/word/2016/wordml/cid" xmlns:w16="http://schemas.microsoft.com/office/word/2018/wordml" xmlns:w16sdtdh="http://schemas.microsoft.com/office/word/2020/wordml/sdtdatahash" xmlns:w16se="http://schemas.microsoft.com/office/word/2015/wordml/symex" xmlns:wpg="http://schemas.microsoft.com/office/word/2010/wordprocessingGroup" xmlns:wpi="http://schemas.microsoft.com/office/word/2010/wordprocessingInk" xmlns:wne="http://schemas.microsoft.com/office/word/2006/wordml" xmlns:wps="http://schemas.microsoft.com/office/word/2010/wordprocessingShape" mc:Ignorable="w14 w15 w16se w16cid w16 w16cex w16sdtdh wp14">
   <w:tbl>
     <w:tblPr>
-      <w:tblStyle w:val="Tabela-Siatka"/>
+      <w:tblStyle w:val="TableGrid"/>
       <w:tblW w:w="0" w:type="auto"/>
       <w:tblBorders>
         <w:top w:val="none" w:sz="0" w:space="0" w:color="auto"/>
@@ -3741,7 +3732,7 @@
         </w:tcPr>
         <w:p>
           <w:pPr>
-            <w:pStyle w:val="Stopka"/>
+            <w:pStyle w:val="Footer"/>
           </w:pPr>
           <w:r>
             <w:t>STOK NARCIARSKI GLIWICE</w:t>
@@ -3754,7 +3745,7 @@
         </w:tcPr>
         <w:p>
           <w:pPr>
-            <w:pStyle w:val="Stopka"/>
+            <w:pStyle w:val="Footer"/>
             <w:jc w:val="right"/>
           </w:pPr>
           <w:r>
@@ -3798,7 +3789,7 @@
   </w:tbl>
   <w:p>
     <w:pPr>
-      <w:pStyle w:val="Stopka"/>
+      <w:pStyle w:val="Footer"/>
     </w:pPr>
   </w:p>
 </w:ftr>
@@ -3833,7 +3824,7 @@
 <w:hdr xmlns:wpc="http://schemas.microsoft.com/office/word/2010/wordprocessingCanvas" xmlns:cx="http://schemas.microsoft.com/office/drawing/2014/chartex" xmlns:cx1="http://schemas.microsoft.com/office/drawing/2015/9/8/chartex" xmlns:cx2="http://schemas.microsoft.com/office/drawing/2015/10/21/chartex" xmlns:cx3="http://schemas.microsoft.com/office/drawing/2016/5/9/chartex" xmlns:cx4="http://schemas.microsoft.com/office/drawing/2016/5/10/chartex" xmlns:cx5="http://schemas.microsoft.com/office/drawing/2016/5/11/chartex" xmlns:cx6="http://schemas.microsoft.com/office/drawing/2016/5/12/chartex" xmlns:cx7="http://schemas.microsoft.com/office/drawing/2016/5/13/chartex" xmlns:cx8="http://schemas.microsoft.com/office/drawing/2016/5/14/chartex" xmlns:mc="http://schemas.openxmlformats.org/markup-compatibility/2006" xmlns:aink="http://schemas.microsoft.com/office/drawing/2016/ink" xmlns:am3d="http://schemas.microsoft.com/office/drawing/2017/model3d" xmlns:o="urn:schemas-microsoft-com:office:office" xmlns:oel="http://schemas.microsoft.com/office/2019/extlst" xmlns:r="http://schemas.openxmlformats.org/officeDocument/2006/relationships" xmlns:m="http://schemas.openxmlformats.org/officeDocument/2006/math" xmlns:v="urn:schemas-microsoft-com:vml" xmlns:wp14="http://schemas.microsoft.com/office/word/2010/wordprocessingDrawing" xmlns:wp="http://schemas.openxmlformats.org/drawingml/2006/wordprocessingDrawing" xmlns:w10="urn:schemas-microsoft-com:office:word" xmlns:w="http://schemas.openxmlformats.org/wordprocessingml/2006/main" xmlns:w14="http://schemas.microsoft.com/office/word/2010/wordml" xmlns:w15="http://schemas.microsoft.com/office/word/2012/wordml" xmlns:w16cex="http://schemas.microsoft.com/office/word/2018/wordml/cex" xmlns:w16cid="http://schemas.microsoft.com/office/word/2016/wordml/cid" xmlns:w16="http://schemas.microsoft.com/office/word/2018/wordml" xmlns:w16sdtdh="http://schemas.microsoft.com/office/word/2020/wordml/sdtdatahash" xmlns:w16se="http://schemas.microsoft.com/office/word/2015/wordml/symex" xmlns:wpg="http://schemas.microsoft.com/office/word/2010/wordprocessingGroup" xmlns:wpi="http://schemas.microsoft.com/office/word/2010/wordprocessingInk" xmlns:wne="http://schemas.microsoft.com/office/word/2006/wordml" xmlns:wps="http://schemas.microsoft.com/office/word/2010/wordprocessingShape" mc:Ignorable="w14 w15 w16se w16cid w16 w16cex w16sdtdh wp14">
   <w:tbl>
     <w:tblPr>
-      <w:tblStyle w:val="Tabela-Siatka"/>
+      <w:tblStyle w:val="TableGrid"/>
       <w:tblW w:w="0" w:type="auto"/>
       <w:tblBorders>
         <w:top w:val="none" w:sz="0" w:space="0" w:color="auto"/>
@@ -3868,7 +3859,7 @@
             </w:tcPr>
             <w:p>
               <w:pPr>
-                <w:pStyle w:val="Nagwek"/>
+                <w:pStyle w:val="Header"/>
               </w:pPr>
               <w:r>
                 <w:t xml:space="preserve">Instrukcja użytkownika - </w:t>
@@ -3886,7 +3877,7 @@
         </w:tcPr>
         <w:p>
           <w:pPr>
-            <w:pStyle w:val="Nagwek"/>
+            <w:pStyle w:val="Header"/>
             <w:jc w:val="right"/>
           </w:pPr>
           <w:r>
@@ -3920,14 +3911,10 @@
   </w:tbl>
   <w:p>
     <w:pPr>
-      <w:pStyle w:val="Nagwek"/>
+      <w:pStyle w:val="Header"/>
     </w:pPr>
   </w:p>
 </w:hdr>
-</file>
-
-<file path=word/numbering.xml><?xml version="1.0" encoding="utf-8"?>
-<w:numbering xmlns:wpc="http://schemas.microsoft.com/office/word/2010/wordprocessingCanvas" xmlns:cx="http://schemas.microsoft.com/office/drawing/2014/chartex" xmlns:cx1="http://schemas.microsoft.com/office/drawing/2015/9/8/chartex" xmlns:cx2="http://schemas.microsoft.com/office/drawing/2015/10/21/chartex" xmlns:cx3="http://schemas.microsoft.com/office/drawing/2016/5/9/chartex" xmlns:cx4="http://schemas.microsoft.com/office/drawing/2016/5/10/chartex" xmlns:cx5="http://schemas.microsoft.com/office/drawing/2016/5/11/chartex" xmlns:cx6="http://schemas.microsoft.com/office/drawing/2016/5/12/chartex" xmlns:cx7="http://schemas.microsoft.com/office/drawing/2016/5/13/chartex" xmlns:cx8="http://schemas.microsoft.com/office/drawing/2016/5/14/chartex" xmlns:mc="http://schemas.openxmlformats.org/markup-compatibility/2006" xmlns:aink="http://schemas.microsoft.com/office/drawing/2016/ink" xmlns:am3d="http://schemas.microsoft.com/office/drawing/2017/model3d" xmlns:o="urn:schemas-microsoft-com:office:office" xmlns:oel="http://schemas.microsoft.com/office/2019/extlst" xmlns:r="http://schemas.openxmlformats.org/officeDocument/2006/relationships" xmlns:m="http://schemas.openxmlformats.org/officeDocument/2006/math" xmlns:v="urn:schemas-microsoft-com:vml" xmlns:wp14="http://schemas.microsoft.com/office/word/2010/wordprocessingDrawing" xmlns:wp="http://schemas.openxmlformats.org/drawingml/2006/wordprocessingDrawing" xmlns:w10="urn:schemas-microsoft-com:office:word" xmlns:w="http://schemas.openxmlformats.org/wordprocessingml/2006/main" xmlns:w14="http://schemas.microsoft.com/office/word/2010/wordml" xmlns:w15="http://schemas.microsoft.com/office/word/2012/wordml" xmlns:w16cex="http://schemas.microsoft.com/office/word/2018/wordml/cex" xmlns:w16cid="http://schemas.microsoft.com/office/word/2016/wordml/cid" xmlns:w16="http://schemas.microsoft.com/office/word/2018/wordml" xmlns:w16sdtdh="http://schemas.microsoft.com/office/word/2020/wordml/sdtdatahash" xmlns:w16se="http://schemas.microsoft.com/office/word/2015/wordml/symex" xmlns:wpg="http://schemas.microsoft.com/office/word/2010/wordprocessingGroup" xmlns:wpi="http://schemas.microsoft.com/office/word/2010/wordprocessingInk" xmlns:wne="http://schemas.microsoft.com/office/word/2006/wordml" xmlns:wps="http://schemas.microsoft.com/office/word/2010/wordprocessingShape" mc:Ignorable="w14 w15 w16se w16cid w16 w16cex w16sdtdh wp14"/>
 </file>
 
 <file path=word/styles.xml><?xml version="1.0" encoding="utf-8"?>
@@ -4325,15 +4312,15 @@
     <w:lsdException w:name="Unresolved Mention" w:semiHidden="1" w:unhideWhenUsed="1"/>
     <w:lsdException w:name="Smart Link" w:semiHidden="1" w:unhideWhenUsed="1"/>
   </w:latentStyles>
-  <w:style w:type="paragraph" w:default="1" w:styleId="Normalny">
+  <w:style w:type="paragraph" w:default="1" w:styleId="Normal">
     <w:name w:val="Normal"/>
     <w:qFormat/>
   </w:style>
-  <w:style w:type="paragraph" w:styleId="Nagwek1">
+  <w:style w:type="paragraph" w:styleId="Heading1">
     <w:name w:val="heading 1"/>
-    <w:basedOn w:val="Normalny"/>
-    <w:next w:val="Normalny"/>
-    <w:link w:val="Nagwek1Znak"/>
+    <w:basedOn w:val="Normal"/>
+    <w:next w:val="Normal"/>
+    <w:link w:val="Heading1Char"/>
     <w:autoRedefine/>
     <w:uiPriority w:val="9"/>
     <w:qFormat/>
@@ -4352,11 +4339,11 @@
       <w:szCs w:val="32"/>
     </w:rPr>
   </w:style>
-  <w:style w:type="paragraph" w:styleId="Nagwek2">
+  <w:style w:type="paragraph" w:styleId="Heading2">
     <w:name w:val="heading 2"/>
-    <w:basedOn w:val="Normalny"/>
-    <w:next w:val="Normalny"/>
-    <w:link w:val="Nagwek2Znak"/>
+    <w:basedOn w:val="Normal"/>
+    <w:next w:val="Normal"/>
+    <w:link w:val="Heading2Char"/>
     <w:uiPriority w:val="9"/>
     <w:unhideWhenUsed/>
     <w:qFormat/>
@@ -4374,11 +4361,11 @@
       <w:szCs w:val="26"/>
     </w:rPr>
   </w:style>
-  <w:style w:type="paragraph" w:styleId="Nagwek3">
+  <w:style w:type="paragraph" w:styleId="Heading3">
     <w:name w:val="heading 3"/>
-    <w:basedOn w:val="Normalny"/>
-    <w:next w:val="Normalny"/>
-    <w:link w:val="Nagwek3Znak"/>
+    <w:basedOn w:val="Normal"/>
+    <w:next w:val="Normal"/>
+    <w:link w:val="Heading3Char"/>
     <w:uiPriority w:val="9"/>
     <w:unhideWhenUsed/>
     <w:qFormat/>
@@ -4396,13 +4383,13 @@
       <w:szCs w:val="24"/>
     </w:rPr>
   </w:style>
-  <w:style w:type="character" w:default="1" w:styleId="Domylnaczcionkaakapitu">
+  <w:style w:type="character" w:default="1" w:styleId="DefaultParagraphFont">
     <w:name w:val="Default Paragraph Font"/>
     <w:uiPriority w:val="1"/>
     <w:semiHidden/>
     <w:unhideWhenUsed/>
   </w:style>
-  <w:style w:type="table" w:default="1" w:styleId="Standardowy">
+  <w:style w:type="table" w:default="1" w:styleId="TableNormal">
     <w:name w:val="Normal Table"/>
     <w:uiPriority w:val="99"/>
     <w:semiHidden/>
@@ -4417,16 +4404,16 @@
       </w:tblCellMar>
     </w:tblPr>
   </w:style>
-  <w:style w:type="numbering" w:default="1" w:styleId="Bezlisty">
+  <w:style w:type="numbering" w:default="1" w:styleId="NoList">
     <w:name w:val="No List"/>
     <w:uiPriority w:val="99"/>
     <w:semiHidden/>
     <w:unhideWhenUsed/>
   </w:style>
-  <w:style w:type="paragraph" w:styleId="Nagwek">
+  <w:style w:type="paragraph" w:styleId="Header">
     <w:name w:val="header"/>
-    <w:basedOn w:val="Normalny"/>
-    <w:link w:val="NagwekZnak"/>
+    <w:basedOn w:val="Normal"/>
+    <w:link w:val="HeaderChar"/>
     <w:uiPriority w:val="99"/>
     <w:unhideWhenUsed/>
     <w:rsid w:val="00544B5B"/>
@@ -4438,17 +4425,17 @@
       <w:spacing w:after="0" w:line="240" w:lineRule="auto"/>
     </w:pPr>
   </w:style>
-  <w:style w:type="character" w:customStyle="1" w:styleId="NagwekZnak">
-    <w:name w:val="Nagłówek Znak"/>
-    <w:basedOn w:val="Domylnaczcionkaakapitu"/>
-    <w:link w:val="Nagwek"/>
+  <w:style w:type="character" w:customStyle="1" w:styleId="HeaderChar">
+    <w:name w:val="Header Char"/>
+    <w:basedOn w:val="DefaultParagraphFont"/>
+    <w:link w:val="Header"/>
     <w:uiPriority w:val="99"/>
     <w:rsid w:val="00544B5B"/>
   </w:style>
-  <w:style w:type="paragraph" w:styleId="Stopka">
+  <w:style w:type="paragraph" w:styleId="Footer">
     <w:name w:val="footer"/>
-    <w:basedOn w:val="Normalny"/>
-    <w:link w:val="StopkaZnak"/>
+    <w:basedOn w:val="Normal"/>
+    <w:link w:val="FooterChar"/>
     <w:uiPriority w:val="99"/>
     <w:unhideWhenUsed/>
     <w:rsid w:val="00544B5B"/>
@@ -4460,17 +4447,17 @@
       <w:spacing w:after="0" w:line="240" w:lineRule="auto"/>
     </w:pPr>
   </w:style>
-  <w:style w:type="character" w:customStyle="1" w:styleId="StopkaZnak">
-    <w:name w:val="Stopka Znak"/>
-    <w:basedOn w:val="Domylnaczcionkaakapitu"/>
-    <w:link w:val="Stopka"/>
+  <w:style w:type="character" w:customStyle="1" w:styleId="FooterChar">
+    <w:name w:val="Footer Char"/>
+    <w:basedOn w:val="DefaultParagraphFont"/>
+    <w:link w:val="Footer"/>
     <w:uiPriority w:val="99"/>
     <w:rsid w:val="00544B5B"/>
   </w:style>
-  <w:style w:type="character" w:customStyle="1" w:styleId="Nagwek1Znak">
-    <w:name w:val="Nagłówek 1 Znak"/>
-    <w:basedOn w:val="Domylnaczcionkaakapitu"/>
-    <w:link w:val="Nagwek1"/>
+  <w:style w:type="character" w:customStyle="1" w:styleId="Heading1Char">
+    <w:name w:val="Heading 1 Char"/>
+    <w:basedOn w:val="DefaultParagraphFont"/>
+    <w:link w:val="Heading1"/>
     <w:uiPriority w:val="9"/>
     <w:rsid w:val="00E1446D"/>
     <w:rPr>
@@ -4481,10 +4468,10 @@
       <w:szCs w:val="32"/>
     </w:rPr>
   </w:style>
-  <w:style w:type="paragraph" w:styleId="Nagwekspisutreci">
+  <w:style w:type="paragraph" w:styleId="TOCHeading">
     <w:name w:val="TOC Heading"/>
-    <w:basedOn w:val="Nagwek1"/>
-    <w:next w:val="Normalny"/>
+    <w:basedOn w:val="Heading1"/>
+    <w:next w:val="Normal"/>
     <w:uiPriority w:val="39"/>
     <w:unhideWhenUsed/>
     <w:qFormat/>
@@ -4496,10 +4483,10 @@
       <w:lang w:val="en-US"/>
     </w:rPr>
   </w:style>
-  <w:style w:type="paragraph" w:styleId="Spistreci1">
+  <w:style w:type="paragraph" w:styleId="TOC1">
     <w:name w:val="toc 1"/>
-    <w:basedOn w:val="Normalny"/>
-    <w:next w:val="Normalny"/>
+    <w:basedOn w:val="Normal"/>
+    <w:next w:val="Normal"/>
     <w:autoRedefine/>
     <w:uiPriority w:val="39"/>
     <w:unhideWhenUsed/>
@@ -4508,9 +4495,9 @@
       <w:spacing w:after="100"/>
     </w:pPr>
   </w:style>
-  <w:style w:type="character" w:styleId="Hipercze">
+  <w:style w:type="character" w:styleId="Hyperlink">
     <w:name w:val="Hyperlink"/>
-    <w:basedOn w:val="Domylnaczcionkaakapitu"/>
+    <w:basedOn w:val="DefaultParagraphFont"/>
     <w:uiPriority w:val="99"/>
     <w:unhideWhenUsed/>
     <w:rsid w:val="00526F08"/>
@@ -4519,10 +4506,10 @@
       <w:u w:val="single"/>
     </w:rPr>
   </w:style>
-  <w:style w:type="character" w:customStyle="1" w:styleId="Nagwek2Znak">
-    <w:name w:val="Nagłówek 2 Znak"/>
-    <w:basedOn w:val="Domylnaczcionkaakapitu"/>
-    <w:link w:val="Nagwek2"/>
+  <w:style w:type="character" w:customStyle="1" w:styleId="Heading2Char">
+    <w:name w:val="Heading 2 Char"/>
+    <w:basedOn w:val="DefaultParagraphFont"/>
+    <w:link w:val="Heading2"/>
     <w:uiPriority w:val="9"/>
     <w:rsid w:val="00526F08"/>
     <w:rPr>
@@ -4532,10 +4519,10 @@
       <w:szCs w:val="26"/>
     </w:rPr>
   </w:style>
-  <w:style w:type="paragraph" w:styleId="Spistreci2">
+  <w:style w:type="paragraph" w:styleId="TOC2">
     <w:name w:val="toc 2"/>
-    <w:basedOn w:val="Normalny"/>
-    <w:next w:val="Normalny"/>
+    <w:basedOn w:val="Normal"/>
+    <w:next w:val="Normal"/>
     <w:autoRedefine/>
     <w:uiPriority w:val="39"/>
     <w:unhideWhenUsed/>
@@ -4545,9 +4532,9 @@
       <w:ind w:left="220"/>
     </w:pPr>
   </w:style>
-  <w:style w:type="character" w:styleId="Tekstzastpczy">
+  <w:style w:type="character" w:styleId="PlaceholderText">
     <w:name w:val="Placeholder Text"/>
-    <w:basedOn w:val="Domylnaczcionkaakapitu"/>
+    <w:basedOn w:val="DefaultParagraphFont"/>
     <w:uiPriority w:val="99"/>
     <w:semiHidden/>
     <w:rsid w:val="00D85258"/>
@@ -4555,9 +4542,9 @@
       <w:color w:val="808080"/>
     </w:rPr>
   </w:style>
-  <w:style w:type="table" w:styleId="Tabela-Siatka">
+  <w:style w:type="table" w:styleId="TableGrid">
     <w:name w:val="Table Grid"/>
-    <w:basedOn w:val="Standardowy"/>
+    <w:basedOn w:val="TableNormal"/>
     <w:uiPriority w:val="39"/>
     <w:rsid w:val="00D85258"/>
     <w:pPr>
@@ -4574,10 +4561,10 @@
       </w:tblBorders>
     </w:tblPr>
   </w:style>
-  <w:style w:type="paragraph" w:styleId="Legenda">
+  <w:style w:type="paragraph" w:styleId="Caption">
     <w:name w:val="caption"/>
-    <w:basedOn w:val="Normalny"/>
-    <w:next w:val="Normalny"/>
+    <w:basedOn w:val="Normal"/>
+    <w:next w:val="Normal"/>
     <w:uiPriority w:val="35"/>
     <w:unhideWhenUsed/>
     <w:qFormat/>
@@ -4593,9 +4580,9 @@
       <w:szCs w:val="18"/>
     </w:rPr>
   </w:style>
-  <w:style w:type="character" w:styleId="Nierozpoznanawzmianka">
+  <w:style w:type="character" w:styleId="UnresolvedMention">
     <w:name w:val="Unresolved Mention"/>
-    <w:basedOn w:val="Domylnaczcionkaakapitu"/>
+    <w:basedOn w:val="DefaultParagraphFont"/>
     <w:uiPriority w:val="99"/>
     <w:semiHidden/>
     <w:unhideWhenUsed/>
@@ -4605,10 +4592,10 @@
       <w:shd w:val="clear" w:color="auto" w:fill="E1DFDD"/>
     </w:rPr>
   </w:style>
-  <w:style w:type="character" w:customStyle="1" w:styleId="Nagwek3Znak">
-    <w:name w:val="Nagłówek 3 Znak"/>
-    <w:basedOn w:val="Domylnaczcionkaakapitu"/>
-    <w:link w:val="Nagwek3"/>
+  <w:style w:type="character" w:customStyle="1" w:styleId="Heading3Char">
+    <w:name w:val="Heading 3 Char"/>
+    <w:basedOn w:val="DefaultParagraphFont"/>
+    <w:link w:val="Heading3"/>
     <w:uiPriority w:val="9"/>
     <w:rsid w:val="003F0F68"/>
     <w:rPr>
@@ -4643,7 +4630,7 @@
         <w:p>
           <w:r>
             <w:rPr>
-              <w:rStyle w:val="Tekstzastpczy"/>
+              <w:rStyle w:val="PlaceholderText"/>
             </w:rPr>
             <w:t>[Publish Date]</w:t>
           </w:r>
@@ -4672,7 +4659,7 @@
           </w:pPr>
           <w:r>
             <w:rPr>
-              <w:rStyle w:val="Tekstzastpczy"/>
+              <w:rStyle w:val="PlaceholderText"/>
             </w:rPr>
             <w:t>[Title]</w:t>
           </w:r>
@@ -4726,6 +4713,7 @@
   </w:compat>
   <w:rsids>
     <w:rsidRoot w:val="00FF43F5"/>
+    <w:rsid w:val="003F76D8"/>
     <w:rsid w:val="00822975"/>
     <w:rsid w:val="00A012D9"/>
     <w:rsid w:val="00AC0772"/>
@@ -5149,7 +5137,7 @@
     <w:lsdException w:name="Unresolved Mention" w:semiHidden="1" w:unhideWhenUsed="1"/>
     <w:lsdException w:name="Smart Link" w:semiHidden="1" w:unhideWhenUsed="1"/>
   </w:latentStyles>
-  <w:style w:type="paragraph" w:default="1" w:styleId="Normalny">
+  <w:style w:type="paragraph" w:default="1" w:styleId="Normal">
     <w:name w:val="Normal"/>
     <w:qFormat/>
     <w:rsid w:val="00FF43F5"/>
@@ -5159,13 +5147,13 @@
       <w:szCs w:val="3276"/>
     </w:rPr>
   </w:style>
-  <w:style w:type="character" w:default="1" w:styleId="Domylnaczcionkaakapitu">
+  <w:style w:type="character" w:default="1" w:styleId="DefaultParagraphFont">
     <w:name w:val="Default Paragraph Font"/>
     <w:uiPriority w:val="1"/>
     <w:semiHidden/>
     <w:unhideWhenUsed/>
   </w:style>
-  <w:style w:type="table" w:default="1" w:styleId="Standardowy">
+  <w:style w:type="table" w:default="1" w:styleId="TableNormal">
     <w:name w:val="Normal Table"/>
     <w:uiPriority w:val="99"/>
     <w:semiHidden/>
@@ -5180,15 +5168,15 @@
       </w:tblCellMar>
     </w:tblPr>
   </w:style>
-  <w:style w:type="numbering" w:default="1" w:styleId="Bezlisty">
+  <w:style w:type="numbering" w:default="1" w:styleId="NoList">
     <w:name w:val="No List"/>
     <w:uiPriority w:val="99"/>
     <w:semiHidden/>
     <w:unhideWhenUsed/>
   </w:style>
-  <w:style w:type="character" w:styleId="Tekstzastpczy">
+  <w:style w:type="character" w:styleId="PlaceholderText">
     <w:name w:val="Placeholder Text"/>
-    <w:basedOn w:val="Domylnaczcionkaakapitu"/>
+    <w:basedOn w:val="DefaultParagraphFont"/>
     <w:uiPriority w:val="99"/>
     <w:semiHidden/>
     <w:rsid w:val="00FF43F5"/>

</xml_diff>